<commit_message>
Arhitektura i dizajn uvod
</commit_message>
<xml_diff>
--- a/Arhitektura6.1.docx
+++ b/Arhitektura6.1.docx
@@ -2,6 +2,564 @@
 <file path=word/document.xml><?xml version="1.0" encoding="utf-8"?>
 <w:document xmlns:wpc="http://schemas.microsoft.com/office/word/2010/wordprocessingCanvas" xmlns:mo="http://schemas.microsoft.com/office/mac/office/2008/main" xmlns:mc="http://schemas.openxmlformats.org/markup-compatibility/2006" xmlns:mv="urn:schemas-microsoft-com:mac:vml" xmlns:o="urn:schemas-microsoft-com:office:office" xmlns:r="http://schemas.openxmlformats.org/officeDocument/2006/relationships" xmlns:m="http://schemas.openxmlformats.org/officeDocument/2006/math" xmlns:v="urn:schemas-microsoft-com:vml" xmlns:wp14="http://schemas.microsoft.com/office/word/2010/wordprocessingDrawing" xmlns:wp="http://schemas.openxmlformats.org/drawingml/2006/wordprocessingDrawing" xmlns:w10="urn:schemas-microsoft-com:office:word" xmlns:w="http://schemas.openxmlformats.org/wordprocessingml/2006/main" xmlns:w14="http://schemas.microsoft.com/office/word/2010/wordml" xmlns:w15="http://schemas.microsoft.com/office/word/2012/wordml" xmlns:wpg="http://schemas.microsoft.com/office/word/2010/wordprocessingGroup" xmlns:wpi="http://schemas.microsoft.com/office/word/2010/wordprocessingInk" xmlns:wne="http://schemas.microsoft.com/office/word/2006/wordml" xmlns:wps="http://schemas.microsoft.com/office/word/2010/wordprocessingShape" mc:Ignorable="w14 w15 wp14">
   <w:body>
+    <w:p>
+      <w:pPr>
+        <w:rPr>
+          <w:b/>
+          <w:sz w:val="36"/>
+          <w:szCs w:val="36"/>
+        </w:rPr>
+      </w:pPr>
+      <w:r>
+        <w:rPr>
+          <w:b/>
+          <w:sz w:val="36"/>
+          <w:szCs w:val="36"/>
+        </w:rPr>
+        <w:t>ARHITEKTURA I DIZAJN</w:t>
+      </w:r>
+    </w:p>
+    <w:p>
+      <w:pPr>
+        <w:rPr>
+          <w:b/>
+          <w:sz w:val="36"/>
+          <w:szCs w:val="36"/>
+        </w:rPr>
+      </w:pPr>
+    </w:p>
+    <w:p>
+      <w:pPr>
+        <w:rPr>
+          <w:sz w:val="28"/>
+          <w:szCs w:val="28"/>
+        </w:rPr>
+      </w:pPr>
+      <w:r>
+        <w:rPr>
+          <w:sz w:val="28"/>
+          <w:szCs w:val="28"/>
+        </w:rPr>
+        <w:t xml:space="preserve">Arhitektura programske potpore je jedan od najbitnijih koraka u oblikovanju programske potpore. Osnovna uloga arhitekture programske potpore je apstrakcija sustava na visokom nivou. Arhitektura programske potpore mora strukturirati projekt i samu programsku podršku. Izrađuje se prije detaljne specifikacije i osnovna je za komunikaciju dionika. Prednost definiranja arhitekture su što smanjuje cijenu oblikovanja, razvoja i održavanja programskog proizvoda. </w:t>
+      </w:r>
+    </w:p>
+    <w:p>
+      <w:pPr>
+        <w:rPr>
+          <w:sz w:val="28"/>
+          <w:szCs w:val="28"/>
+        </w:rPr>
+      </w:pPr>
+    </w:p>
+    <w:p>
+      <w:pPr>
+        <w:rPr>
+          <w:sz w:val="28"/>
+          <w:szCs w:val="28"/>
+        </w:rPr>
+      </w:pPr>
+      <w:r>
+        <w:rPr>
+          <w:sz w:val="28"/>
+          <w:szCs w:val="28"/>
+        </w:rPr>
+        <w:t xml:space="preserve">S obzirom da je naš zadatak napraviti mobilnu aplikaciju koja ima bazu podataka na serveru, odlučili smo se za MVC (engl. Model-View-Controller) arhitekturu. </w:t>
+      </w:r>
+      <w:r>
+        <w:rPr>
+          <w:sz w:val="28"/>
+          <w:szCs w:val="28"/>
+        </w:rPr>
+        <w:t>MVC arhitektura je prilagođena objektno orijentiranoj paradigmi pa time dodatno olakšavamo oblikovanje i održavanje programskog proizvoda.</w:t>
+      </w:r>
+    </w:p>
+    <w:p>
+      <w:pPr>
+        <w:rPr>
+          <w:sz w:val="28"/>
+          <w:szCs w:val="28"/>
+        </w:rPr>
+      </w:pPr>
+      <w:bookmarkStart w:id="0" w:name="_GoBack"/>
+      <w:bookmarkEnd w:id="0"/>
+    </w:p>
+    <w:p>
+      <w:pPr>
+        <w:rPr>
+          <w:sz w:val="28"/>
+          <w:szCs w:val="28"/>
+        </w:rPr>
+      </w:pPr>
+      <w:r>
+        <w:rPr>
+          <w:sz w:val="28"/>
+          <w:szCs w:val="28"/>
+        </w:rPr>
+        <w:t xml:space="preserve">Arhitektura MVC se sastoji od 3 dijela: </w:t>
+      </w:r>
+    </w:p>
+    <w:p>
+      <w:pPr>
+        <w:pStyle w:val="ListParagraph"/>
+        <w:numPr>
+          <w:ilvl w:val="0"/>
+          <w:numId w:val="11"/>
+        </w:numPr>
+        <w:rPr>
+          <w:sz w:val="28"/>
+          <w:szCs w:val="28"/>
+        </w:rPr>
+      </w:pPr>
+      <w:r>
+        <w:rPr>
+          <w:b/>
+          <w:sz w:val="28"/>
+          <w:szCs w:val="28"/>
+        </w:rPr>
+        <w:t>Model</w:t>
+      </w:r>
+      <w:r>
+        <w:rPr>
+          <w:sz w:val="28"/>
+          <w:szCs w:val="28"/>
+        </w:rPr>
+        <w:t xml:space="preserve"> - služi za dohvaćanje, umetanje i izmjenu informacija u bazi podataka</w:t>
+      </w:r>
+    </w:p>
+    <w:p>
+      <w:pPr>
+        <w:pStyle w:val="ListParagraph"/>
+        <w:numPr>
+          <w:ilvl w:val="0"/>
+          <w:numId w:val="11"/>
+        </w:numPr>
+        <w:rPr>
+          <w:b/>
+          <w:sz w:val="28"/>
+          <w:szCs w:val="28"/>
+        </w:rPr>
+      </w:pPr>
+      <w:r>
+        <w:rPr>
+          <w:b/>
+          <w:sz w:val="28"/>
+          <w:szCs w:val="28"/>
+        </w:rPr>
+        <w:t>View</w:t>
+      </w:r>
+      <w:r>
+        <w:rPr>
+          <w:b/>
+          <w:sz w:val="28"/>
+          <w:szCs w:val="28"/>
+        </w:rPr>
+        <w:t xml:space="preserve"> </w:t>
+      </w:r>
+      <w:r>
+        <w:rPr>
+          <w:sz w:val="28"/>
+          <w:szCs w:val="28"/>
+        </w:rPr>
+        <w:t>- služi za prikaz informacija koje korisnik može vidjeti, u našem slučaju view se odnosi na .xml datoteke koje oblikuju izgled mobilne aplikacije</w:t>
+      </w:r>
+    </w:p>
+    <w:p>
+      <w:pPr>
+        <w:pStyle w:val="ListParagraph"/>
+        <w:numPr>
+          <w:ilvl w:val="0"/>
+          <w:numId w:val="11"/>
+        </w:numPr>
+        <w:rPr>
+          <w:b/>
+          <w:sz w:val="28"/>
+          <w:szCs w:val="28"/>
+        </w:rPr>
+      </w:pPr>
+      <w:r>
+        <w:rPr>
+          <w:b/>
+          <w:sz w:val="28"/>
+          <w:szCs w:val="28"/>
+        </w:rPr>
+        <w:t xml:space="preserve">Controller </w:t>
+      </w:r>
+      <w:r>
+        <w:rPr>
+          <w:sz w:val="28"/>
+          <w:szCs w:val="28"/>
+        </w:rPr>
+        <w:t>- služi kao posrednik i</w:t>
+      </w:r>
+      <w:r>
+        <w:rPr>
+          <w:sz w:val="28"/>
+          <w:szCs w:val="28"/>
+        </w:rPr>
+        <w:t xml:space="preserve">zmeđu viewa i modela, sve što korisnik napravi registrira se na </w:t>
+      </w:r>
+      <w:r>
+        <w:rPr>
+          <w:sz w:val="28"/>
+          <w:szCs w:val="28"/>
+        </w:rPr>
+        <w:t>controlleru, također on upravlja sa viewem i razgovara sa modelom</w:t>
+      </w:r>
+    </w:p>
+    <w:p>
+      <w:pPr>
+        <w:rPr>
+          <w:b/>
+          <w:sz w:val="36"/>
+          <w:szCs w:val="36"/>
+        </w:rPr>
+      </w:pPr>
+      <w:r>
+        <w:rPr>
+          <w:b/>
+          <w:noProof/>
+          <w:sz w:val="36"/>
+          <w:szCs w:val="36"/>
+          <w:lang w:val="en-US"/>
+        </w:rPr>
+        <w:drawing>
+          <wp:anchor distT="0" distB="0" distL="114300" distR="114300" simplePos="0" relativeHeight="251658240" behindDoc="0" locked="0" layoutInCell="1" allowOverlap="1" wp14:anchorId="416E1F4D" wp14:editId="34A0315A">
+            <wp:simplePos x="0" y="0"/>
+            <wp:positionH relativeFrom="column">
+              <wp:posOffset>1196340</wp:posOffset>
+            </wp:positionH>
+            <wp:positionV relativeFrom="paragraph">
+              <wp:posOffset>118745</wp:posOffset>
+            </wp:positionV>
+            <wp:extent cx="4227195" cy="1945640"/>
+            <wp:effectExtent l="0" t="0" r="0" b="10160"/>
+            <wp:wrapThrough wrapText="bothSides">
+              <wp:wrapPolygon edited="0">
+                <wp:start x="0" y="0"/>
+                <wp:lineTo x="0" y="21431"/>
+                <wp:lineTo x="21415" y="21431"/>
+                <wp:lineTo x="21415" y="0"/>
+                <wp:lineTo x="0" y="0"/>
+              </wp:wrapPolygon>
+            </wp:wrapThrough>
+            <wp:docPr id="2" name="Picture 2" descr="../../../../../../Desktop/Screen%20Shot%202017-11-15%20at%204.40.03%"/>
+            <wp:cNvGraphicFramePr>
+              <a:graphicFrameLocks xmlns:a="http://schemas.openxmlformats.org/drawingml/2006/main" noChangeAspect="1"/>
+            </wp:cNvGraphicFramePr>
+            <a:graphic xmlns:a="http://schemas.openxmlformats.org/drawingml/2006/main">
+              <a:graphicData uri="http://schemas.openxmlformats.org/drawingml/2006/picture">
+                <pic:pic xmlns:pic="http://schemas.openxmlformats.org/drawingml/2006/picture">
+                  <pic:nvPicPr>
+                    <pic:cNvPr id="0" name="Picture 1" descr="../../../../../../Desktop/Screen%20Shot%202017-11-15%20at%204.40.03%"/>
+                    <pic:cNvPicPr>
+                      <a:picLocks noChangeAspect="1" noChangeArrowheads="1"/>
+                    </pic:cNvPicPr>
+                  </pic:nvPicPr>
+                  <pic:blipFill>
+                    <a:blip r:embed="rId5" cstate="print">
+                      <a:extLst>
+                        <a:ext uri="{28A0092B-C50C-407E-A947-70E740481C1C}">
+                          <a14:useLocalDpi xmlns:a14="http://schemas.microsoft.com/office/drawing/2010/main" val="0"/>
+                        </a:ext>
+                      </a:extLst>
+                    </a:blip>
+                    <a:srcRect/>
+                    <a:stretch>
+                      <a:fillRect/>
+                    </a:stretch>
+                  </pic:blipFill>
+                  <pic:spPr bwMode="auto">
+                    <a:xfrm>
+                      <a:off x="0" y="0"/>
+                      <a:ext cx="4227195" cy="1945640"/>
+                    </a:xfrm>
+                    <a:prstGeom prst="rect">
+                      <a:avLst/>
+                    </a:prstGeom>
+                    <a:noFill/>
+                    <a:ln>
+                      <a:noFill/>
+                    </a:ln>
+                  </pic:spPr>
+                </pic:pic>
+              </a:graphicData>
+            </a:graphic>
+            <wp14:sizeRelH relativeFrom="page">
+              <wp14:pctWidth>0</wp14:pctWidth>
+            </wp14:sizeRelH>
+            <wp14:sizeRelV relativeFrom="page">
+              <wp14:pctHeight>0</wp14:pctHeight>
+            </wp14:sizeRelV>
+          </wp:anchor>
+        </w:drawing>
+      </w:r>
+    </w:p>
+    <w:p>
+      <w:pPr>
+        <w:rPr>
+          <w:sz w:val="28"/>
+          <w:szCs w:val="28"/>
+        </w:rPr>
+      </w:pPr>
+    </w:p>
+    <w:p>
+      <w:pPr>
+        <w:rPr>
+          <w:b/>
+          <w:sz w:val="36"/>
+          <w:szCs w:val="36"/>
+        </w:rPr>
+      </w:pPr>
+    </w:p>
+    <w:p>
+      <w:pPr>
+        <w:rPr>
+          <w:b/>
+          <w:sz w:val="36"/>
+          <w:szCs w:val="36"/>
+        </w:rPr>
+      </w:pPr>
+    </w:p>
+    <w:p>
+      <w:pPr>
+        <w:rPr>
+          <w:b/>
+          <w:sz w:val="36"/>
+          <w:szCs w:val="36"/>
+        </w:rPr>
+      </w:pPr>
+    </w:p>
+    <w:p>
+      <w:pPr>
+        <w:rPr>
+          <w:b/>
+          <w:sz w:val="36"/>
+          <w:szCs w:val="36"/>
+        </w:rPr>
+      </w:pPr>
+    </w:p>
+    <w:p>
+      <w:pPr>
+        <w:rPr>
+          <w:b/>
+          <w:sz w:val="36"/>
+          <w:szCs w:val="36"/>
+        </w:rPr>
+      </w:pPr>
+    </w:p>
+    <w:p>
+      <w:pPr>
+        <w:rPr>
+          <w:b/>
+          <w:sz w:val="36"/>
+          <w:szCs w:val="36"/>
+        </w:rPr>
+      </w:pPr>
+    </w:p>
+    <w:p>
+      <w:pPr>
+        <w:rPr>
+          <w:b/>
+          <w:sz w:val="36"/>
+          <w:szCs w:val="36"/>
+        </w:rPr>
+      </w:pPr>
+      <w:r>
+        <w:rPr>
+          <w:noProof/>
+        </w:rPr>
+        <mc:AlternateContent>
+          <mc:Choice Requires="wps">
+            <w:drawing>
+              <wp:anchor distT="0" distB="0" distL="114300" distR="114300" simplePos="0" relativeHeight="251660288" behindDoc="0" locked="0" layoutInCell="1" allowOverlap="1" wp14:anchorId="548DBF8E" wp14:editId="77D3D449">
+                <wp:simplePos x="0" y="0"/>
+                <wp:positionH relativeFrom="column">
+                  <wp:posOffset>967740</wp:posOffset>
+                </wp:positionH>
+                <wp:positionV relativeFrom="paragraph">
+                  <wp:posOffset>5715</wp:posOffset>
+                </wp:positionV>
+                <wp:extent cx="4568825" cy="231140"/>
+                <wp:effectExtent l="0" t="0" r="3175" b="0"/>
+                <wp:wrapThrough wrapText="bothSides">
+                  <wp:wrapPolygon edited="0">
+                    <wp:start x="0" y="0"/>
+                    <wp:lineTo x="0" y="18989"/>
+                    <wp:lineTo x="21495" y="18989"/>
+                    <wp:lineTo x="21495" y="0"/>
+                    <wp:lineTo x="0" y="0"/>
+                  </wp:wrapPolygon>
+                </wp:wrapThrough>
+                <wp:docPr id="4" name="Text Box 4"/>
+                <wp:cNvGraphicFramePr/>
+                <a:graphic xmlns:a="http://schemas.openxmlformats.org/drawingml/2006/main">
+                  <a:graphicData uri="http://schemas.microsoft.com/office/word/2010/wordprocessingShape">
+                    <wps:wsp>
+                      <wps:cNvSpPr txBox="1"/>
+                      <wps:spPr>
+                        <a:xfrm>
+                          <a:off x="0" y="0"/>
+                          <a:ext cx="4568825" cy="231140"/>
+                        </a:xfrm>
+                        <a:prstGeom prst="rect">
+                          <a:avLst/>
+                        </a:prstGeom>
+                        <a:solidFill>
+                          <a:prstClr val="white"/>
+                        </a:solidFill>
+                        <a:ln>
+                          <a:noFill/>
+                        </a:ln>
+                        <a:effectLst/>
+                      </wps:spPr>
+                      <wps:txbx>
+                        <w:txbxContent>
+                          <w:p>
+                            <w:pPr>
+                              <w:pStyle w:val="Caption"/>
+                              <w:jc w:val="center"/>
+                              <w:rPr>
+                                <w:b/>
+                                <w:noProof/>
+                                <w:sz w:val="36"/>
+                                <w:szCs w:val="36"/>
+                              </w:rPr>
+                            </w:pPr>
+                            <w:r>
+                              <w:t xml:space="preserve">Slika </w:t>
+                            </w:r>
+                            <w:r>
+                              <w:fldChar w:fldCharType="begin"/>
+                            </w:r>
+                            <w:r>
+                              <w:instrText xml:space="preserve"> SEQ Slika \* ARABIC </w:instrText>
+                            </w:r>
+                            <w:r>
+                              <w:fldChar w:fldCharType="separate"/>
+                            </w:r>
+                            <w:r>
+                              <w:rPr>
+                                <w:noProof/>
+                              </w:rPr>
+                              <w:t>1</w:t>
+                            </w:r>
+                            <w:r>
+                              <w:fldChar w:fldCharType="end"/>
+                            </w:r>
+                            <w:r>
+                              <w:t xml:space="preserve"> MVC</w:t>
+                            </w:r>
+                          </w:p>
+                        </w:txbxContent>
+                      </wps:txbx>
+                      <wps:bodyPr rot="0" spcFirstLastPara="0" vertOverflow="overflow" horzOverflow="overflow" vert="horz" wrap="square" lIns="0" tIns="0" rIns="0" bIns="0" numCol="1" spcCol="0" rtlCol="0" fromWordArt="0" anchor="t" anchorCtr="0" forceAA="0" compatLnSpc="1">
+                        <a:prstTxWarp prst="textNoShape">
+                          <a:avLst/>
+                        </a:prstTxWarp>
+                        <a:noAutofit/>
+                      </wps:bodyPr>
+                    </wps:wsp>
+                  </a:graphicData>
+                </a:graphic>
+                <wp14:sizeRelV relativeFrom="margin">
+                  <wp14:pctHeight>0</wp14:pctHeight>
+                </wp14:sizeRelV>
+              </wp:anchor>
+            </w:drawing>
+          </mc:Choice>
+          <mc:Fallback>
+            <w:pict>
+              <v:shapetype w14:anchorId="548DBF8E" id="_x0000_t202" coordsize="21600,21600" o:spt="202" path="m0,0l0,21600,21600,21600,21600,0xe">
+                <v:stroke joinstyle="miter"/>
+                <v:path gradientshapeok="t" o:connecttype="rect"/>
+              </v:shapetype>
+              <v:shape id="Text Box 4" o:spid="_x0000_s1026" type="#_x0000_t202" style="position:absolute;margin-left:76.2pt;margin-top:.45pt;width:359.75pt;height:18.2pt;z-index:251660288;visibility:visible;mso-wrap-style:square;mso-height-percent:0;mso-wrap-distance-left:9pt;mso-wrap-distance-top:0;mso-wrap-distance-right:9pt;mso-wrap-distance-bottom:0;mso-position-horizontal:absolute;mso-position-horizontal-relative:text;mso-position-vertical:absolute;mso-position-vertical-relative:text;mso-height-percent:0;mso-height-relative:margin;v-text-anchor:top" o:gfxdata="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" stroked="f">
+                <v:textbox inset="0,0,0,0">
+                  <w:txbxContent>
+                    <w:p>
+                      <w:pPr>
+                        <w:pStyle w:val="Caption"/>
+                        <w:jc w:val="center"/>
+                        <w:rPr>
+                          <w:b/>
+                          <w:noProof/>
+                          <w:sz w:val="36"/>
+                          <w:szCs w:val="36"/>
+                        </w:rPr>
+                      </w:pPr>
+                      <w:r>
+                        <w:t xml:space="preserve">Slika </w:t>
+                      </w:r>
+                      <w:r>
+                        <w:fldChar w:fldCharType="begin"/>
+                      </w:r>
+                      <w:r>
+                        <w:instrText xml:space="preserve"> SEQ Slika \* ARABIC </w:instrText>
+                      </w:r>
+                      <w:r>
+                        <w:fldChar w:fldCharType="separate"/>
+                      </w:r>
+                      <w:r>
+                        <w:rPr>
+                          <w:noProof/>
+                        </w:rPr>
+                        <w:t>1</w:t>
+                      </w:r>
+                      <w:r>
+                        <w:fldChar w:fldCharType="end"/>
+                      </w:r>
+                      <w:r>
+                        <w:t xml:space="preserve"> MVC</w:t>
+                      </w:r>
+                    </w:p>
+                  </w:txbxContent>
+                </v:textbox>
+                <w10:wrap type="through"/>
+              </v:shape>
+            </w:pict>
+          </mc:Fallback>
+        </mc:AlternateContent>
+      </w:r>
+    </w:p>
+    <w:p>
+      <w:pPr>
+        <w:rPr>
+          <w:sz w:val="28"/>
+          <w:szCs w:val="28"/>
+        </w:rPr>
+      </w:pPr>
+      <w:r>
+        <w:rPr>
+          <w:sz w:val="28"/>
+          <w:szCs w:val="28"/>
+        </w:rPr>
+        <w:t xml:space="preserve">Na slici 1 vidi se način rada MVC-a, korisnik radi promjene na viewu(upisuje podatke, traži pristup nekim podacima itd.) sve te promjene se registriraju na </w:t>
+      </w:r>
+      <w:r>
+        <w:rPr>
+          <w:sz w:val="28"/>
+          <w:szCs w:val="28"/>
+        </w:rPr>
+        <w:lastRenderedPageBreak/>
+        <w:t xml:space="preserve">controlleru koji njegove zahtjeve obrađuje i po potrebi ažurira podatke modela i prikazuje ih na viewu. </w:t>
+      </w:r>
+      <w:r>
+        <w:rPr>
+          <w:sz w:val="28"/>
+          <w:szCs w:val="28"/>
+        </w:rPr>
+        <w:t>U niti jednom trenutku korisnik ne priča izravno sa bazom podataka ili baza podataka sa korisnikom,tj. controller je ovdje medijator između njih dvoje.</w:t>
+      </w:r>
+    </w:p>
+    <w:p>
+      <w:pPr>
+        <w:rPr>
+          <w:b/>
+          <w:sz w:val="36"/>
+          <w:szCs w:val="36"/>
+        </w:rPr>
+      </w:pPr>
+    </w:p>
     <w:p>
       <w:pPr>
         <w:rPr>
@@ -145,27 +703,7 @@
           <w:szCs w:val="28"/>
           <w:lang w:val="en-US"/>
         </w:rPr>
-        <w:t xml:space="preserve">korisnikID: </w:t>
-      </w:r>
-      <w:proofErr w:type="gramStart"/>
-      <w:r>
-        <w:rPr>
-          <w:rFonts w:ascii="Arial" w:hAnsi="Arial" w:cs="Arial"/>
-          <w:sz w:val="28"/>
-          <w:szCs w:val="28"/>
-          <w:lang w:val="en-US"/>
-        </w:rPr>
-        <w:t>VARCHAR(</w:t>
-      </w:r>
-      <w:proofErr w:type="gramEnd"/>
-      <w:r>
-        <w:rPr>
-          <w:rFonts w:ascii="Arial" w:hAnsi="Arial" w:cs="Arial"/>
-          <w:sz w:val="28"/>
-          <w:szCs w:val="28"/>
-          <w:lang w:val="en-US"/>
-        </w:rPr>
-        <w:t>255) - autogenerirani primarni ključ korisnika</w:t>
+        <w:t>korisnikID: VARCHAR(255) - autogenerirani primarni ključ korisnika</w:t>
       </w:r>
     </w:p>
     <w:p>
@@ -190,27 +728,7 @@
           <w:szCs w:val="28"/>
           <w:lang w:val="en-US"/>
         </w:rPr>
-        <w:t xml:space="preserve">ime: </w:t>
-      </w:r>
-      <w:proofErr w:type="gramStart"/>
-      <w:r>
-        <w:rPr>
-          <w:rFonts w:ascii="Arial" w:hAnsi="Arial" w:cs="Arial"/>
-          <w:sz w:val="28"/>
-          <w:szCs w:val="28"/>
-          <w:lang w:val="en-US"/>
-        </w:rPr>
-        <w:t>VARCHAR(</w:t>
-      </w:r>
-      <w:proofErr w:type="gramEnd"/>
-      <w:r>
-        <w:rPr>
-          <w:rFonts w:ascii="Arial" w:hAnsi="Arial" w:cs="Arial"/>
-          <w:sz w:val="28"/>
-          <w:szCs w:val="28"/>
-          <w:lang w:val="en-US"/>
-        </w:rPr>
-        <w:t>255) - ime korisnika</w:t>
+        <w:t>ime: VARCHAR(255) - ime korisnika</w:t>
       </w:r>
     </w:p>
     <w:p>
@@ -235,27 +753,7 @@
           <w:szCs w:val="28"/>
           <w:lang w:val="en-US"/>
         </w:rPr>
-        <w:t xml:space="preserve">prezime: </w:t>
-      </w:r>
-      <w:proofErr w:type="gramStart"/>
-      <w:r>
-        <w:rPr>
-          <w:rFonts w:ascii="Arial" w:hAnsi="Arial" w:cs="Arial"/>
-          <w:sz w:val="28"/>
-          <w:szCs w:val="28"/>
-          <w:lang w:val="en-US"/>
-        </w:rPr>
-        <w:t>VARCHAR(</w:t>
-      </w:r>
-      <w:proofErr w:type="gramEnd"/>
-      <w:r>
-        <w:rPr>
-          <w:rFonts w:ascii="Arial" w:hAnsi="Arial" w:cs="Arial"/>
-          <w:sz w:val="28"/>
-          <w:szCs w:val="28"/>
-          <w:lang w:val="en-US"/>
-        </w:rPr>
-        <w:t>255)  - prezime korisnika</w:t>
+        <w:t>prezime: VARCHAR(255)  - prezime korisnika</w:t>
       </w:r>
     </w:p>
     <w:p>
@@ -280,27 +778,7 @@
           <w:szCs w:val="28"/>
           <w:lang w:val="en-US"/>
         </w:rPr>
-        <w:t xml:space="preserve">email: </w:t>
-      </w:r>
-      <w:proofErr w:type="gramStart"/>
-      <w:r>
-        <w:rPr>
-          <w:rFonts w:ascii="Arial" w:hAnsi="Arial" w:cs="Arial"/>
-          <w:sz w:val="28"/>
-          <w:szCs w:val="28"/>
-          <w:lang w:val="en-US"/>
-        </w:rPr>
-        <w:t>VARCHAR(</w:t>
-      </w:r>
-      <w:proofErr w:type="gramEnd"/>
-      <w:r>
-        <w:rPr>
-          <w:rFonts w:ascii="Arial" w:hAnsi="Arial" w:cs="Arial"/>
-          <w:sz w:val="28"/>
-          <w:szCs w:val="28"/>
-          <w:lang w:val="en-US"/>
-        </w:rPr>
-        <w:t>255) - email korisnika</w:t>
+        <w:t>email: VARCHAR(255) - email korisnika</w:t>
       </w:r>
     </w:p>
     <w:p>
@@ -325,27 +803,7 @@
           <w:szCs w:val="28"/>
           <w:lang w:val="en-US"/>
         </w:rPr>
-        <w:t xml:space="preserve">zaporkaHASH: </w:t>
-      </w:r>
-      <w:proofErr w:type="gramStart"/>
-      <w:r>
-        <w:rPr>
-          <w:rFonts w:ascii="Arial" w:hAnsi="Arial" w:cs="Arial"/>
-          <w:sz w:val="28"/>
-          <w:szCs w:val="28"/>
-          <w:lang w:val="en-US"/>
-        </w:rPr>
-        <w:t>VARCHAR(</w:t>
-      </w:r>
-      <w:proofErr w:type="gramEnd"/>
-      <w:r>
-        <w:rPr>
-          <w:rFonts w:ascii="Arial" w:hAnsi="Arial" w:cs="Arial"/>
-          <w:sz w:val="28"/>
-          <w:szCs w:val="28"/>
-          <w:lang w:val="en-US"/>
-        </w:rPr>
-        <w:t>255)</w:t>
+        <w:t>zaporkaHASH: VARCHAR(255)</w:t>
       </w:r>
       <w:r>
         <w:rPr>
@@ -379,27 +837,7 @@
           <w:szCs w:val="28"/>
           <w:lang w:val="en-US"/>
         </w:rPr>
-        <w:t xml:space="preserve">dob: </w:t>
-      </w:r>
-      <w:proofErr w:type="gramStart"/>
-      <w:r>
-        <w:rPr>
-          <w:rFonts w:ascii="Arial" w:hAnsi="Arial" w:cs="Arial"/>
-          <w:sz w:val="28"/>
-          <w:szCs w:val="28"/>
-          <w:lang w:val="en-US"/>
-        </w:rPr>
-        <w:t>SMALLINT(</w:t>
-      </w:r>
-      <w:proofErr w:type="gramEnd"/>
-      <w:r>
-        <w:rPr>
-          <w:rFonts w:ascii="Arial" w:hAnsi="Arial" w:cs="Arial"/>
-          <w:sz w:val="28"/>
-          <w:szCs w:val="28"/>
-          <w:lang w:val="en-US"/>
-        </w:rPr>
-        <w:t xml:space="preserve">127) </w:t>
+        <w:t xml:space="preserve">dob: SMALLINT(127) </w:t>
       </w:r>
       <w:r>
         <w:rPr>
@@ -433,27 +871,7 @@
           <w:szCs w:val="28"/>
           <w:lang w:val="en-US"/>
         </w:rPr>
-        <w:t xml:space="preserve">slikaID: </w:t>
-      </w:r>
-      <w:proofErr w:type="gramStart"/>
-      <w:r>
-        <w:rPr>
-          <w:rFonts w:ascii="Arial" w:hAnsi="Arial" w:cs="Arial"/>
-          <w:sz w:val="28"/>
-          <w:szCs w:val="28"/>
-          <w:lang w:val="en-US"/>
-        </w:rPr>
-        <w:t>VARCHAR(</w:t>
-      </w:r>
-      <w:proofErr w:type="gramEnd"/>
-      <w:r>
-        <w:rPr>
-          <w:rFonts w:ascii="Arial" w:hAnsi="Arial" w:cs="Arial"/>
-          <w:sz w:val="28"/>
-          <w:szCs w:val="28"/>
-          <w:lang w:val="en-US"/>
-        </w:rPr>
-        <w:t>255)</w:t>
+        <w:t>slikaID: VARCHAR(255)</w:t>
       </w:r>
       <w:r>
         <w:rPr>
@@ -487,27 +905,7 @@
           <w:szCs w:val="28"/>
           <w:lang w:val="en-US"/>
         </w:rPr>
-        <w:t xml:space="preserve">opis: </w:t>
-      </w:r>
-      <w:proofErr w:type="gramStart"/>
-      <w:r>
-        <w:rPr>
-          <w:rFonts w:ascii="Arial" w:hAnsi="Arial" w:cs="Arial"/>
-          <w:sz w:val="28"/>
-          <w:szCs w:val="28"/>
-          <w:lang w:val="en-US"/>
-        </w:rPr>
-        <w:t>VARCHAR(</w:t>
-      </w:r>
-      <w:proofErr w:type="gramEnd"/>
-      <w:r>
-        <w:rPr>
-          <w:rFonts w:ascii="Arial" w:hAnsi="Arial" w:cs="Arial"/>
-          <w:sz w:val="28"/>
-          <w:szCs w:val="28"/>
-          <w:lang w:val="en-US"/>
-        </w:rPr>
-        <w:t xml:space="preserve">255) </w:t>
+        <w:t xml:space="preserve">opis: VARCHAR(255) </w:t>
       </w:r>
       <w:r>
         <w:rPr>
@@ -575,27 +973,32 @@
           <w:szCs w:val="28"/>
           <w:lang w:val="en-US"/>
         </w:rPr>
-        <w:t xml:space="preserve">brojTelefona: </w:t>
-      </w:r>
-      <w:proofErr w:type="gramStart"/>
-      <w:r>
-        <w:rPr>
-          <w:rFonts w:ascii="Arial" w:hAnsi="Arial" w:cs="Arial"/>
-          <w:sz w:val="28"/>
-          <w:szCs w:val="28"/>
-          <w:lang w:val="en-US"/>
-        </w:rPr>
-        <w:t>VARCHAR(</w:t>
-      </w:r>
-      <w:proofErr w:type="gramEnd"/>
-      <w:r>
-        <w:rPr>
-          <w:rFonts w:ascii="Arial" w:hAnsi="Arial" w:cs="Arial"/>
-          <w:sz w:val="28"/>
-          <w:szCs w:val="28"/>
-          <w:lang w:val="en-US"/>
-        </w:rPr>
-        <w:t>15)</w:t>
+        <w:t>jeRegistriran: BOOLEAN - je li korisnik verificirao svoj korisnički račun</w:t>
+      </w:r>
+    </w:p>
+    <w:p>
+      <w:pPr>
+        <w:pStyle w:val="ListParagraph"/>
+        <w:numPr>
+          <w:ilvl w:val="0"/>
+          <w:numId w:val="1"/>
+        </w:numPr>
+        <w:rPr>
+          <w:rFonts w:ascii="Arial" w:hAnsi="Arial" w:cs="Arial"/>
+          <w:b/>
+          <w:sz w:val="28"/>
+          <w:szCs w:val="28"/>
+          <w:lang w:val="en-US"/>
+        </w:rPr>
+      </w:pPr>
+      <w:r>
+        <w:rPr>
+          <w:rFonts w:ascii="Arial" w:hAnsi="Arial" w:cs="Arial"/>
+          <w:sz w:val="28"/>
+          <w:szCs w:val="28"/>
+          <w:lang w:val="en-US"/>
+        </w:rPr>
+        <w:t>brojTelefona: VARCHAR(15)</w:t>
       </w:r>
       <w:r>
         <w:rPr>
@@ -927,27 +1330,7 @@
           <w:szCs w:val="28"/>
           <w:lang w:val="en-US"/>
         </w:rPr>
-        <w:t xml:space="preserve">porukaID: </w:t>
-      </w:r>
-      <w:proofErr w:type="gramStart"/>
-      <w:r>
-        <w:rPr>
-          <w:rFonts w:ascii="Arial" w:hAnsi="Arial" w:cs="Arial"/>
-          <w:sz w:val="28"/>
-          <w:szCs w:val="28"/>
-          <w:lang w:val="en-US"/>
-        </w:rPr>
-        <w:t>VARCHAR(</w:t>
-      </w:r>
-      <w:proofErr w:type="gramEnd"/>
-      <w:r>
-        <w:rPr>
-          <w:rFonts w:ascii="Arial" w:hAnsi="Arial" w:cs="Arial"/>
-          <w:sz w:val="28"/>
-          <w:szCs w:val="28"/>
-          <w:lang w:val="en-US"/>
-        </w:rPr>
-        <w:t xml:space="preserve">255) - autogenerirani primarni ključ </w:t>
+        <w:t xml:space="preserve">porukaID: VARCHAR(255) - autogenerirani primarni ključ </w:t>
       </w:r>
       <w:r>
         <w:rPr>
@@ -981,27 +1364,7 @@
           <w:szCs w:val="28"/>
           <w:lang w:val="en-US"/>
         </w:rPr>
-        <w:t xml:space="preserve">posiljateljID: </w:t>
-      </w:r>
-      <w:proofErr w:type="gramStart"/>
-      <w:r>
-        <w:rPr>
-          <w:rFonts w:ascii="Arial" w:hAnsi="Arial" w:cs="Arial"/>
-          <w:sz w:val="28"/>
-          <w:szCs w:val="28"/>
-          <w:lang w:val="en-US"/>
-        </w:rPr>
-        <w:t>VARCHAR(</w:t>
-      </w:r>
-      <w:proofErr w:type="gramEnd"/>
-      <w:r>
-        <w:rPr>
-          <w:rFonts w:ascii="Arial" w:hAnsi="Arial" w:cs="Arial"/>
-          <w:sz w:val="28"/>
-          <w:szCs w:val="28"/>
-          <w:lang w:val="en-US"/>
-        </w:rPr>
-        <w:t>255) - korisnikID korisnika koji je poslao poruku</w:t>
+        <w:t>posiljateljID: VARCHAR(255) - korisnikID korisnika koji je poslao poruku</w:t>
       </w:r>
     </w:p>
     <w:p>
@@ -1026,28 +1389,7 @@
           <w:szCs w:val="28"/>
           <w:lang w:val="en-US"/>
         </w:rPr>
-        <w:lastRenderedPageBreak/>
-        <w:t xml:space="preserve">primateljID: </w:t>
-      </w:r>
-      <w:proofErr w:type="gramStart"/>
-      <w:r>
-        <w:rPr>
-          <w:rFonts w:ascii="Arial" w:hAnsi="Arial" w:cs="Arial"/>
-          <w:sz w:val="28"/>
-          <w:szCs w:val="28"/>
-          <w:lang w:val="en-US"/>
-        </w:rPr>
-        <w:t>VARCHAR(</w:t>
-      </w:r>
-      <w:proofErr w:type="gramEnd"/>
-      <w:r>
-        <w:rPr>
-          <w:rFonts w:ascii="Arial" w:hAnsi="Arial" w:cs="Arial"/>
-          <w:sz w:val="28"/>
-          <w:szCs w:val="28"/>
-          <w:lang w:val="en-US"/>
-        </w:rPr>
-        <w:t>255) - korisnikID korisnika koji je primio poruku</w:t>
+        <w:t>primateljID: VARCHAR(255) - korisnikID korisnika koji je primio poruku</w:t>
       </w:r>
     </w:p>
     <w:p>
@@ -1072,27 +1414,7 @@
           <w:szCs w:val="28"/>
           <w:lang w:val="en-US"/>
         </w:rPr>
-        <w:t xml:space="preserve">sadrzaj: </w:t>
-      </w:r>
-      <w:proofErr w:type="gramStart"/>
-      <w:r>
-        <w:rPr>
-          <w:rFonts w:ascii="Arial" w:hAnsi="Arial" w:cs="Arial"/>
-          <w:sz w:val="28"/>
-          <w:szCs w:val="28"/>
-          <w:lang w:val="en-US"/>
-        </w:rPr>
-        <w:t>VARCHAR(</w:t>
-      </w:r>
-      <w:proofErr w:type="gramEnd"/>
-      <w:r>
-        <w:rPr>
-          <w:rFonts w:ascii="Arial" w:hAnsi="Arial" w:cs="Arial"/>
-          <w:sz w:val="28"/>
-          <w:szCs w:val="28"/>
-          <w:lang w:val="en-US"/>
-        </w:rPr>
-        <w:t>255) - sadržaj poruke</w:t>
+        <w:t>sadrzaj: VARCHAR(255) - sadržaj poruke</w:t>
       </w:r>
     </w:p>
     <w:p>
@@ -1201,7 +1523,6 @@
         </w:rPr>
         <w:t>K {</w:t>
       </w:r>
-      <w:proofErr w:type="gramStart"/>
       <w:r>
         <w:rPr>
           <w:rFonts w:ascii="Arial" w:hAnsi="Arial" w:cs="Arial"/>
@@ -1211,7 +1532,6 @@
         </w:rPr>
         <w:t>primateljID,korisnikID</w:t>
       </w:r>
-      <w:proofErr w:type="gramEnd"/>
       <w:r>
         <w:rPr>
           <w:rFonts w:ascii="Arial" w:hAnsi="Arial" w:cs="Arial"/>
@@ -1327,25 +1647,14 @@
         </w:rPr>
         <w:t xml:space="preserve">: </w:t>
       </w:r>
-      <w:proofErr w:type="gramStart"/>
-      <w:r>
-        <w:rPr>
-          <w:rFonts w:ascii="Arial" w:hAnsi="Arial" w:cs="Arial"/>
-          <w:sz w:val="28"/>
-          <w:szCs w:val="28"/>
-          <w:lang w:val="en-US"/>
-        </w:rPr>
-        <w:t>VARCHAR(</w:t>
-      </w:r>
-      <w:proofErr w:type="gramEnd"/>
-      <w:r>
-        <w:rPr>
-          <w:rFonts w:ascii="Arial" w:hAnsi="Arial" w:cs="Arial"/>
-          <w:sz w:val="28"/>
-          <w:szCs w:val="28"/>
-          <w:lang w:val="en-US"/>
-        </w:rPr>
-        <w:t>255) - autogenerirani primarni ključ slike</w:t>
+      <w:r>
+        <w:rPr>
+          <w:rFonts w:ascii="Arial" w:hAnsi="Arial" w:cs="Arial"/>
+          <w:sz w:val="28"/>
+          <w:szCs w:val="28"/>
+          <w:lang w:val="en-US"/>
+        </w:rPr>
+        <w:t>VARCHAR(255) - autogenerirani primarni ključ slike</w:t>
       </w:r>
     </w:p>
     <w:p>
@@ -1533,27 +1842,7 @@
           <w:szCs w:val="28"/>
           <w:lang w:val="en-US"/>
         </w:rPr>
-        <w:t xml:space="preserve">korisnikID: </w:t>
-      </w:r>
-      <w:proofErr w:type="gramStart"/>
-      <w:r>
-        <w:rPr>
-          <w:rFonts w:ascii="Arial" w:hAnsi="Arial" w:cs="Arial"/>
-          <w:sz w:val="28"/>
-          <w:szCs w:val="28"/>
-          <w:lang w:val="en-US"/>
-        </w:rPr>
-        <w:t>VARCHAR(</w:t>
-      </w:r>
-      <w:proofErr w:type="gramEnd"/>
-      <w:r>
-        <w:rPr>
-          <w:rFonts w:ascii="Arial" w:hAnsi="Arial" w:cs="Arial"/>
-          <w:sz w:val="28"/>
-          <w:szCs w:val="28"/>
-          <w:lang w:val="en-US"/>
-        </w:rPr>
-        <w:t>255)-kljuc korisnika</w:t>
+        <w:t>korisnikID: VARCHAR(255)-kljuc korisnika</w:t>
       </w:r>
     </w:p>
     <w:p>
@@ -1831,27 +2120,7 @@
           <w:szCs w:val="28"/>
           <w:lang w:val="en-US"/>
         </w:rPr>
-        <w:t xml:space="preserve">posaoID: </w:t>
-      </w:r>
-      <w:proofErr w:type="gramStart"/>
-      <w:r>
-        <w:rPr>
-          <w:rFonts w:ascii="Arial" w:hAnsi="Arial" w:cs="Arial"/>
-          <w:sz w:val="28"/>
-          <w:szCs w:val="28"/>
-          <w:lang w:val="en-US"/>
-        </w:rPr>
-        <w:t>VARCHAR(</w:t>
-      </w:r>
-      <w:proofErr w:type="gramEnd"/>
-      <w:r>
-        <w:rPr>
-          <w:rFonts w:ascii="Arial" w:hAnsi="Arial" w:cs="Arial"/>
-          <w:sz w:val="28"/>
-          <w:szCs w:val="28"/>
-          <w:lang w:val="en-US"/>
-        </w:rPr>
-        <w:t>255) - autogenerirani primarni kljuc posla</w:t>
+        <w:t>posaoID: VARCHAR(255) - autogenerirani primarni kljuc posla</w:t>
       </w:r>
     </w:p>
     <w:p>
@@ -1876,27 +2145,7 @@
           <w:szCs w:val="28"/>
           <w:lang w:val="en-US"/>
         </w:rPr>
-        <w:t xml:space="preserve">naslov: </w:t>
-      </w:r>
-      <w:proofErr w:type="gramStart"/>
-      <w:r>
-        <w:rPr>
-          <w:rFonts w:ascii="Arial" w:hAnsi="Arial" w:cs="Arial"/>
-          <w:sz w:val="28"/>
-          <w:szCs w:val="28"/>
-          <w:lang w:val="en-US"/>
-        </w:rPr>
-        <w:t>VARCHAR(</w:t>
-      </w:r>
-      <w:proofErr w:type="gramEnd"/>
-      <w:r>
-        <w:rPr>
-          <w:rFonts w:ascii="Arial" w:hAnsi="Arial" w:cs="Arial"/>
-          <w:sz w:val="28"/>
-          <w:szCs w:val="28"/>
-          <w:lang w:val="en-US"/>
-        </w:rPr>
-        <w:t>255) -  naslov posla</w:t>
+        <w:t>naslov: VARCHAR(255) -  naslov posla</w:t>
       </w:r>
     </w:p>
     <w:p>
@@ -1921,27 +2170,7 @@
           <w:szCs w:val="28"/>
           <w:lang w:val="en-US"/>
         </w:rPr>
-        <w:t xml:space="preserve">opis: </w:t>
-      </w:r>
-      <w:proofErr w:type="gramStart"/>
-      <w:r>
-        <w:rPr>
-          <w:rFonts w:ascii="Arial" w:hAnsi="Arial" w:cs="Arial"/>
-          <w:sz w:val="28"/>
-          <w:szCs w:val="28"/>
-          <w:lang w:val="en-US"/>
-        </w:rPr>
-        <w:t>VARCHAR(</w:t>
-      </w:r>
-      <w:proofErr w:type="gramEnd"/>
-      <w:r>
-        <w:rPr>
-          <w:rFonts w:ascii="Arial" w:hAnsi="Arial" w:cs="Arial"/>
-          <w:sz w:val="28"/>
-          <w:szCs w:val="28"/>
-          <w:lang w:val="en-US"/>
-        </w:rPr>
-        <w:t>1023) - opis posla</w:t>
+        <w:t>opis: VARCHAR(1023) - opis posla</w:t>
       </w:r>
     </w:p>
     <w:p>
@@ -1966,27 +2195,7 @@
           <w:szCs w:val="28"/>
           <w:lang w:val="en-US"/>
         </w:rPr>
-        <w:t xml:space="preserve">lokacija: </w:t>
-      </w:r>
-      <w:proofErr w:type="gramStart"/>
-      <w:r>
-        <w:rPr>
-          <w:rFonts w:ascii="Arial" w:hAnsi="Arial" w:cs="Arial"/>
-          <w:sz w:val="28"/>
-          <w:szCs w:val="28"/>
-          <w:lang w:val="en-US"/>
-        </w:rPr>
-        <w:t>VARCHAR(</w:t>
-      </w:r>
-      <w:proofErr w:type="gramEnd"/>
-      <w:r>
-        <w:rPr>
-          <w:rFonts w:ascii="Arial" w:hAnsi="Arial" w:cs="Arial"/>
-          <w:sz w:val="28"/>
-          <w:szCs w:val="28"/>
-          <w:lang w:val="en-US"/>
-        </w:rPr>
-        <w:t xml:space="preserve">255) </w:t>
+        <w:t xml:space="preserve">lokacija: VARCHAR(255) </w:t>
       </w:r>
       <w:r>
         <w:rPr>
@@ -2029,27 +2238,7 @@
           <w:szCs w:val="28"/>
           <w:lang w:val="en-US"/>
         </w:rPr>
-        <w:t xml:space="preserve">vrijeme: </w:t>
-      </w:r>
-      <w:proofErr w:type="gramStart"/>
-      <w:r>
-        <w:rPr>
-          <w:rFonts w:ascii="Arial" w:hAnsi="Arial" w:cs="Arial"/>
-          <w:sz w:val="28"/>
-          <w:szCs w:val="28"/>
-          <w:lang w:val="en-US"/>
-        </w:rPr>
-        <w:t>TIMESTAMP(</w:t>
-      </w:r>
-      <w:proofErr w:type="gramEnd"/>
-      <w:r>
-        <w:rPr>
-          <w:rFonts w:ascii="Arial" w:hAnsi="Arial" w:cs="Arial"/>
-          <w:sz w:val="28"/>
-          <w:szCs w:val="28"/>
-          <w:lang w:val="en-US"/>
-        </w:rPr>
-        <w:t>255)</w:t>
+        <w:t>vrijeme: TIMESTAMP(255)</w:t>
       </w:r>
       <w:r>
         <w:rPr>
@@ -2167,27 +2356,7 @@
           <w:szCs w:val="28"/>
           <w:lang w:val="en-US"/>
         </w:rPr>
-        <w:t xml:space="preserve">kategorijaID: </w:t>
-      </w:r>
-      <w:proofErr w:type="gramStart"/>
-      <w:r>
-        <w:rPr>
-          <w:rFonts w:ascii="Arial" w:hAnsi="Arial" w:cs="Arial"/>
-          <w:sz w:val="28"/>
-          <w:szCs w:val="28"/>
-          <w:lang w:val="en-US"/>
-        </w:rPr>
-        <w:t>VARCHAR(</w:t>
-      </w:r>
-      <w:proofErr w:type="gramEnd"/>
-      <w:r>
-        <w:rPr>
-          <w:rFonts w:ascii="Arial" w:hAnsi="Arial" w:cs="Arial"/>
-          <w:sz w:val="28"/>
-          <w:szCs w:val="28"/>
-          <w:lang w:val="en-US"/>
-        </w:rPr>
-        <w:t>255) - kljuc za kategoriju u koju spada posao</w:t>
+        <w:t>kategorijaID: VARCHAR(255) - kljuc za kategoriju u koju spada posao</w:t>
       </w:r>
     </w:p>
     <w:p>
@@ -2308,27 +2477,7 @@
           <w:szCs w:val="28"/>
           <w:lang w:val="en-US"/>
         </w:rPr>
-        <w:t xml:space="preserve">Entitet "Posao" opisuje svaki posao. Entitet PosaoID je primarni ključ entiteta i generira se pri izradi svakog posla. Svaki posao ima </w:t>
-      </w:r>
-      <w:proofErr w:type="gramStart"/>
-      <w:r>
-        <w:rPr>
-          <w:rFonts w:ascii="Arial" w:hAnsi="Arial" w:cs="Arial"/>
-          <w:sz w:val="28"/>
-          <w:szCs w:val="28"/>
-          <w:lang w:val="en-US"/>
-        </w:rPr>
-        <w:t>naslov,opis</w:t>
-      </w:r>
-      <w:proofErr w:type="gramEnd"/>
-      <w:r>
-        <w:rPr>
-          <w:rFonts w:ascii="Arial" w:hAnsi="Arial" w:cs="Arial"/>
-          <w:sz w:val="28"/>
-          <w:szCs w:val="28"/>
-          <w:lang w:val="en-US"/>
-        </w:rPr>
-        <w:t xml:space="preserve"> posla,lokaciju gdje se održava,vrijeme kad će se posao odraditi, okvirno vrijeme trajanja posla, ponuđeni novac za odradu posla, zastavicu je li posao već odrađen i kategoriju u koju </w:t>
+        <w:t xml:space="preserve">Entitet "Posao" opisuje svaki posao. Entitet PosaoID je primarni ključ entiteta i generira se pri izradi svakog posla. Svaki posao ima naslov,opis posla,lokaciju gdje se održava,vrijeme kad će se posao odraditi, okvirno vrijeme trajanja posla, ponuđeni novac za odradu posla, zastavicu je li posao već odrađen i kategoriju u koju </w:t>
       </w:r>
       <w:r>
         <w:rPr>
@@ -2393,27 +2542,7 @@
           <w:szCs w:val="28"/>
           <w:lang w:val="en-US"/>
         </w:rPr>
-        <w:t xml:space="preserve">kategorijaID: </w:t>
-      </w:r>
-      <w:proofErr w:type="gramStart"/>
-      <w:r>
-        <w:rPr>
-          <w:rFonts w:ascii="Arial" w:hAnsi="Arial" w:cs="Arial"/>
-          <w:sz w:val="28"/>
-          <w:szCs w:val="28"/>
-          <w:lang w:val="en-US"/>
-        </w:rPr>
-        <w:t>VARCHAR(</w:t>
-      </w:r>
-      <w:proofErr w:type="gramEnd"/>
-      <w:r>
-        <w:rPr>
-          <w:rFonts w:ascii="Arial" w:hAnsi="Arial" w:cs="Arial"/>
-          <w:sz w:val="28"/>
-          <w:szCs w:val="28"/>
-          <w:lang w:val="en-US"/>
-        </w:rPr>
-        <w:t>255)  - primarni ključ kategorije</w:t>
+        <w:t>kategorijaID: VARCHAR(255)  - primarni ključ kategorije</w:t>
       </w:r>
     </w:p>
     <w:p>
@@ -2438,27 +2567,7 @@
           <w:szCs w:val="28"/>
           <w:lang w:val="en-US"/>
         </w:rPr>
-        <w:t xml:space="preserve">naziv: </w:t>
-      </w:r>
-      <w:proofErr w:type="gramStart"/>
-      <w:r>
-        <w:rPr>
-          <w:rFonts w:ascii="Arial" w:hAnsi="Arial" w:cs="Arial"/>
-          <w:sz w:val="28"/>
-          <w:szCs w:val="28"/>
-          <w:lang w:val="en-US"/>
-        </w:rPr>
-        <w:t>VARCHAR(</w:t>
-      </w:r>
-      <w:proofErr w:type="gramEnd"/>
-      <w:r>
-        <w:rPr>
-          <w:rFonts w:ascii="Arial" w:hAnsi="Arial" w:cs="Arial"/>
-          <w:sz w:val="28"/>
-          <w:szCs w:val="28"/>
-          <w:lang w:val="en-US"/>
-        </w:rPr>
-        <w:t>255) - naziv kategorije</w:t>
+        <w:t>naziv: VARCHAR(255) - naziv kategorije</w:t>
       </w:r>
     </w:p>
     <w:p>
@@ -2483,27 +2592,7 @@
           <w:szCs w:val="28"/>
           <w:lang w:val="en-US"/>
         </w:rPr>
-        <w:t xml:space="preserve">opis: </w:t>
-      </w:r>
-      <w:proofErr w:type="gramStart"/>
-      <w:r>
-        <w:rPr>
-          <w:rFonts w:ascii="Arial" w:hAnsi="Arial" w:cs="Arial"/>
-          <w:sz w:val="28"/>
-          <w:szCs w:val="28"/>
-          <w:lang w:val="en-US"/>
-        </w:rPr>
-        <w:t>VARCHAR(</w:t>
-      </w:r>
-      <w:proofErr w:type="gramEnd"/>
-      <w:r>
-        <w:rPr>
-          <w:rFonts w:ascii="Arial" w:hAnsi="Arial" w:cs="Arial"/>
-          <w:sz w:val="28"/>
-          <w:szCs w:val="28"/>
-          <w:lang w:val="en-US"/>
-        </w:rPr>
-        <w:t>255) - opširan opis što sve kategorija podrazumjeva</w:t>
+        <w:t>opis: VARCHAR(255) - opširan opis što sve kategorija podrazumjeva</w:t>
       </w:r>
     </w:p>
     <w:p>
@@ -2640,27 +2729,7 @@
           <w:szCs w:val="28"/>
           <w:lang w:val="en-US"/>
         </w:rPr>
-        <w:t xml:space="preserve">posaoID: </w:t>
-      </w:r>
-      <w:proofErr w:type="gramStart"/>
-      <w:r>
-        <w:rPr>
-          <w:rFonts w:ascii="Arial" w:hAnsi="Arial" w:cs="Arial"/>
-          <w:sz w:val="28"/>
-          <w:szCs w:val="28"/>
-          <w:lang w:val="en-US"/>
-        </w:rPr>
-        <w:t>VARCHAR(</w:t>
-      </w:r>
-      <w:proofErr w:type="gramEnd"/>
-      <w:r>
-        <w:rPr>
-          <w:rFonts w:ascii="Arial" w:hAnsi="Arial" w:cs="Arial"/>
-          <w:sz w:val="28"/>
-          <w:szCs w:val="28"/>
-          <w:lang w:val="en-US"/>
-        </w:rPr>
-        <w:t>255) - posaoID posla</w:t>
+        <w:t>posaoID: VARCHAR(255) - posaoID posla</w:t>
       </w:r>
     </w:p>
     <w:p>
@@ -2685,27 +2754,7 @@
           <w:szCs w:val="28"/>
           <w:lang w:val="en-US"/>
         </w:rPr>
-        <w:t xml:space="preserve">poslodavacID: </w:t>
-      </w:r>
-      <w:proofErr w:type="gramStart"/>
-      <w:r>
-        <w:rPr>
-          <w:rFonts w:ascii="Arial" w:hAnsi="Arial" w:cs="Arial"/>
-          <w:sz w:val="28"/>
-          <w:szCs w:val="28"/>
-          <w:lang w:val="en-US"/>
-        </w:rPr>
-        <w:t>VARCHAR(</w:t>
-      </w:r>
-      <w:proofErr w:type="gramEnd"/>
-      <w:r>
-        <w:rPr>
-          <w:rFonts w:ascii="Arial" w:hAnsi="Arial" w:cs="Arial"/>
-          <w:sz w:val="28"/>
-          <w:szCs w:val="28"/>
-          <w:lang w:val="en-US"/>
-        </w:rPr>
-        <w:t>255) - korisnikD korisnika koji je ponudio posao</w:t>
+        <w:t>poslodavacID: VARCHAR(255) - korisnikD korisnika koji je ponudio posao</w:t>
       </w:r>
     </w:p>
     <w:p>
@@ -2730,27 +2779,7 @@
           <w:szCs w:val="28"/>
           <w:lang w:val="en-US"/>
         </w:rPr>
-        <w:t xml:space="preserve">posloprimacID: </w:t>
-      </w:r>
-      <w:proofErr w:type="gramStart"/>
-      <w:r>
-        <w:rPr>
-          <w:rFonts w:ascii="Arial" w:hAnsi="Arial" w:cs="Arial"/>
-          <w:sz w:val="28"/>
-          <w:szCs w:val="28"/>
-          <w:lang w:val="en-US"/>
-        </w:rPr>
-        <w:t>VARCHAR(</w:t>
-      </w:r>
-      <w:proofErr w:type="gramEnd"/>
-      <w:r>
-        <w:rPr>
-          <w:rFonts w:ascii="Arial" w:hAnsi="Arial" w:cs="Arial"/>
-          <w:sz w:val="28"/>
-          <w:szCs w:val="28"/>
-          <w:lang w:val="en-US"/>
-        </w:rPr>
-        <w:t>255) - korisnikID korisnika koji je odradio posao</w:t>
+        <w:t>posloprimacID: VARCHAR(255) - korisnikID korisnika koji je odradio posao</w:t>
       </w:r>
     </w:p>
     <w:p>
@@ -2824,7 +2853,6 @@
         </w:rPr>
         <w:t>FK {</w:t>
       </w:r>
-      <w:proofErr w:type="gramStart"/>
       <w:r>
         <w:rPr>
           <w:rFonts w:ascii="Arial" w:hAnsi="Arial" w:cs="Arial"/>
@@ -2834,7 +2862,6 @@
         </w:rPr>
         <w:t>poslodavacID,posloprimacID</w:t>
       </w:r>
-      <w:proofErr w:type="gramEnd"/>
       <w:r>
         <w:rPr>
           <w:rFonts w:ascii="Arial" w:hAnsi="Arial" w:cs="Arial"/>
@@ -2913,7 +2940,6 @@
         </w:rPr>
         <w:t>ER DIJAGRAM</w:t>
       </w:r>
-      <w:bookmarkStart w:id="0" w:name="_GoBack"/>
       <w:r>
         <w:rPr>
           <w:rFonts w:ascii="Arial" w:hAnsi="Arial" w:cs="Arial"/>
@@ -2940,7 +2966,7 @@
                     </pic:cNvPicPr>
                   </pic:nvPicPr>
                   <pic:blipFill>
-                    <a:blip r:embed="rId5" cstate="print">
+                    <a:blip r:embed="rId6" cstate="print">
                       <a:extLst>
                         <a:ext uri="{28A0092B-C50C-407E-A947-70E740481C1C}">
                           <a14:useLocalDpi xmlns:a14="http://schemas.microsoft.com/office/drawing/2010/main" val="0"/>
@@ -2971,7 +2997,6 @@
           </wp:inline>
         </w:drawing>
       </w:r>
-      <w:bookmarkEnd w:id="0"/>
     </w:p>
     <w:sectPr>
       <w:pgSz w:w="12240" w:h="15840"/>
@@ -3890,6 +3915,95 @@
     </w:lvl>
   </w:abstractNum>
   <w:abstractNum w:abstractNumId="8">
+    <w:nsid w:val="588F35CE"/>
+    <w:multiLevelType w:val="hybridMultilevel"/>
+    <w:tmpl w:val="21AC4FD4"/>
+    <w:lvl w:ilvl="0" w:tplc="E9060FF2">
+      <w:start w:val="1"/>
+      <w:numFmt w:val="decimal"/>
+      <w:lvlText w:val="%1."/>
+      <w:lvlJc w:val="left"/>
+      <w:pPr>
+        <w:ind w:left="1447" w:hanging="360"/>
+      </w:pPr>
+      <w:rPr>
+        <w:b/>
+      </w:rPr>
+    </w:lvl>
+    <w:lvl w:ilvl="1" w:tplc="04090019" w:tentative="1">
+      <w:start w:val="1"/>
+      <w:numFmt w:val="lowerLetter"/>
+      <w:lvlText w:val="%2."/>
+      <w:lvlJc w:val="left"/>
+      <w:pPr>
+        <w:ind w:left="2167" w:hanging="360"/>
+      </w:pPr>
+    </w:lvl>
+    <w:lvl w:ilvl="2" w:tplc="0409001B" w:tentative="1">
+      <w:start w:val="1"/>
+      <w:numFmt w:val="lowerRoman"/>
+      <w:lvlText w:val="%3."/>
+      <w:lvlJc w:val="right"/>
+      <w:pPr>
+        <w:ind w:left="2887" w:hanging="180"/>
+      </w:pPr>
+    </w:lvl>
+    <w:lvl w:ilvl="3" w:tplc="0409000F" w:tentative="1">
+      <w:start w:val="1"/>
+      <w:numFmt w:val="decimal"/>
+      <w:lvlText w:val="%4."/>
+      <w:lvlJc w:val="left"/>
+      <w:pPr>
+        <w:ind w:left="3607" w:hanging="360"/>
+      </w:pPr>
+    </w:lvl>
+    <w:lvl w:ilvl="4" w:tplc="04090019" w:tentative="1">
+      <w:start w:val="1"/>
+      <w:numFmt w:val="lowerLetter"/>
+      <w:lvlText w:val="%5."/>
+      <w:lvlJc w:val="left"/>
+      <w:pPr>
+        <w:ind w:left="4327" w:hanging="360"/>
+      </w:pPr>
+    </w:lvl>
+    <w:lvl w:ilvl="5" w:tplc="0409001B" w:tentative="1">
+      <w:start w:val="1"/>
+      <w:numFmt w:val="lowerRoman"/>
+      <w:lvlText w:val="%6."/>
+      <w:lvlJc w:val="right"/>
+      <w:pPr>
+        <w:ind w:left="5047" w:hanging="180"/>
+      </w:pPr>
+    </w:lvl>
+    <w:lvl w:ilvl="6" w:tplc="0409000F" w:tentative="1">
+      <w:start w:val="1"/>
+      <w:numFmt w:val="decimal"/>
+      <w:lvlText w:val="%7."/>
+      <w:lvlJc w:val="left"/>
+      <w:pPr>
+        <w:ind w:left="5767" w:hanging="360"/>
+      </w:pPr>
+    </w:lvl>
+    <w:lvl w:ilvl="7" w:tplc="04090019" w:tentative="1">
+      <w:start w:val="1"/>
+      <w:numFmt w:val="lowerLetter"/>
+      <w:lvlText w:val="%8."/>
+      <w:lvlJc w:val="left"/>
+      <w:pPr>
+        <w:ind w:left="6487" w:hanging="360"/>
+      </w:pPr>
+    </w:lvl>
+    <w:lvl w:ilvl="8" w:tplc="0409001B" w:tentative="1">
+      <w:start w:val="1"/>
+      <w:numFmt w:val="lowerRoman"/>
+      <w:lvlText w:val="%9."/>
+      <w:lvlJc w:val="right"/>
+      <w:pPr>
+        <w:ind w:left="7207" w:hanging="180"/>
+      </w:pPr>
+    </w:lvl>
+  </w:abstractNum>
+  <w:abstractNum w:abstractNumId="9">
     <w:nsid w:val="5A2F06C6"/>
     <w:multiLevelType w:val="hybridMultilevel"/>
     <w:tmpl w:val="3154E9E0"/>
@@ -4002,7 +4116,7 @@
       </w:rPr>
     </w:lvl>
   </w:abstractNum>
-  <w:abstractNum w:abstractNumId="9">
+  <w:abstractNum w:abstractNumId="10">
     <w:nsid w:val="616E170C"/>
     <w:multiLevelType w:val="hybridMultilevel"/>
     <w:tmpl w:val="AC0CCEFE"/>
@@ -4116,7 +4230,7 @@
     </w:lvl>
   </w:abstractNum>
   <w:num w:numId="1">
-    <w:abstractNumId w:val="8"/>
+    <w:abstractNumId w:val="9"/>
   </w:num>
   <w:num w:numId="2">
     <w:abstractNumId w:val="0"/>
@@ -4125,7 +4239,7 @@
     <w:abstractNumId w:val="7"/>
   </w:num>
   <w:num w:numId="4">
-    <w:abstractNumId w:val="9"/>
+    <w:abstractNumId w:val="10"/>
   </w:num>
   <w:num w:numId="5">
     <w:abstractNumId w:val="3"/>
@@ -4144,6 +4258,9 @@
   </w:num>
   <w:num w:numId="10">
     <w:abstractNumId w:val="1"/>
+  </w:num>
+  <w:num w:numId="11">
+    <w:abstractNumId w:val="8"/>
   </w:num>
 </w:numbering>
 </file>
@@ -4590,6 +4707,25 @@
       <w:contextualSpacing/>
     </w:pPr>
   </w:style>
+  <w:style w:type="paragraph" w:styleId="Caption">
+    <w:name w:val="caption"/>
+    <w:basedOn w:val="Normal"/>
+    <w:next w:val="Normal"/>
+    <w:uiPriority w:val="35"/>
+    <w:unhideWhenUsed/>
+    <w:qFormat/>
+    <w:rsid w:val="00174F5B"/>
+    <w:pPr>
+      <w:spacing w:after="200"/>
+    </w:pPr>
+    <w:rPr>
+      <w:i/>
+      <w:iCs/>
+      <w:color w:val="44546A" w:themeColor="text2"/>
+      <w:sz w:val="18"/>
+      <w:szCs w:val="18"/>
+    </w:rPr>
+  </w:style>
 </w:styles>
 </file>
 

</xml_diff>

<commit_message>
Izmjene u 6.1 poglavlju
</commit_message>
<xml_diff>
--- a/Arhitektura6.1.docx
+++ b/Arhitektura6.1.docx
@@ -365,6 +365,7 @@
       <w:r>
         <w:rPr>
           <w:noProof/>
+          <w:lang w:val="en-US"/>
         </w:rPr>
         <mc:AlternateContent>
           <mc:Choice Requires="wps">
@@ -701,27 +702,7 @@
           <w:szCs w:val="28"/>
           <w:lang w:val="en-US"/>
         </w:rPr>
-        <w:t xml:space="preserve">korisnikID: </w:t>
-      </w:r>
-      <w:proofErr w:type="gramStart"/>
-      <w:r>
-        <w:rPr>
-          <w:rFonts w:ascii="Arial" w:hAnsi="Arial" w:cs="Arial"/>
-          <w:sz w:val="28"/>
-          <w:szCs w:val="28"/>
-          <w:lang w:val="en-US"/>
-        </w:rPr>
-        <w:t>VARCHAR(</w:t>
-      </w:r>
-      <w:proofErr w:type="gramEnd"/>
-      <w:r>
-        <w:rPr>
-          <w:rFonts w:ascii="Arial" w:hAnsi="Arial" w:cs="Arial"/>
-          <w:sz w:val="28"/>
-          <w:szCs w:val="28"/>
-          <w:lang w:val="en-US"/>
-        </w:rPr>
-        <w:t>255) - autogenerirani primarni ključ korisnika</w:t>
+        <w:t>korisnikID: VARCHAR(255) - autogenerirani primarni ključ korisnika</w:t>
       </w:r>
     </w:p>
     <w:p>
@@ -746,27 +727,7 @@
           <w:szCs w:val="28"/>
           <w:lang w:val="en-US"/>
         </w:rPr>
-        <w:t xml:space="preserve">ime: </w:t>
-      </w:r>
-      <w:proofErr w:type="gramStart"/>
-      <w:r>
-        <w:rPr>
-          <w:rFonts w:ascii="Arial" w:hAnsi="Arial" w:cs="Arial"/>
-          <w:sz w:val="28"/>
-          <w:szCs w:val="28"/>
-          <w:lang w:val="en-US"/>
-        </w:rPr>
-        <w:t>VARCHAR(</w:t>
-      </w:r>
-      <w:proofErr w:type="gramEnd"/>
-      <w:r>
-        <w:rPr>
-          <w:rFonts w:ascii="Arial" w:hAnsi="Arial" w:cs="Arial"/>
-          <w:sz w:val="28"/>
-          <w:szCs w:val="28"/>
-          <w:lang w:val="en-US"/>
-        </w:rPr>
-        <w:t>255) - ime korisnika</w:t>
+        <w:t>ime: VARCHAR(255) - ime korisnika</w:t>
       </w:r>
     </w:p>
     <w:p>
@@ -791,27 +752,7 @@
           <w:szCs w:val="28"/>
           <w:lang w:val="en-US"/>
         </w:rPr>
-        <w:t xml:space="preserve">prezime: </w:t>
-      </w:r>
-      <w:proofErr w:type="gramStart"/>
-      <w:r>
-        <w:rPr>
-          <w:rFonts w:ascii="Arial" w:hAnsi="Arial" w:cs="Arial"/>
-          <w:sz w:val="28"/>
-          <w:szCs w:val="28"/>
-          <w:lang w:val="en-US"/>
-        </w:rPr>
-        <w:t>VARCHAR(</w:t>
-      </w:r>
-      <w:proofErr w:type="gramEnd"/>
-      <w:r>
-        <w:rPr>
-          <w:rFonts w:ascii="Arial" w:hAnsi="Arial" w:cs="Arial"/>
-          <w:sz w:val="28"/>
-          <w:szCs w:val="28"/>
-          <w:lang w:val="en-US"/>
-        </w:rPr>
-        <w:t>255)  - prezime korisnika</w:t>
+        <w:t>prezime: VARCHAR(255)  - prezime korisnika</w:t>
       </w:r>
     </w:p>
     <w:p>
@@ -836,27 +777,7 @@
           <w:szCs w:val="28"/>
           <w:lang w:val="en-US"/>
         </w:rPr>
-        <w:t xml:space="preserve">email: </w:t>
-      </w:r>
-      <w:proofErr w:type="gramStart"/>
-      <w:r>
-        <w:rPr>
-          <w:rFonts w:ascii="Arial" w:hAnsi="Arial" w:cs="Arial"/>
-          <w:sz w:val="28"/>
-          <w:szCs w:val="28"/>
-          <w:lang w:val="en-US"/>
-        </w:rPr>
-        <w:t>VARCHAR(</w:t>
-      </w:r>
-      <w:proofErr w:type="gramEnd"/>
-      <w:r>
-        <w:rPr>
-          <w:rFonts w:ascii="Arial" w:hAnsi="Arial" w:cs="Arial"/>
-          <w:sz w:val="28"/>
-          <w:szCs w:val="28"/>
-          <w:lang w:val="en-US"/>
-        </w:rPr>
-        <w:t>255) - email korisnika</w:t>
+        <w:t>email: VARCHAR(255) - email korisnika</w:t>
       </w:r>
     </w:p>
     <w:p>
@@ -881,27 +802,7 @@
           <w:szCs w:val="28"/>
           <w:lang w:val="en-US"/>
         </w:rPr>
-        <w:t xml:space="preserve">zaporkaHASH: </w:t>
-      </w:r>
-      <w:proofErr w:type="gramStart"/>
-      <w:r>
-        <w:rPr>
-          <w:rFonts w:ascii="Arial" w:hAnsi="Arial" w:cs="Arial"/>
-          <w:sz w:val="28"/>
-          <w:szCs w:val="28"/>
-          <w:lang w:val="en-US"/>
-        </w:rPr>
-        <w:t>VARCHAR(</w:t>
-      </w:r>
-      <w:proofErr w:type="gramEnd"/>
-      <w:r>
-        <w:rPr>
-          <w:rFonts w:ascii="Arial" w:hAnsi="Arial" w:cs="Arial"/>
-          <w:sz w:val="28"/>
-          <w:szCs w:val="28"/>
-          <w:lang w:val="en-US"/>
-        </w:rPr>
-        <w:t>255)</w:t>
+        <w:t>zaporkaHASH: VARCHAR(255)</w:t>
       </w:r>
       <w:r>
         <w:rPr>
@@ -935,27 +836,7 @@
           <w:szCs w:val="28"/>
           <w:lang w:val="en-US"/>
         </w:rPr>
-        <w:t xml:space="preserve">dob: </w:t>
-      </w:r>
-      <w:proofErr w:type="gramStart"/>
-      <w:r>
-        <w:rPr>
-          <w:rFonts w:ascii="Arial" w:hAnsi="Arial" w:cs="Arial"/>
-          <w:sz w:val="28"/>
-          <w:szCs w:val="28"/>
-          <w:lang w:val="en-US"/>
-        </w:rPr>
-        <w:t>SMALLINT(</w:t>
-      </w:r>
-      <w:proofErr w:type="gramEnd"/>
-      <w:r>
-        <w:rPr>
-          <w:rFonts w:ascii="Arial" w:hAnsi="Arial" w:cs="Arial"/>
-          <w:sz w:val="28"/>
-          <w:szCs w:val="28"/>
-          <w:lang w:val="en-US"/>
-        </w:rPr>
-        <w:t xml:space="preserve">127) </w:t>
+        <w:t xml:space="preserve">dob: SMALLINT(127) </w:t>
       </w:r>
       <w:r>
         <w:rPr>
@@ -989,27 +870,7 @@
           <w:szCs w:val="28"/>
           <w:lang w:val="en-US"/>
         </w:rPr>
-        <w:t xml:space="preserve">slikaID: </w:t>
-      </w:r>
-      <w:proofErr w:type="gramStart"/>
-      <w:r>
-        <w:rPr>
-          <w:rFonts w:ascii="Arial" w:hAnsi="Arial" w:cs="Arial"/>
-          <w:sz w:val="28"/>
-          <w:szCs w:val="28"/>
-          <w:lang w:val="en-US"/>
-        </w:rPr>
-        <w:t>VARCHAR(</w:t>
-      </w:r>
-      <w:proofErr w:type="gramEnd"/>
-      <w:r>
-        <w:rPr>
-          <w:rFonts w:ascii="Arial" w:hAnsi="Arial" w:cs="Arial"/>
-          <w:sz w:val="28"/>
-          <w:szCs w:val="28"/>
-          <w:lang w:val="en-US"/>
-        </w:rPr>
-        <w:t>255)</w:t>
+        <w:t>slikaID: VARCHAR(255)</w:t>
       </w:r>
       <w:r>
         <w:rPr>
@@ -1043,27 +904,7 @@
           <w:szCs w:val="28"/>
           <w:lang w:val="en-US"/>
         </w:rPr>
-        <w:t xml:space="preserve">opis: </w:t>
-      </w:r>
-      <w:proofErr w:type="gramStart"/>
-      <w:r>
-        <w:rPr>
-          <w:rFonts w:ascii="Arial" w:hAnsi="Arial" w:cs="Arial"/>
-          <w:sz w:val="28"/>
-          <w:szCs w:val="28"/>
-          <w:lang w:val="en-US"/>
-        </w:rPr>
-        <w:t>VARCHAR(</w:t>
-      </w:r>
-      <w:proofErr w:type="gramEnd"/>
-      <w:r>
-        <w:rPr>
-          <w:rFonts w:ascii="Arial" w:hAnsi="Arial" w:cs="Arial"/>
-          <w:sz w:val="28"/>
-          <w:szCs w:val="28"/>
-          <w:lang w:val="en-US"/>
-        </w:rPr>
-        <w:t xml:space="preserve">255) </w:t>
+        <w:t xml:space="preserve">opis: VARCHAR(255) </w:t>
       </w:r>
       <w:r>
         <w:rPr>
@@ -1156,27 +997,7 @@
           <w:szCs w:val="28"/>
           <w:lang w:val="en-US"/>
         </w:rPr>
-        <w:t xml:space="preserve">brojTelefona: </w:t>
-      </w:r>
-      <w:proofErr w:type="gramStart"/>
-      <w:r>
-        <w:rPr>
-          <w:rFonts w:ascii="Arial" w:hAnsi="Arial" w:cs="Arial"/>
-          <w:sz w:val="28"/>
-          <w:szCs w:val="28"/>
-          <w:lang w:val="en-US"/>
-        </w:rPr>
-        <w:t>VARCHAR(</w:t>
-      </w:r>
-      <w:proofErr w:type="gramEnd"/>
-      <w:r>
-        <w:rPr>
-          <w:rFonts w:ascii="Arial" w:hAnsi="Arial" w:cs="Arial"/>
-          <w:sz w:val="28"/>
-          <w:szCs w:val="28"/>
-          <w:lang w:val="en-US"/>
-        </w:rPr>
-        <w:t>15)</w:t>
+        <w:t>brojTelefona: VARCHAR(15)</w:t>
       </w:r>
       <w:r>
         <w:rPr>
@@ -1508,27 +1329,7 @@
           <w:szCs w:val="28"/>
           <w:lang w:val="en-US"/>
         </w:rPr>
-        <w:t xml:space="preserve">porukaID: </w:t>
-      </w:r>
-      <w:proofErr w:type="gramStart"/>
-      <w:r>
-        <w:rPr>
-          <w:rFonts w:ascii="Arial" w:hAnsi="Arial" w:cs="Arial"/>
-          <w:sz w:val="28"/>
-          <w:szCs w:val="28"/>
-          <w:lang w:val="en-US"/>
-        </w:rPr>
-        <w:t>VARCHAR(</w:t>
-      </w:r>
-      <w:proofErr w:type="gramEnd"/>
-      <w:r>
-        <w:rPr>
-          <w:rFonts w:ascii="Arial" w:hAnsi="Arial" w:cs="Arial"/>
-          <w:sz w:val="28"/>
-          <w:szCs w:val="28"/>
-          <w:lang w:val="en-US"/>
-        </w:rPr>
-        <w:t xml:space="preserve">255) - autogenerirani primarni ključ </w:t>
+        <w:t xml:space="preserve">porukaID: VARCHAR(255) - autogenerirani primarni ključ </w:t>
       </w:r>
       <w:r>
         <w:rPr>
@@ -1562,27 +1363,7 @@
           <w:szCs w:val="28"/>
           <w:lang w:val="en-US"/>
         </w:rPr>
-        <w:t xml:space="preserve">posiljateljID: </w:t>
-      </w:r>
-      <w:proofErr w:type="gramStart"/>
-      <w:r>
-        <w:rPr>
-          <w:rFonts w:ascii="Arial" w:hAnsi="Arial" w:cs="Arial"/>
-          <w:sz w:val="28"/>
-          <w:szCs w:val="28"/>
-          <w:lang w:val="en-US"/>
-        </w:rPr>
-        <w:t>VARCHAR(</w:t>
-      </w:r>
-      <w:proofErr w:type="gramEnd"/>
-      <w:r>
-        <w:rPr>
-          <w:rFonts w:ascii="Arial" w:hAnsi="Arial" w:cs="Arial"/>
-          <w:sz w:val="28"/>
-          <w:szCs w:val="28"/>
-          <w:lang w:val="en-US"/>
-        </w:rPr>
-        <w:t>255) - korisnikID korisnika koji je poslao poruku</w:t>
+        <w:t>posiljateljID: VARCHAR(255) - korisnikID korisnika koji je poslao poruku</w:t>
       </w:r>
     </w:p>
     <w:p>
@@ -1607,27 +1388,7 @@
           <w:szCs w:val="28"/>
           <w:lang w:val="en-US"/>
         </w:rPr>
-        <w:t xml:space="preserve">primateljID: </w:t>
-      </w:r>
-      <w:proofErr w:type="gramStart"/>
-      <w:r>
-        <w:rPr>
-          <w:rFonts w:ascii="Arial" w:hAnsi="Arial" w:cs="Arial"/>
-          <w:sz w:val="28"/>
-          <w:szCs w:val="28"/>
-          <w:lang w:val="en-US"/>
-        </w:rPr>
-        <w:t>VARCHAR(</w:t>
-      </w:r>
-      <w:proofErr w:type="gramEnd"/>
-      <w:r>
-        <w:rPr>
-          <w:rFonts w:ascii="Arial" w:hAnsi="Arial" w:cs="Arial"/>
-          <w:sz w:val="28"/>
-          <w:szCs w:val="28"/>
-          <w:lang w:val="en-US"/>
-        </w:rPr>
-        <w:t>255) - korisnikID korisnika koji je primio poruku</w:t>
+        <w:t>primateljID: VARCHAR(255) - korisnikID korisnika koji je primio poruku</w:t>
       </w:r>
     </w:p>
     <w:p>
@@ -1652,27 +1413,7 @@
           <w:szCs w:val="28"/>
           <w:lang w:val="en-US"/>
         </w:rPr>
-        <w:t xml:space="preserve">sadrzaj: </w:t>
-      </w:r>
-      <w:proofErr w:type="gramStart"/>
-      <w:r>
-        <w:rPr>
-          <w:rFonts w:ascii="Arial" w:hAnsi="Arial" w:cs="Arial"/>
-          <w:sz w:val="28"/>
-          <w:szCs w:val="28"/>
-          <w:lang w:val="en-US"/>
-        </w:rPr>
-        <w:t>VARCHAR(</w:t>
-      </w:r>
-      <w:proofErr w:type="gramEnd"/>
-      <w:r>
-        <w:rPr>
-          <w:rFonts w:ascii="Arial" w:hAnsi="Arial" w:cs="Arial"/>
-          <w:sz w:val="28"/>
-          <w:szCs w:val="28"/>
-          <w:lang w:val="en-US"/>
-        </w:rPr>
-        <w:t>255) - sadržaj poruke</w:t>
+        <w:t>sadrzaj: VARCHAR(255) - sadržaj poruke</w:t>
       </w:r>
     </w:p>
     <w:p>
@@ -1781,17 +1522,24 @@
         </w:rPr>
         <w:t>K {</w:t>
       </w:r>
-      <w:proofErr w:type="gramStart"/>
-      <w:r>
-        <w:rPr>
-          <w:rFonts w:ascii="Arial" w:hAnsi="Arial" w:cs="Arial"/>
-          <w:sz w:val="28"/>
-          <w:szCs w:val="28"/>
-          <w:lang w:val="en-US"/>
-        </w:rPr>
-        <w:t>primateljID,korisnikID</w:t>
-      </w:r>
-      <w:proofErr w:type="gramEnd"/>
+      <w:r>
+        <w:rPr>
+          <w:rFonts w:ascii="Arial" w:hAnsi="Arial" w:cs="Arial"/>
+          <w:sz w:val="28"/>
+          <w:szCs w:val="28"/>
+          <w:lang w:val="en-US"/>
+        </w:rPr>
+        <w:t>primateljID,posiljatelj</w:t>
+      </w:r>
+      <w:r>
+        <w:rPr>
+          <w:rFonts w:ascii="Arial" w:hAnsi="Arial" w:cs="Arial"/>
+          <w:sz w:val="28"/>
+          <w:szCs w:val="28"/>
+          <w:lang w:val="en-US"/>
+        </w:rPr>
+        <w:t>ID</w:t>
+      </w:r>
       <w:r>
         <w:rPr>
           <w:rFonts w:ascii="Arial" w:hAnsi="Arial" w:cs="Arial"/>
@@ -1907,25 +1655,14 @@
         </w:rPr>
         <w:t xml:space="preserve">: </w:t>
       </w:r>
-      <w:proofErr w:type="gramStart"/>
-      <w:r>
-        <w:rPr>
-          <w:rFonts w:ascii="Arial" w:hAnsi="Arial" w:cs="Arial"/>
-          <w:sz w:val="28"/>
-          <w:szCs w:val="28"/>
-          <w:lang w:val="en-US"/>
-        </w:rPr>
-        <w:t>VARCHAR(</w:t>
-      </w:r>
-      <w:proofErr w:type="gramEnd"/>
-      <w:r>
-        <w:rPr>
-          <w:rFonts w:ascii="Arial" w:hAnsi="Arial" w:cs="Arial"/>
-          <w:sz w:val="28"/>
-          <w:szCs w:val="28"/>
-          <w:lang w:val="en-US"/>
-        </w:rPr>
-        <w:t>255) - autogenerirani primarni ključ slike</w:t>
+      <w:r>
+        <w:rPr>
+          <w:rFonts w:ascii="Arial" w:hAnsi="Arial" w:cs="Arial"/>
+          <w:sz w:val="28"/>
+          <w:szCs w:val="28"/>
+          <w:lang w:val="en-US"/>
+        </w:rPr>
+        <w:t>VARCHAR(255) - autogenerirani primarni ključ slike</w:t>
       </w:r>
     </w:p>
     <w:p>
@@ -2113,27 +1850,7 @@
           <w:szCs w:val="28"/>
           <w:lang w:val="en-US"/>
         </w:rPr>
-        <w:t xml:space="preserve">korisnikID: </w:t>
-      </w:r>
-      <w:proofErr w:type="gramStart"/>
-      <w:r>
-        <w:rPr>
-          <w:rFonts w:ascii="Arial" w:hAnsi="Arial" w:cs="Arial"/>
-          <w:sz w:val="28"/>
-          <w:szCs w:val="28"/>
-          <w:lang w:val="en-US"/>
-        </w:rPr>
-        <w:t>VARCHAR(</w:t>
-      </w:r>
-      <w:proofErr w:type="gramEnd"/>
-      <w:r>
-        <w:rPr>
-          <w:rFonts w:ascii="Arial" w:hAnsi="Arial" w:cs="Arial"/>
-          <w:sz w:val="28"/>
-          <w:szCs w:val="28"/>
-          <w:lang w:val="en-US"/>
-        </w:rPr>
-        <w:t>255)-kljuc korisnika</w:t>
+        <w:t>korisnikID: VARCHAR(255)-kljuc korisnika</w:t>
       </w:r>
     </w:p>
     <w:p>
@@ -2411,27 +2128,7 @@
           <w:szCs w:val="28"/>
           <w:lang w:val="en-US"/>
         </w:rPr>
-        <w:t xml:space="preserve">posaoID: </w:t>
-      </w:r>
-      <w:proofErr w:type="gramStart"/>
-      <w:r>
-        <w:rPr>
-          <w:rFonts w:ascii="Arial" w:hAnsi="Arial" w:cs="Arial"/>
-          <w:sz w:val="28"/>
-          <w:szCs w:val="28"/>
-          <w:lang w:val="en-US"/>
-        </w:rPr>
-        <w:t>VARCHAR(</w:t>
-      </w:r>
-      <w:proofErr w:type="gramEnd"/>
-      <w:r>
-        <w:rPr>
-          <w:rFonts w:ascii="Arial" w:hAnsi="Arial" w:cs="Arial"/>
-          <w:sz w:val="28"/>
-          <w:szCs w:val="28"/>
-          <w:lang w:val="en-US"/>
-        </w:rPr>
-        <w:t>255) - autogenerirani primarni kljuc posla</w:t>
+        <w:t>posaoID: VARCHAR(255) - autogenerirani primarni kljuc posla</w:t>
       </w:r>
     </w:p>
     <w:p>
@@ -2456,27 +2153,7 @@
           <w:szCs w:val="28"/>
           <w:lang w:val="en-US"/>
         </w:rPr>
-        <w:t xml:space="preserve">naslov: </w:t>
-      </w:r>
-      <w:proofErr w:type="gramStart"/>
-      <w:r>
-        <w:rPr>
-          <w:rFonts w:ascii="Arial" w:hAnsi="Arial" w:cs="Arial"/>
-          <w:sz w:val="28"/>
-          <w:szCs w:val="28"/>
-          <w:lang w:val="en-US"/>
-        </w:rPr>
-        <w:t>VARCHAR(</w:t>
-      </w:r>
-      <w:proofErr w:type="gramEnd"/>
-      <w:r>
-        <w:rPr>
-          <w:rFonts w:ascii="Arial" w:hAnsi="Arial" w:cs="Arial"/>
-          <w:sz w:val="28"/>
-          <w:szCs w:val="28"/>
-          <w:lang w:val="en-US"/>
-        </w:rPr>
-        <w:t>255) -  naslov posla</w:t>
+        <w:t>naslov: VARCHAR(255) -  naslov posla</w:t>
       </w:r>
     </w:p>
     <w:p>
@@ -2501,27 +2178,7 @@
           <w:szCs w:val="28"/>
           <w:lang w:val="en-US"/>
         </w:rPr>
-        <w:t xml:space="preserve">opis: </w:t>
-      </w:r>
-      <w:proofErr w:type="gramStart"/>
-      <w:r>
-        <w:rPr>
-          <w:rFonts w:ascii="Arial" w:hAnsi="Arial" w:cs="Arial"/>
-          <w:sz w:val="28"/>
-          <w:szCs w:val="28"/>
-          <w:lang w:val="en-US"/>
-        </w:rPr>
-        <w:t>VARCHAR(</w:t>
-      </w:r>
-      <w:proofErr w:type="gramEnd"/>
-      <w:r>
-        <w:rPr>
-          <w:rFonts w:ascii="Arial" w:hAnsi="Arial" w:cs="Arial"/>
-          <w:sz w:val="28"/>
-          <w:szCs w:val="28"/>
-          <w:lang w:val="en-US"/>
-        </w:rPr>
-        <w:t>1023) - opis posla</w:t>
+        <w:t>opis: VARCHAR(1023) - opis posla</w:t>
       </w:r>
     </w:p>
     <w:p>
@@ -2546,27 +2203,7 @@
           <w:szCs w:val="28"/>
           <w:lang w:val="en-US"/>
         </w:rPr>
-        <w:t xml:space="preserve">lokacija: </w:t>
-      </w:r>
-      <w:proofErr w:type="gramStart"/>
-      <w:r>
-        <w:rPr>
-          <w:rFonts w:ascii="Arial" w:hAnsi="Arial" w:cs="Arial"/>
-          <w:sz w:val="28"/>
-          <w:szCs w:val="28"/>
-          <w:lang w:val="en-US"/>
-        </w:rPr>
-        <w:t>VARCHAR(</w:t>
-      </w:r>
-      <w:proofErr w:type="gramEnd"/>
-      <w:r>
-        <w:rPr>
-          <w:rFonts w:ascii="Arial" w:hAnsi="Arial" w:cs="Arial"/>
-          <w:sz w:val="28"/>
-          <w:szCs w:val="28"/>
-          <w:lang w:val="en-US"/>
-        </w:rPr>
-        <w:t xml:space="preserve">255) </w:t>
+        <w:t xml:space="preserve">lokacija: VARCHAR(255) </w:t>
       </w:r>
       <w:r>
         <w:rPr>
@@ -2609,27 +2246,7 @@
           <w:szCs w:val="28"/>
           <w:lang w:val="en-US"/>
         </w:rPr>
-        <w:t xml:space="preserve">vrijeme: </w:t>
-      </w:r>
-      <w:proofErr w:type="gramStart"/>
-      <w:r>
-        <w:rPr>
-          <w:rFonts w:ascii="Arial" w:hAnsi="Arial" w:cs="Arial"/>
-          <w:sz w:val="28"/>
-          <w:szCs w:val="28"/>
-          <w:lang w:val="en-US"/>
-        </w:rPr>
-        <w:t>TIMESTAMP(</w:t>
-      </w:r>
-      <w:proofErr w:type="gramEnd"/>
-      <w:r>
-        <w:rPr>
-          <w:rFonts w:ascii="Arial" w:hAnsi="Arial" w:cs="Arial"/>
-          <w:sz w:val="28"/>
-          <w:szCs w:val="28"/>
-          <w:lang w:val="en-US"/>
-        </w:rPr>
-        <w:t>255)</w:t>
+        <w:t>vrijeme: TIMESTAMP(255)</w:t>
       </w:r>
       <w:r>
         <w:rPr>
@@ -2747,27 +2364,7 @@
           <w:szCs w:val="28"/>
           <w:lang w:val="en-US"/>
         </w:rPr>
-        <w:t xml:space="preserve">kategorijaID: </w:t>
-      </w:r>
-      <w:proofErr w:type="gramStart"/>
-      <w:r>
-        <w:rPr>
-          <w:rFonts w:ascii="Arial" w:hAnsi="Arial" w:cs="Arial"/>
-          <w:sz w:val="28"/>
-          <w:szCs w:val="28"/>
-          <w:lang w:val="en-US"/>
-        </w:rPr>
-        <w:t>VARCHAR(</w:t>
-      </w:r>
-      <w:proofErr w:type="gramEnd"/>
-      <w:r>
-        <w:rPr>
-          <w:rFonts w:ascii="Arial" w:hAnsi="Arial" w:cs="Arial"/>
-          <w:sz w:val="28"/>
-          <w:szCs w:val="28"/>
-          <w:lang w:val="en-US"/>
-        </w:rPr>
-        <w:t>255) - kljuc za kategoriju u koju spada posao</w:t>
+        <w:t>kategorijaID: VARCHAR(255) - kljuc za kategoriju u koju spada posao</w:t>
       </w:r>
     </w:p>
     <w:p>
@@ -2888,27 +2485,7 @@
           <w:szCs w:val="28"/>
           <w:lang w:val="en-US"/>
         </w:rPr>
-        <w:t xml:space="preserve">Entitet "Posao" opisuje svaki posao. Entitet PosaoID je primarni ključ entiteta i generira se pri izradi svakog posla. Svaki posao ima </w:t>
-      </w:r>
-      <w:proofErr w:type="gramStart"/>
-      <w:r>
-        <w:rPr>
-          <w:rFonts w:ascii="Arial" w:hAnsi="Arial" w:cs="Arial"/>
-          <w:sz w:val="28"/>
-          <w:szCs w:val="28"/>
-          <w:lang w:val="en-US"/>
-        </w:rPr>
-        <w:t>naslov,opis</w:t>
-      </w:r>
-      <w:proofErr w:type="gramEnd"/>
-      <w:r>
-        <w:rPr>
-          <w:rFonts w:ascii="Arial" w:hAnsi="Arial" w:cs="Arial"/>
-          <w:sz w:val="28"/>
-          <w:szCs w:val="28"/>
-          <w:lang w:val="en-US"/>
-        </w:rPr>
-        <w:t xml:space="preserve"> posla,lokaciju gdje se održava,vrijeme kad će se posao odraditi, okvirno vrijeme trajanja posla, ponuđeni novac za odradu posla, zastavicu je li posao već odrađen i kategoriju u koju </w:t>
+        <w:t xml:space="preserve">Entitet "Posao" opisuje svaki posao. Entitet PosaoID je primarni ključ entiteta i generira se pri izradi svakog posla. Svaki posao ima naslov,opis posla,lokaciju gdje se održava,vrijeme kad će se posao odraditi, okvirno vrijeme trajanja posla, ponuđeni novac za odradu posla, zastavicu je li posao već odrađen i kategoriju u koju </w:t>
       </w:r>
       <w:r>
         <w:rPr>
@@ -2973,27 +2550,7 @@
           <w:szCs w:val="28"/>
           <w:lang w:val="en-US"/>
         </w:rPr>
-        <w:t xml:space="preserve">kategorijaID: </w:t>
-      </w:r>
-      <w:proofErr w:type="gramStart"/>
-      <w:r>
-        <w:rPr>
-          <w:rFonts w:ascii="Arial" w:hAnsi="Arial" w:cs="Arial"/>
-          <w:sz w:val="28"/>
-          <w:szCs w:val="28"/>
-          <w:lang w:val="en-US"/>
-        </w:rPr>
-        <w:t>VARCHAR(</w:t>
-      </w:r>
-      <w:proofErr w:type="gramEnd"/>
-      <w:r>
-        <w:rPr>
-          <w:rFonts w:ascii="Arial" w:hAnsi="Arial" w:cs="Arial"/>
-          <w:sz w:val="28"/>
-          <w:szCs w:val="28"/>
-          <w:lang w:val="en-US"/>
-        </w:rPr>
-        <w:t>255)  - primarni ključ kategorije</w:t>
+        <w:t>kategorijaID: VARCHAR(255)  - primarni ključ kategorije</w:t>
       </w:r>
     </w:p>
     <w:p>
@@ -3018,27 +2575,7 @@
           <w:szCs w:val="28"/>
           <w:lang w:val="en-US"/>
         </w:rPr>
-        <w:t xml:space="preserve">naziv: </w:t>
-      </w:r>
-      <w:proofErr w:type="gramStart"/>
-      <w:r>
-        <w:rPr>
-          <w:rFonts w:ascii="Arial" w:hAnsi="Arial" w:cs="Arial"/>
-          <w:sz w:val="28"/>
-          <w:szCs w:val="28"/>
-          <w:lang w:val="en-US"/>
-        </w:rPr>
-        <w:t>VARCHAR(</w:t>
-      </w:r>
-      <w:proofErr w:type="gramEnd"/>
-      <w:r>
-        <w:rPr>
-          <w:rFonts w:ascii="Arial" w:hAnsi="Arial" w:cs="Arial"/>
-          <w:sz w:val="28"/>
-          <w:szCs w:val="28"/>
-          <w:lang w:val="en-US"/>
-        </w:rPr>
-        <w:t>255) - naziv kategorije</w:t>
+        <w:t>naziv: VARCHAR(255) - naziv kategorije</w:t>
       </w:r>
     </w:p>
     <w:p>
@@ -3063,27 +2600,7 @@
           <w:szCs w:val="28"/>
           <w:lang w:val="en-US"/>
         </w:rPr>
-        <w:t xml:space="preserve">opis: </w:t>
-      </w:r>
-      <w:proofErr w:type="gramStart"/>
-      <w:r>
-        <w:rPr>
-          <w:rFonts w:ascii="Arial" w:hAnsi="Arial" w:cs="Arial"/>
-          <w:sz w:val="28"/>
-          <w:szCs w:val="28"/>
-          <w:lang w:val="en-US"/>
-        </w:rPr>
-        <w:t>VARCHAR(</w:t>
-      </w:r>
-      <w:proofErr w:type="gramEnd"/>
-      <w:r>
-        <w:rPr>
-          <w:rFonts w:ascii="Arial" w:hAnsi="Arial" w:cs="Arial"/>
-          <w:sz w:val="28"/>
-          <w:szCs w:val="28"/>
-          <w:lang w:val="en-US"/>
-        </w:rPr>
-        <w:t>255) - opširan opis što sve kategorija podrazumjeva</w:t>
+        <w:t>opis: VARCHAR(255) - opširan opis što sve kategorija podrazumjeva</w:t>
       </w:r>
     </w:p>
     <w:p>
@@ -3220,27 +2737,7 @@
           <w:szCs w:val="28"/>
           <w:lang w:val="en-US"/>
         </w:rPr>
-        <w:t xml:space="preserve">posaoID: </w:t>
-      </w:r>
-      <w:proofErr w:type="gramStart"/>
-      <w:r>
-        <w:rPr>
-          <w:rFonts w:ascii="Arial" w:hAnsi="Arial" w:cs="Arial"/>
-          <w:sz w:val="28"/>
-          <w:szCs w:val="28"/>
-          <w:lang w:val="en-US"/>
-        </w:rPr>
-        <w:t>VARCHAR(</w:t>
-      </w:r>
-      <w:proofErr w:type="gramEnd"/>
-      <w:r>
-        <w:rPr>
-          <w:rFonts w:ascii="Arial" w:hAnsi="Arial" w:cs="Arial"/>
-          <w:sz w:val="28"/>
-          <w:szCs w:val="28"/>
-          <w:lang w:val="en-US"/>
-        </w:rPr>
-        <w:t>255) - posaoID posla</w:t>
+        <w:t>posaoID: VARCHAR(255) - posaoID posla</w:t>
       </w:r>
     </w:p>
     <w:p>
@@ -3265,27 +2762,7 @@
           <w:szCs w:val="28"/>
           <w:lang w:val="en-US"/>
         </w:rPr>
-        <w:t xml:space="preserve">poslodavacID: </w:t>
-      </w:r>
-      <w:proofErr w:type="gramStart"/>
-      <w:r>
-        <w:rPr>
-          <w:rFonts w:ascii="Arial" w:hAnsi="Arial" w:cs="Arial"/>
-          <w:sz w:val="28"/>
-          <w:szCs w:val="28"/>
-          <w:lang w:val="en-US"/>
-        </w:rPr>
-        <w:t>VARCHAR(</w:t>
-      </w:r>
-      <w:proofErr w:type="gramEnd"/>
-      <w:r>
-        <w:rPr>
-          <w:rFonts w:ascii="Arial" w:hAnsi="Arial" w:cs="Arial"/>
-          <w:sz w:val="28"/>
-          <w:szCs w:val="28"/>
-          <w:lang w:val="en-US"/>
-        </w:rPr>
-        <w:t>255) - korisnikD korisnika koji je ponudio posao</w:t>
+        <w:t>poslodavacID: VARCHAR(255) - korisnikD korisnika koji je ponudio posao</w:t>
       </w:r>
     </w:p>
     <w:p>
@@ -3310,39 +2787,76 @@
           <w:szCs w:val="28"/>
           <w:lang w:val="en-US"/>
         </w:rPr>
-        <w:t xml:space="preserve">posloprimacID: </w:t>
-      </w:r>
-      <w:proofErr w:type="gramStart"/>
-      <w:r>
-        <w:rPr>
-          <w:rFonts w:ascii="Arial" w:hAnsi="Arial" w:cs="Arial"/>
-          <w:sz w:val="28"/>
-          <w:szCs w:val="28"/>
-          <w:lang w:val="en-US"/>
-        </w:rPr>
-        <w:t>VARCHAR(</w:t>
-      </w:r>
-      <w:proofErr w:type="gramEnd"/>
-      <w:r>
-        <w:rPr>
-          <w:rFonts w:ascii="Arial" w:hAnsi="Arial" w:cs="Arial"/>
-          <w:sz w:val="28"/>
-          <w:szCs w:val="28"/>
-          <w:lang w:val="en-US"/>
-        </w:rPr>
-        <w:t>255) - korisnikID korisnika koji je odradio posao</w:t>
-      </w:r>
-    </w:p>
-    <w:p>
-      <w:pPr>
-        <w:rPr>
-          <w:rFonts w:ascii="Arial" w:hAnsi="Arial" w:cs="Arial"/>
-          <w:b/>
-          <w:sz w:val="28"/>
-          <w:szCs w:val="28"/>
-          <w:lang w:val="en-US"/>
-        </w:rPr>
-      </w:pPr>
+        <w:t>posloprimacID: VARCHAR(255) - korisnikID korisnika koji je odradio posao</w:t>
+      </w:r>
+    </w:p>
+    <w:p>
+      <w:pPr>
+        <w:pStyle w:val="ListParagraph"/>
+        <w:numPr>
+          <w:ilvl w:val="0"/>
+          <w:numId w:val="10"/>
+        </w:numPr>
+        <w:rPr>
+          <w:rFonts w:ascii="Arial" w:hAnsi="Arial" w:cs="Arial"/>
+          <w:b/>
+          <w:sz w:val="28"/>
+          <w:szCs w:val="28"/>
+          <w:lang w:val="en-US"/>
+        </w:rPr>
+      </w:pPr>
+      <w:r>
+        <w:rPr>
+          <w:rFonts w:ascii="Arial" w:hAnsi="Arial" w:cs="Arial"/>
+          <w:sz w:val="28"/>
+          <w:szCs w:val="28"/>
+          <w:lang w:val="en-US"/>
+        </w:rPr>
+        <w:t>sklopljenPosaoTrenutak: TIMESTAMP</w:t>
+      </w:r>
+      <w:r>
+        <w:rPr>
+          <w:rFonts w:ascii="Arial" w:hAnsi="Arial" w:cs="Arial"/>
+          <w:sz w:val="28"/>
+          <w:szCs w:val="28"/>
+          <w:lang w:val="en-US"/>
+        </w:rPr>
+        <w:t xml:space="preserve"> - trenutak kada su poslodavac i posloprimac sklopili posao</w:t>
+      </w:r>
+    </w:p>
+    <w:p>
+      <w:pPr>
+        <w:pStyle w:val="ListParagraph"/>
+        <w:numPr>
+          <w:ilvl w:val="0"/>
+          <w:numId w:val="10"/>
+        </w:numPr>
+        <w:rPr>
+          <w:rFonts w:ascii="Arial" w:hAnsi="Arial" w:cs="Arial"/>
+          <w:b/>
+          <w:sz w:val="28"/>
+          <w:szCs w:val="28"/>
+          <w:lang w:val="en-US"/>
+        </w:rPr>
+      </w:pPr>
+      <w:r>
+        <w:rPr>
+          <w:rFonts w:ascii="Arial" w:hAnsi="Arial" w:cs="Arial"/>
+          <w:sz w:val="28"/>
+          <w:szCs w:val="28"/>
+          <w:lang w:val="en-US"/>
+        </w:rPr>
+        <w:t>odrađenPosaoTrenutak: TIMESTAMP</w:t>
+      </w:r>
+      <w:r>
+        <w:rPr>
+          <w:rFonts w:ascii="Arial" w:hAnsi="Arial" w:cs="Arial"/>
+          <w:sz w:val="28"/>
+          <w:szCs w:val="28"/>
+          <w:lang w:val="en-US"/>
+        </w:rPr>
+        <w:t xml:space="preserve"> - treuntak kada je posao odrađen</w:t>
+      </w:r>
     </w:p>
     <w:p>
       <w:pPr>
@@ -3404,7 +2918,6 @@
         </w:rPr>
         <w:t>FK {</w:t>
       </w:r>
-      <w:proofErr w:type="gramStart"/>
       <w:r>
         <w:rPr>
           <w:rFonts w:ascii="Arial" w:hAnsi="Arial" w:cs="Arial"/>
@@ -3414,7 +2927,6 @@
         </w:rPr>
         <w:t>poslodavacID,posloprimacID</w:t>
       </w:r>
-      <w:proofErr w:type="gramEnd"/>
       <w:r>
         <w:rPr>
           <w:rFonts w:ascii="Arial" w:hAnsi="Arial" w:cs="Arial"/>
@@ -3464,47 +2976,65 @@
         </w:rPr>
         <w:t>ISNIK-POSAO" povezuje korisnike (posloprimce i poslodavce sa poslom)</w:t>
       </w:r>
-    </w:p>
-    <w:p>
-      <w:pPr>
-        <w:rPr>
-          <w:rFonts w:ascii="Arial" w:hAnsi="Arial" w:cs="Arial"/>
-          <w:sz w:val="28"/>
-          <w:szCs w:val="28"/>
-          <w:lang w:val="en-US"/>
-        </w:rPr>
-      </w:pPr>
-    </w:p>
-    <w:p>
-      <w:pPr>
-        <w:rPr>
-          <w:rFonts w:ascii="Arial" w:hAnsi="Arial" w:cs="Arial"/>
-          <w:sz w:val="28"/>
-          <w:szCs w:val="28"/>
-          <w:lang w:val="en-US"/>
-        </w:rPr>
-      </w:pPr>
-      <w:r>
-        <w:rPr>
-          <w:rFonts w:ascii="Arial" w:hAnsi="Arial" w:cs="Arial"/>
-          <w:sz w:val="28"/>
-          <w:szCs w:val="28"/>
-          <w:lang w:val="en-US"/>
-        </w:rPr>
-        <w:t>ER DIJAGRAM</w:t>
-      </w:r>
-    </w:p>
-    <w:p>
-      <w:pPr>
-        <w:rPr>
-          <w:rFonts w:ascii="Arial" w:hAnsi="Arial" w:cs="Arial"/>
-          <w:sz w:val="28"/>
-          <w:szCs w:val="28"/>
-          <w:lang w:val="en-US"/>
-        </w:rPr>
-      </w:pPr>
+      <w:r>
+        <w:rPr>
+          <w:rFonts w:ascii="Arial" w:hAnsi="Arial" w:cs="Arial"/>
+          <w:sz w:val="28"/>
+          <w:szCs w:val="28"/>
+          <w:lang w:val="en-US"/>
+        </w:rPr>
+        <w:t xml:space="preserve"> i pamti kada je posao sklopljen između poslodavca i posl</w:t>
+      </w:r>
+      <w:r>
+        <w:rPr>
+          <w:rFonts w:ascii="Arial" w:hAnsi="Arial" w:cs="Arial"/>
+          <w:sz w:val="28"/>
+          <w:szCs w:val="28"/>
+          <w:lang w:val="en-US"/>
+        </w:rPr>
+        <w:t>oprimca i kada je posao odrađen.</w:t>
+      </w:r>
       <w:bookmarkStart w:id="0" w:name="_GoBack"/>
       <w:bookmarkEnd w:id="0"/>
+    </w:p>
+    <w:p>
+      <w:pPr>
+        <w:rPr>
+          <w:rFonts w:ascii="Arial" w:hAnsi="Arial" w:cs="Arial"/>
+          <w:sz w:val="28"/>
+          <w:szCs w:val="28"/>
+          <w:lang w:val="en-US"/>
+        </w:rPr>
+      </w:pPr>
+    </w:p>
+    <w:p>
+      <w:pPr>
+        <w:rPr>
+          <w:rFonts w:ascii="Arial" w:hAnsi="Arial" w:cs="Arial"/>
+          <w:sz w:val="28"/>
+          <w:szCs w:val="28"/>
+          <w:lang w:val="en-US"/>
+        </w:rPr>
+      </w:pPr>
+      <w:r>
+        <w:rPr>
+          <w:rFonts w:ascii="Arial" w:hAnsi="Arial" w:cs="Arial"/>
+          <w:sz w:val="28"/>
+          <w:szCs w:val="28"/>
+          <w:lang w:val="en-US"/>
+        </w:rPr>
+        <w:t>ER DIJAGRAM</w:t>
+      </w:r>
+    </w:p>
+    <w:p>
+      <w:pPr>
+        <w:rPr>
+          <w:rFonts w:ascii="Arial" w:hAnsi="Arial" w:cs="Arial"/>
+          <w:sz w:val="28"/>
+          <w:szCs w:val="28"/>
+          <w:lang w:val="en-US"/>
+        </w:rPr>
+      </w:pPr>
       <w:r>
         <w:rPr>
           <w:rFonts w:ascii="Arial" w:hAnsi="Arial" w:cs="Arial"/>

</xml_diff>

<commit_message>
Ispravak pravopisa i gramatike
</commit_message>
<xml_diff>
--- a/Arhitektura6.1.docx
+++ b/Arhitektura6.1.docx
@@ -63,7 +63,28 @@
           <w:sz w:val="28"/>
           <w:szCs w:val="28"/>
         </w:rPr>
-        <w:t xml:space="preserve">S obzirom da je naš zadatak napraviti mobilnu aplikaciju koja ima bazu podataka na serveru, odlučili smo se za MVC (engl. Model-View-Controller) arhitekturu. </w:t>
+        <w:t>S obzirom</w:t>
+      </w:r>
+      <w:r>
+        <w:rPr>
+          <w:sz w:val="28"/>
+          <w:szCs w:val="28"/>
+        </w:rPr>
+        <w:t xml:space="preserve"> na</w:t>
+      </w:r>
+      <w:r>
+        <w:rPr>
+          <w:sz w:val="28"/>
+          <w:szCs w:val="28"/>
+        </w:rPr>
+        <w:t xml:space="preserve"> to</w:t>
+      </w:r>
+      <w:r>
+        <w:rPr>
+          <w:sz w:val="28"/>
+          <w:szCs w:val="28"/>
+        </w:rPr>
+        <w:t xml:space="preserve"> da je naš zadatak napraviti mobilnu aplikaciju koja ima bazu podataka na serveru, odlučili smo se za MVC (engl. Model-View-Controller) arhitekturu. </w:t>
       </w:r>
       <w:r>
         <w:rPr>
@@ -201,7 +222,21 @@
           <w:sz w:val="28"/>
           <w:szCs w:val="28"/>
         </w:rPr>
-        <w:t>controlleru, također on upravlja sa viewem i razgovara sa modelom</w:t>
+        <w:t>controlleru, također on u</w:t>
+      </w:r>
+      <w:r>
+        <w:rPr>
+          <w:sz w:val="28"/>
+          <w:szCs w:val="28"/>
+        </w:rPr>
+        <w:t>pravlja sa viewem i razgovara s</w:t>
+      </w:r>
+      <w:r>
+        <w:rPr>
+          <w:sz w:val="28"/>
+          <w:szCs w:val="28"/>
+        </w:rPr>
+        <w:t xml:space="preserve"> modelom</w:t>
       </w:r>
     </w:p>
     <w:p>
@@ -547,7 +582,21 @@
           <w:sz w:val="28"/>
           <w:szCs w:val="28"/>
         </w:rPr>
-        <w:t>U niti jednom trenutku korisnik ne priča izravno sa bazom podataka ili baza podataka sa korisnikom,tj. controller je ovdje medijator između njih dvoje.</w:t>
+        <w:t>U niti jednom trenu</w:t>
+      </w:r>
+      <w:r>
+        <w:rPr>
+          <w:sz w:val="28"/>
+          <w:szCs w:val="28"/>
+        </w:rPr>
+        <w:t>tku korisnik ne priča izravno s</w:t>
+      </w:r>
+      <w:r>
+        <w:rPr>
+          <w:sz w:val="28"/>
+          <w:szCs w:val="28"/>
+        </w:rPr>
+        <w:t xml:space="preserve"> bazom podataka ili baza podataka sa korisnikom,tj. controller je ovdje medijator između njih dvoje.</w:t>
       </w:r>
     </w:p>
     <w:p>
@@ -1098,7 +1147,16 @@
           <w:szCs w:val="28"/>
           <w:lang w:val="en-US"/>
         </w:rPr>
-        <w:t>datumRegistracije: DATE</w:t>
+        <w:t xml:space="preserve">datumRegistracije: </w:t>
+      </w:r>
+      <w:r>
+        <w:rPr>
+          <w:rFonts w:ascii="Arial" w:hAnsi="Arial" w:cs="Arial"/>
+          <w:sz w:val="28"/>
+          <w:szCs w:val="28"/>
+          <w:lang w:val="en-US"/>
+        </w:rPr>
+        <w:t>TIMESTAMP</w:t>
       </w:r>
       <w:r>
         <w:rPr>
@@ -1132,7 +1190,25 @@
           <w:szCs w:val="28"/>
           <w:lang w:val="en-US"/>
         </w:rPr>
-        <w:t>jeRegistriran: BOOLEAN - je li korisnik verificirao svoj korisnički račun</w:t>
+        <w:t>je</w:t>
+      </w:r>
+      <w:r>
+        <w:rPr>
+          <w:rFonts w:ascii="Arial" w:hAnsi="Arial" w:cs="Arial"/>
+          <w:sz w:val="28"/>
+          <w:szCs w:val="28"/>
+          <w:lang w:val="en-US"/>
+        </w:rPr>
+        <w:t>Validiran</w:t>
+      </w:r>
+      <w:r>
+        <w:rPr>
+          <w:rFonts w:ascii="Arial" w:hAnsi="Arial" w:cs="Arial"/>
+          <w:sz w:val="28"/>
+          <w:szCs w:val="28"/>
+          <w:lang w:val="en-US"/>
+        </w:rPr>
+        <w:t>: BOOLEAN - je li korisnik verificirao svoj korisnički račun</w:t>
       </w:r>
     </w:p>
     <w:p>
@@ -1444,7 +1520,25 @@
           <w:szCs w:val="28"/>
           <w:lang w:val="en-US"/>
         </w:rPr>
-        <w:t xml:space="preserve">brojTelefona. U bazi podata se ne pamti </w:t>
+        <w:t>brojTelefona</w:t>
+      </w:r>
+      <w:r>
+        <w:rPr>
+          <w:rFonts w:ascii="Arial" w:hAnsi="Arial" w:cs="Arial"/>
+          <w:sz w:val="28"/>
+          <w:szCs w:val="28"/>
+          <w:lang w:val="en-US"/>
+        </w:rPr>
+        <w:t>, je li korisnik verificirao svoj račun</w:t>
+      </w:r>
+      <w:r>
+        <w:rPr>
+          <w:rFonts w:ascii="Arial" w:hAnsi="Arial" w:cs="Arial"/>
+          <w:sz w:val="28"/>
+          <w:szCs w:val="28"/>
+          <w:lang w:val="en-US"/>
+        </w:rPr>
+        <w:t xml:space="preserve">. U bazi podata se ne pamti </w:t>
       </w:r>
       <w:r>
         <w:rPr>
@@ -1840,7 +1934,25 @@
           <w:szCs w:val="28"/>
           <w:lang w:val="en-US"/>
         </w:rPr>
-        <w:t>Entitet "Poruka" opisuje svaku poslanu poruku. Svaka poruka ima jedinstveni ključ porukaID. PorukaID se generira prilikom slanja svake poruke. Poruka ima sadržaj i datum kada je posalana. Svaka poruka ima korisnikID posiljatelja i primatelja iste.</w:t>
+        <w:t xml:space="preserve">Entitet "Poruka" opisuje svaku poslanu poruku. Svaka poruka ima jedinstveni ključ porukaID. PorukaID se generira prilikom slanja svake poruke. Poruka ima sadržaj i datum </w:t>
+      </w:r>
+      <w:r>
+        <w:rPr>
+          <w:rFonts w:ascii="Arial" w:hAnsi="Arial" w:cs="Arial"/>
+          <w:sz w:val="28"/>
+          <w:szCs w:val="28"/>
+          <w:lang w:val="en-US"/>
+        </w:rPr>
+        <w:t>kada je pos</w:t>
+      </w:r>
+      <w:r>
+        <w:rPr>
+          <w:rFonts w:ascii="Arial" w:hAnsi="Arial" w:cs="Arial"/>
+          <w:sz w:val="28"/>
+          <w:szCs w:val="28"/>
+          <w:lang w:val="en-US"/>
+        </w:rPr>
+        <w:t>lana. Svaka poruka ima korisnikID posiljatelja i primatelja iste.</w:t>
       </w:r>
     </w:p>
     <w:p>
@@ -2168,7 +2280,16 @@
           <w:szCs w:val="28"/>
           <w:lang w:val="en-US"/>
         </w:rPr>
-        <w:t>ukBrojPoslovaPonudenih: INT - broj poslova koje je korisnik ponudio</w:t>
+        <w:t>ukBrojPoslovaPonud</w:t>
+      </w:r>
+      <w:r>
+        <w:rPr>
+          <w:rFonts w:ascii="Arial" w:hAnsi="Arial" w:cs="Arial"/>
+          <w:sz w:val="28"/>
+          <w:szCs w:val="28"/>
+          <w:lang w:val="en-US"/>
+        </w:rPr>
+        <w:t>enih: INT - broj poslova koje je korisnik ponudio</w:t>
       </w:r>
     </w:p>
     <w:p>
@@ -2193,7 +2314,16 @@
           <w:szCs w:val="28"/>
           <w:lang w:val="en-US"/>
         </w:rPr>
-        <w:t>ukBrojPoslovaOdradenih: INT - broj poslova koje je korisnik odradio</w:t>
+        <w:t>ukBrojPoslovaOdrad</w:t>
+      </w:r>
+      <w:r>
+        <w:rPr>
+          <w:rFonts w:ascii="Arial" w:hAnsi="Arial" w:cs="Arial"/>
+          <w:sz w:val="28"/>
+          <w:szCs w:val="28"/>
+          <w:lang w:val="en-US"/>
+        </w:rPr>
+        <w:t>enih: INT - broj poslova koje je korisnik odradio</w:t>
       </w:r>
     </w:p>
     <w:p>
@@ -2218,7 +2348,43 @@
           <w:szCs w:val="28"/>
           <w:lang w:val="en-US"/>
         </w:rPr>
-        <w:t>ukNovacPotrosen: INT - ukupna kolicina novaca koju je korisnik potrosio</w:t>
+        <w:t>ukN</w:t>
+      </w:r>
+      <w:r>
+        <w:rPr>
+          <w:rFonts w:ascii="Arial" w:hAnsi="Arial" w:cs="Arial"/>
+          <w:sz w:val="28"/>
+          <w:szCs w:val="28"/>
+          <w:lang w:val="en-US"/>
+        </w:rPr>
+        <w:t>ovacPotrosen: INT - ukupna količ</w:t>
+      </w:r>
+      <w:r>
+        <w:rPr>
+          <w:rFonts w:ascii="Arial" w:hAnsi="Arial" w:cs="Arial"/>
+          <w:sz w:val="28"/>
+          <w:szCs w:val="28"/>
+          <w:lang w:val="en-US"/>
+        </w:rPr>
+        <w:t>in</w:t>
+      </w:r>
+      <w:r>
+        <w:rPr>
+          <w:rFonts w:ascii="Arial" w:hAnsi="Arial" w:cs="Arial"/>
+          <w:sz w:val="28"/>
+          <w:szCs w:val="28"/>
+          <w:lang w:val="en-US"/>
+        </w:rPr>
+        <w:t>a novaca koju je korisnik potroš</w:t>
+      </w:r>
+      <w:r>
+        <w:rPr>
+          <w:rFonts w:ascii="Arial" w:hAnsi="Arial" w:cs="Arial"/>
+          <w:sz w:val="28"/>
+          <w:szCs w:val="28"/>
+          <w:lang w:val="en-US"/>
+        </w:rPr>
+        <w:t>io</w:t>
       </w:r>
     </w:p>
     <w:p>
@@ -2243,7 +2409,25 @@
           <w:szCs w:val="28"/>
           <w:lang w:val="en-US"/>
         </w:rPr>
-        <w:t>ukNovacZaraden: INT - ukupna kolicina novaca koju je korisnik zaradio</w:t>
+        <w:t>uk</w:t>
+      </w:r>
+      <w:r>
+        <w:rPr>
+          <w:rFonts w:ascii="Arial" w:hAnsi="Arial" w:cs="Arial"/>
+          <w:sz w:val="28"/>
+          <w:szCs w:val="28"/>
+          <w:lang w:val="en-US"/>
+        </w:rPr>
+        <w:t>NovacZaraden: INT - ukupna količ</w:t>
+      </w:r>
+      <w:r>
+        <w:rPr>
+          <w:rFonts w:ascii="Arial" w:hAnsi="Arial" w:cs="Arial"/>
+          <w:sz w:val="28"/>
+          <w:szCs w:val="28"/>
+          <w:lang w:val="en-US"/>
+        </w:rPr>
+        <w:t>ina novaca koju je korisnik zaradio</w:t>
       </w:r>
     </w:p>
     <w:p>
@@ -2268,7 +2452,25 @@
           <w:szCs w:val="28"/>
           <w:lang w:val="en-US"/>
         </w:rPr>
-        <w:t>prosjecnaOcjena: Double - prosjecna ocjena korisnika</w:t>
+        <w:t>p</w:t>
+      </w:r>
+      <w:r>
+        <w:rPr>
+          <w:rFonts w:ascii="Arial" w:hAnsi="Arial" w:cs="Arial"/>
+          <w:sz w:val="28"/>
+          <w:szCs w:val="28"/>
+          <w:lang w:val="en-US"/>
+        </w:rPr>
+        <w:t>rosjecnaOcjena: Double - prosječ</w:t>
+      </w:r>
+      <w:r>
+        <w:rPr>
+          <w:rFonts w:ascii="Arial" w:hAnsi="Arial" w:cs="Arial"/>
+          <w:sz w:val="28"/>
+          <w:szCs w:val="28"/>
+          <w:lang w:val="en-US"/>
+        </w:rPr>
+        <w:t>na ocjena korisnika</w:t>
       </w:r>
     </w:p>
     <w:p>
@@ -2648,7 +2850,16 @@
           <w:szCs w:val="28"/>
           <w:lang w:val="en-US"/>
         </w:rPr>
-        <w:t xml:space="preserve"> - vrijeme kada ce se posao održ</w:t>
+        <w:t xml:space="preserve"> - vrijeme kada ć</w:t>
+      </w:r>
+      <w:r>
+        <w:rPr>
+          <w:rFonts w:ascii="Arial" w:hAnsi="Arial" w:cs="Arial"/>
+          <w:sz w:val="28"/>
+          <w:szCs w:val="28"/>
+          <w:lang w:val="en-US"/>
+        </w:rPr>
+        <w:t>e se posao održ</w:t>
       </w:r>
       <w:r>
         <w:rPr>
@@ -2682,7 +2893,43 @@
           <w:szCs w:val="28"/>
           <w:lang w:val="en-US"/>
         </w:rPr>
-        <w:t>trajanje: SMALLINT - okvirno vrijeme potrebno za odradivanje posla</w:t>
+        <w:t xml:space="preserve">trajanje: </w:t>
+      </w:r>
+      <w:r>
+        <w:rPr>
+          <w:rFonts w:ascii="Arial" w:hAnsi="Arial" w:cs="Arial"/>
+          <w:sz w:val="28"/>
+          <w:szCs w:val="28"/>
+          <w:lang w:val="en-US"/>
+        </w:rPr>
+        <w:t>LONG</w:t>
+      </w:r>
+      <w:r>
+        <w:rPr>
+          <w:rFonts w:ascii="Arial" w:hAnsi="Arial" w:cs="Arial"/>
+          <w:sz w:val="28"/>
+          <w:szCs w:val="28"/>
+          <w:lang w:val="en-US"/>
+        </w:rPr>
+        <w:t xml:space="preserve"> - o</w:t>
+      </w:r>
+      <w:r>
+        <w:rPr>
+          <w:rFonts w:ascii="Arial" w:hAnsi="Arial" w:cs="Arial"/>
+          <w:sz w:val="28"/>
+          <w:szCs w:val="28"/>
+          <w:lang w:val="en-US"/>
+        </w:rPr>
+        <w:t>kvirno vrijeme potrebno za odrađ</w:t>
+      </w:r>
+      <w:r>
+        <w:rPr>
+          <w:rFonts w:ascii="Arial" w:hAnsi="Arial" w:cs="Arial"/>
+          <w:sz w:val="28"/>
+          <w:szCs w:val="28"/>
+          <w:lang w:val="en-US"/>
+        </w:rPr>
+        <w:t>ivanje posla</w:t>
       </w:r>
     </w:p>
     <w:p>
@@ -2707,7 +2954,34 @@
           <w:szCs w:val="28"/>
           <w:lang w:val="en-US"/>
         </w:rPr>
-        <w:t>ponudeniNovac: SMALLINT - novac ponuden za odradivanje posla</w:t>
+        <w:t xml:space="preserve">ponudeniNovac: </w:t>
+      </w:r>
+      <w:r>
+        <w:rPr>
+          <w:rFonts w:ascii="Arial" w:hAnsi="Arial" w:cs="Arial"/>
+          <w:sz w:val="28"/>
+          <w:szCs w:val="28"/>
+          <w:lang w:val="en-US"/>
+        </w:rPr>
+        <w:t>INT</w:t>
+      </w:r>
+      <w:r>
+        <w:rPr>
+          <w:rFonts w:ascii="Arial" w:hAnsi="Arial" w:cs="Arial"/>
+          <w:sz w:val="28"/>
+          <w:szCs w:val="28"/>
+          <w:lang w:val="en-US"/>
+        </w:rPr>
+        <w:t xml:space="preserve"> - novac ponuđen za odrađ</w:t>
+      </w:r>
+      <w:r>
+        <w:rPr>
+          <w:rFonts w:ascii="Arial" w:hAnsi="Arial" w:cs="Arial"/>
+          <w:sz w:val="28"/>
+          <w:szCs w:val="28"/>
+          <w:lang w:val="en-US"/>
+        </w:rPr>
+        <w:t>ivanje posla</w:t>
       </w:r>
     </w:p>
     <w:p>
@@ -2732,7 +3006,25 @@
           <w:szCs w:val="28"/>
           <w:lang w:val="en-US"/>
         </w:rPr>
-        <w:t>posaoGotov: BOOLEAN - zastavica je li posao odraden</w:t>
+        <w:t>posaoGotov: BOOLE</w:t>
+      </w:r>
+      <w:r>
+        <w:rPr>
+          <w:rFonts w:ascii="Arial" w:hAnsi="Arial" w:cs="Arial"/>
+          <w:sz w:val="28"/>
+          <w:szCs w:val="28"/>
+          <w:lang w:val="en-US"/>
+        </w:rPr>
+        <w:t>AN - zastavica je li posao odrađ</w:t>
+      </w:r>
+      <w:r>
+        <w:rPr>
+          <w:rFonts w:ascii="Arial" w:hAnsi="Arial" w:cs="Arial"/>
+          <w:sz w:val="28"/>
+          <w:szCs w:val="28"/>
+          <w:lang w:val="en-US"/>
+        </w:rPr>
+        <w:t>en</w:t>
       </w:r>
     </w:p>
     <w:p>
@@ -3093,7 +3385,25 @@
           <w:szCs w:val="28"/>
           <w:lang w:val="en-US"/>
         </w:rPr>
-        <w:t>255) - opširan opis što sve kategorija podrazumjeva</w:t>
+        <w:t>255) - opširan opis što sve kategorija podrazum</w:t>
+      </w:r>
+      <w:r>
+        <w:rPr>
+          <w:rFonts w:ascii="Arial" w:hAnsi="Arial" w:cs="Arial"/>
+          <w:sz w:val="28"/>
+          <w:szCs w:val="28"/>
+          <w:lang w:val="en-US"/>
+        </w:rPr>
+        <w:t>i</w:t>
+      </w:r>
+      <w:r>
+        <w:rPr>
+          <w:rFonts w:ascii="Arial" w:hAnsi="Arial" w:cs="Arial"/>
+          <w:sz w:val="28"/>
+          <w:szCs w:val="28"/>
+          <w:lang w:val="en-US"/>
+        </w:rPr>
+        <w:t>jeva</w:t>
       </w:r>
     </w:p>
     <w:p>
@@ -3408,7 +3718,16 @@
           <w:szCs w:val="28"/>
           <w:lang w:val="en-US"/>
         </w:rPr>
-        <w:t xml:space="preserve"> - treuntak kada je posao odrađen</w:t>
+        <w:t xml:space="preserve"> - trenu</w:t>
+      </w:r>
+      <w:r>
+        <w:rPr>
+          <w:rFonts w:ascii="Arial" w:hAnsi="Arial" w:cs="Arial"/>
+          <w:sz w:val="28"/>
+          <w:szCs w:val="28"/>
+          <w:lang w:val="en-US"/>
+        </w:rPr>
+        <w:t>tak kada je posao odrađen</w:t>
       </w:r>
     </w:p>
     <w:p>
@@ -3529,7 +3848,25 @@
           <w:szCs w:val="28"/>
           <w:lang w:val="en-US"/>
         </w:rPr>
-        <w:t>ISNIK-POSAO" povezuje korisnike (posloprimce i poslodavce sa poslom)</w:t>
+        <w:t>ISNIK-POSAO" povezuje korisn</w:t>
+      </w:r>
+      <w:r>
+        <w:rPr>
+          <w:rFonts w:ascii="Arial" w:hAnsi="Arial" w:cs="Arial"/>
+          <w:sz w:val="28"/>
+          <w:szCs w:val="28"/>
+          <w:lang w:val="en-US"/>
+        </w:rPr>
+        <w:t>ike (posloprimce i poslodavce s</w:t>
+      </w:r>
+      <w:r>
+        <w:rPr>
+          <w:rFonts w:ascii="Arial" w:hAnsi="Arial" w:cs="Arial"/>
+          <w:sz w:val="28"/>
+          <w:szCs w:val="28"/>
+          <w:lang w:val="en-US"/>
+        </w:rPr>
+        <w:t xml:space="preserve"> poslom)</w:t>
       </w:r>
       <w:r>
         <w:rPr>
@@ -3549,6 +3886,28 @@
         </w:rPr>
         <w:t>oprimca i kada je posao odrađen.</w:t>
       </w:r>
+    </w:p>
+    <w:p>
+      <w:pPr>
+        <w:rPr>
+          <w:rFonts w:ascii="Arial" w:hAnsi="Arial" w:cs="Arial"/>
+          <w:sz w:val="28"/>
+          <w:szCs w:val="28"/>
+          <w:lang w:val="en-US"/>
+        </w:rPr>
+      </w:pPr>
+    </w:p>
+    <w:p>
+      <w:pPr>
+        <w:rPr>
+          <w:rFonts w:ascii="Arial" w:hAnsi="Arial" w:cs="Arial"/>
+          <w:sz w:val="28"/>
+          <w:szCs w:val="28"/>
+          <w:lang w:val="en-US"/>
+        </w:rPr>
+      </w:pPr>
+      <w:bookmarkStart w:id="0" w:name="_GoBack"/>
+      <w:bookmarkEnd w:id="0"/>
     </w:p>
     <w:p>
       <w:pPr>
@@ -3649,8 +4008,6 @@
         </w:rPr>
         <w:t>ER DIJAGRAM</w:t>
       </w:r>
-      <w:bookmarkStart w:id="0" w:name="_GoBack"/>
-      <w:bookmarkEnd w:id="0"/>
     </w:p>
     <w:sectPr>
       <w:pgSz w:w="12240" w:h="15840"/>

</xml_diff>

<commit_message>
Ispravak grešaka u poglavlju 6.1
</commit_message>
<xml_diff>
--- a/Arhitektura6.1.docx
+++ b/Arhitektura6.1.docx
@@ -2598,7 +2598,17 @@
           <w:szCs w:val="28"/>
           <w:lang w:val="en-US"/>
         </w:rPr>
-        <w:t>POSAO</w:t>
+        <w:t>P</w:t>
+      </w:r>
+      <w:r>
+        <w:rPr>
+          <w:rFonts w:ascii="Arial" w:hAnsi="Arial" w:cs="Arial"/>
+          <w:b/>
+          <w:sz w:val="28"/>
+          <w:szCs w:val="28"/>
+          <w:lang w:val="en-US"/>
+        </w:rPr>
+        <w:t>osao</w:t>
       </w:r>
     </w:p>
     <w:p>
@@ -3250,7 +3260,17 @@
           <w:szCs w:val="28"/>
           <w:lang w:val="en-US"/>
         </w:rPr>
-        <w:t>KATEGORIJA</w:t>
+        <w:t>K</w:t>
+      </w:r>
+      <w:r>
+        <w:rPr>
+          <w:rFonts w:ascii="Arial" w:hAnsi="Arial" w:cs="Arial"/>
+          <w:b/>
+          <w:sz w:val="28"/>
+          <w:szCs w:val="28"/>
+          <w:lang w:val="en-US"/>
+        </w:rPr>
+        <w:t>ategorija</w:t>
       </w:r>
     </w:p>
     <w:p>
@@ -3515,7 +3535,17 @@
           <w:szCs w:val="28"/>
           <w:lang w:val="en-US"/>
         </w:rPr>
-        <w:t>KORISNIK-POSAO</w:t>
+        <w:t>K</w:t>
+      </w:r>
+      <w:r>
+        <w:rPr>
+          <w:rFonts w:ascii="Arial" w:hAnsi="Arial" w:cs="Arial"/>
+          <w:b/>
+          <w:sz w:val="28"/>
+          <w:szCs w:val="28"/>
+          <w:lang w:val="en-US"/>
+        </w:rPr>
+        <w:t>orisnik-Posao</w:t>
       </w:r>
     </w:p>
     <w:p>
@@ -3839,16 +3869,25 @@
           <w:szCs w:val="28"/>
           <w:lang w:val="en-US"/>
         </w:rPr>
-        <w:t>Entitet "KOR</w:t>
-      </w:r>
-      <w:r>
-        <w:rPr>
-          <w:rFonts w:ascii="Arial" w:hAnsi="Arial" w:cs="Arial"/>
-          <w:sz w:val="28"/>
-          <w:szCs w:val="28"/>
-          <w:lang w:val="en-US"/>
-        </w:rPr>
-        <w:t>ISNIK-POSAO" povezuje korisn</w:t>
+        <w:t>Entitet "</w:t>
+      </w:r>
+      <w:r>
+        <w:rPr>
+          <w:rFonts w:ascii="Arial" w:hAnsi="Arial" w:cs="Arial"/>
+          <w:sz w:val="28"/>
+          <w:szCs w:val="28"/>
+          <w:lang w:val="en-US"/>
+        </w:rPr>
+        <w:t>Korisnik-Posao</w:t>
+      </w:r>
+      <w:r>
+        <w:rPr>
+          <w:rFonts w:ascii="Arial" w:hAnsi="Arial" w:cs="Arial"/>
+          <w:sz w:val="28"/>
+          <w:szCs w:val="28"/>
+          <w:lang w:val="en-US"/>
+        </w:rPr>
+        <w:t>" povezuje korisn</w:t>
       </w:r>
       <w:r>
         <w:rPr>
@@ -3886,6 +3925,448 @@
         </w:rPr>
         <w:t>oprimca i kada je posao odrađen.</w:t>
       </w:r>
+    </w:p>
+    <w:p>
+      <w:pPr>
+        <w:rPr>
+          <w:rFonts w:ascii="Arial" w:hAnsi="Arial" w:cs="Arial"/>
+          <w:sz w:val="28"/>
+          <w:szCs w:val="28"/>
+          <w:lang w:val="en-US"/>
+        </w:rPr>
+      </w:pPr>
+    </w:p>
+    <w:p>
+      <w:pPr>
+        <w:rPr>
+          <w:rFonts w:ascii="Arial" w:hAnsi="Arial" w:cs="Arial"/>
+          <w:b/>
+          <w:sz w:val="28"/>
+          <w:szCs w:val="28"/>
+          <w:lang w:val="en-US"/>
+        </w:rPr>
+      </w:pPr>
+      <w:r>
+        <w:rPr>
+          <w:rFonts w:ascii="Arial" w:hAnsi="Arial" w:cs="Arial"/>
+          <w:b/>
+          <w:sz w:val="28"/>
+          <w:szCs w:val="28"/>
+          <w:lang w:val="en-US"/>
+        </w:rPr>
+        <w:t>Ocjena</w:t>
+      </w:r>
+    </w:p>
+    <w:p>
+      <w:pPr>
+        <w:pStyle w:val="ListParagraph"/>
+        <w:numPr>
+          <w:ilvl w:val="0"/>
+          <w:numId w:val="13"/>
+        </w:numPr>
+        <w:rPr>
+          <w:rFonts w:ascii="Arial" w:hAnsi="Arial" w:cs="Arial"/>
+          <w:b/>
+          <w:sz w:val="28"/>
+          <w:szCs w:val="28"/>
+          <w:lang w:val="en-US"/>
+        </w:rPr>
+      </w:pPr>
+      <w:r>
+        <w:rPr>
+          <w:rFonts w:ascii="Arial" w:hAnsi="Arial" w:cs="Arial"/>
+          <w:sz w:val="28"/>
+          <w:szCs w:val="28"/>
+          <w:lang w:val="en-US"/>
+        </w:rPr>
+        <w:t xml:space="preserve">korisnikDaoID: </w:t>
+      </w:r>
+      <w:proofErr w:type="gramStart"/>
+      <w:r>
+        <w:rPr>
+          <w:rFonts w:ascii="Arial" w:hAnsi="Arial" w:cs="Arial"/>
+          <w:sz w:val="28"/>
+          <w:szCs w:val="28"/>
+          <w:lang w:val="en-US"/>
+        </w:rPr>
+        <w:t>VARCHAR(</w:t>
+      </w:r>
+      <w:proofErr w:type="gramEnd"/>
+      <w:r>
+        <w:rPr>
+          <w:rFonts w:ascii="Arial" w:hAnsi="Arial" w:cs="Arial"/>
+          <w:sz w:val="28"/>
+          <w:szCs w:val="28"/>
+          <w:lang w:val="en-US"/>
+        </w:rPr>
+        <w:t xml:space="preserve">255) </w:t>
+      </w:r>
+    </w:p>
+    <w:p>
+      <w:pPr>
+        <w:pStyle w:val="ListParagraph"/>
+        <w:numPr>
+          <w:ilvl w:val="0"/>
+          <w:numId w:val="13"/>
+        </w:numPr>
+        <w:rPr>
+          <w:rFonts w:ascii="Arial" w:hAnsi="Arial" w:cs="Arial"/>
+          <w:b/>
+          <w:sz w:val="28"/>
+          <w:szCs w:val="28"/>
+          <w:lang w:val="en-US"/>
+        </w:rPr>
+      </w:pPr>
+      <w:r>
+        <w:rPr>
+          <w:rFonts w:ascii="Arial" w:hAnsi="Arial" w:cs="Arial"/>
+          <w:sz w:val="28"/>
+          <w:szCs w:val="28"/>
+          <w:lang w:val="en-US"/>
+        </w:rPr>
+        <w:t xml:space="preserve">korisnikPrimioID: </w:t>
+      </w:r>
+      <w:proofErr w:type="gramStart"/>
+      <w:r>
+        <w:rPr>
+          <w:rFonts w:ascii="Arial" w:hAnsi="Arial" w:cs="Arial"/>
+          <w:sz w:val="28"/>
+          <w:szCs w:val="28"/>
+          <w:lang w:val="en-US"/>
+        </w:rPr>
+        <w:t>VARCHAR(</w:t>
+      </w:r>
+      <w:proofErr w:type="gramEnd"/>
+      <w:r>
+        <w:rPr>
+          <w:rFonts w:ascii="Arial" w:hAnsi="Arial" w:cs="Arial"/>
+          <w:sz w:val="28"/>
+          <w:szCs w:val="28"/>
+          <w:lang w:val="en-US"/>
+        </w:rPr>
+        <w:t>255)</w:t>
+      </w:r>
+    </w:p>
+    <w:p>
+      <w:pPr>
+        <w:pStyle w:val="ListParagraph"/>
+        <w:numPr>
+          <w:ilvl w:val="0"/>
+          <w:numId w:val="13"/>
+        </w:numPr>
+        <w:rPr>
+          <w:rFonts w:ascii="Arial" w:hAnsi="Arial" w:cs="Arial"/>
+          <w:b/>
+          <w:sz w:val="28"/>
+          <w:szCs w:val="28"/>
+          <w:lang w:val="en-US"/>
+        </w:rPr>
+      </w:pPr>
+      <w:r>
+        <w:rPr>
+          <w:rFonts w:ascii="Arial" w:hAnsi="Arial" w:cs="Arial"/>
+          <w:sz w:val="28"/>
+          <w:szCs w:val="28"/>
+          <w:lang w:val="en-US"/>
+        </w:rPr>
+        <w:t xml:space="preserve">posaoID: </w:t>
+      </w:r>
+      <w:proofErr w:type="gramStart"/>
+      <w:r>
+        <w:rPr>
+          <w:rFonts w:ascii="Arial" w:hAnsi="Arial" w:cs="Arial"/>
+          <w:sz w:val="28"/>
+          <w:szCs w:val="28"/>
+          <w:lang w:val="en-US"/>
+        </w:rPr>
+        <w:t>VARCHAR(</w:t>
+      </w:r>
+      <w:proofErr w:type="gramEnd"/>
+      <w:r>
+        <w:rPr>
+          <w:rFonts w:ascii="Arial" w:hAnsi="Arial" w:cs="Arial"/>
+          <w:sz w:val="28"/>
+          <w:szCs w:val="28"/>
+          <w:lang w:val="en-US"/>
+        </w:rPr>
+        <w:t xml:space="preserve">255) </w:t>
+      </w:r>
+    </w:p>
+    <w:p>
+      <w:pPr>
+        <w:pStyle w:val="ListParagraph"/>
+        <w:numPr>
+          <w:ilvl w:val="0"/>
+          <w:numId w:val="13"/>
+        </w:numPr>
+        <w:rPr>
+          <w:rFonts w:ascii="Arial" w:hAnsi="Arial" w:cs="Arial"/>
+          <w:b/>
+          <w:sz w:val="28"/>
+          <w:szCs w:val="28"/>
+          <w:lang w:val="en-US"/>
+        </w:rPr>
+      </w:pPr>
+      <w:r>
+        <w:rPr>
+          <w:rFonts w:ascii="Arial" w:hAnsi="Arial" w:cs="Arial"/>
+          <w:sz w:val="28"/>
+          <w:szCs w:val="28"/>
+          <w:lang w:val="en-US"/>
+        </w:rPr>
+        <w:t xml:space="preserve">ocjena: </w:t>
+      </w:r>
+      <w:proofErr w:type="gramStart"/>
+      <w:r>
+        <w:rPr>
+          <w:rFonts w:ascii="Arial" w:hAnsi="Arial" w:cs="Arial"/>
+          <w:sz w:val="28"/>
+          <w:szCs w:val="28"/>
+          <w:lang w:val="en-US"/>
+        </w:rPr>
+        <w:t>SMALLINT(</w:t>
+      </w:r>
+      <w:proofErr w:type="gramEnd"/>
+      <w:r>
+        <w:rPr>
+          <w:rFonts w:ascii="Arial" w:hAnsi="Arial" w:cs="Arial"/>
+          <w:sz w:val="28"/>
+          <w:szCs w:val="28"/>
+          <w:lang w:val="en-US"/>
+        </w:rPr>
+        <w:t xml:space="preserve">5) </w:t>
+      </w:r>
+    </w:p>
+    <w:p>
+      <w:pPr>
+        <w:pStyle w:val="ListParagraph"/>
+        <w:numPr>
+          <w:ilvl w:val="0"/>
+          <w:numId w:val="13"/>
+        </w:numPr>
+        <w:rPr>
+          <w:rFonts w:ascii="Arial" w:hAnsi="Arial" w:cs="Arial"/>
+          <w:b/>
+          <w:sz w:val="28"/>
+          <w:szCs w:val="28"/>
+          <w:lang w:val="en-US"/>
+        </w:rPr>
+      </w:pPr>
+      <w:r>
+        <w:rPr>
+          <w:rFonts w:ascii="Arial" w:hAnsi="Arial" w:cs="Arial"/>
+          <w:sz w:val="28"/>
+          <w:szCs w:val="28"/>
+          <w:lang w:val="en-US"/>
+        </w:rPr>
+        <w:t>datumOcjenjen: TIMESTAMP</w:t>
+      </w:r>
+    </w:p>
+    <w:p>
+      <w:pPr>
+        <w:rPr>
+          <w:rFonts w:ascii="Arial" w:hAnsi="Arial" w:cs="Arial"/>
+          <w:b/>
+          <w:sz w:val="28"/>
+          <w:szCs w:val="28"/>
+          <w:lang w:val="en-US"/>
+        </w:rPr>
+      </w:pPr>
+    </w:p>
+    <w:p>
+      <w:pPr>
+        <w:rPr>
+          <w:rFonts w:ascii="Arial" w:hAnsi="Arial" w:cs="Arial"/>
+          <w:sz w:val="28"/>
+          <w:szCs w:val="28"/>
+          <w:lang w:val="en-US"/>
+        </w:rPr>
+      </w:pPr>
+      <w:r>
+        <w:rPr>
+          <w:rFonts w:ascii="Arial" w:hAnsi="Arial" w:cs="Arial"/>
+          <w:sz w:val="28"/>
+          <w:szCs w:val="28"/>
+          <w:lang w:val="en-US"/>
+        </w:rPr>
+        <w:t>Entitet "Ocjena" opisuje svaku ocjenu korisnika. Entitet pamti koji je korisnik kojem korisniku dao ocjenu i za koji posao. Korisnik može oc</w:t>
+      </w:r>
+      <w:r>
+        <w:rPr>
+          <w:rFonts w:ascii="Arial" w:hAnsi="Arial" w:cs="Arial"/>
+          <w:sz w:val="28"/>
+          <w:szCs w:val="28"/>
+          <w:lang w:val="en-US"/>
+        </w:rPr>
+        <w:t>i</w:t>
+      </w:r>
+      <w:r>
+        <w:rPr>
+          <w:rFonts w:ascii="Arial" w:hAnsi="Arial" w:cs="Arial"/>
+          <w:sz w:val="28"/>
+          <w:szCs w:val="28"/>
+          <w:lang w:val="en-US"/>
+        </w:rPr>
+        <w:t>jeniti drugog samo ako je između njih sklopljen posao. Ocjena je cijeli broj između 1 i 5. Entitet pamti trenutak kada je ocjena dodijeljena.</w:t>
+      </w:r>
+    </w:p>
+    <w:p>
+      <w:pPr>
+        <w:rPr>
+          <w:rFonts w:ascii="Arial" w:hAnsi="Arial" w:cs="Arial"/>
+          <w:sz w:val="28"/>
+          <w:szCs w:val="28"/>
+          <w:lang w:val="en-US"/>
+        </w:rPr>
+      </w:pPr>
+    </w:p>
+    <w:p>
+      <w:pPr>
+        <w:rPr>
+          <w:rFonts w:ascii="Arial" w:hAnsi="Arial" w:cs="Arial"/>
+          <w:b/>
+          <w:sz w:val="28"/>
+          <w:szCs w:val="28"/>
+          <w:lang w:val="en-US"/>
+        </w:rPr>
+      </w:pPr>
+      <w:r>
+        <w:rPr>
+          <w:rFonts w:ascii="Arial" w:hAnsi="Arial" w:cs="Arial"/>
+          <w:b/>
+          <w:sz w:val="28"/>
+          <w:szCs w:val="28"/>
+          <w:lang w:val="en-US"/>
+        </w:rPr>
+        <w:t>SustavStatistika</w:t>
+      </w:r>
+    </w:p>
+    <w:p>
+      <w:pPr>
+        <w:pStyle w:val="ListParagraph"/>
+        <w:numPr>
+          <w:ilvl w:val="0"/>
+          <w:numId w:val="12"/>
+        </w:numPr>
+        <w:rPr>
+          <w:rFonts w:ascii="Arial" w:hAnsi="Arial" w:cs="Arial"/>
+          <w:b/>
+          <w:sz w:val="28"/>
+          <w:szCs w:val="28"/>
+          <w:lang w:val="en-US"/>
+        </w:rPr>
+      </w:pPr>
+      <w:r>
+        <w:rPr>
+          <w:rFonts w:ascii="Arial" w:hAnsi="Arial" w:cs="Arial"/>
+          <w:sz w:val="28"/>
+          <w:szCs w:val="28"/>
+          <w:lang w:val="en-US"/>
+        </w:rPr>
+        <w:t>ukBrojKorisnika: INT</w:t>
+      </w:r>
+    </w:p>
+    <w:p>
+      <w:pPr>
+        <w:pStyle w:val="ListParagraph"/>
+        <w:numPr>
+          <w:ilvl w:val="0"/>
+          <w:numId w:val="12"/>
+        </w:numPr>
+        <w:rPr>
+          <w:rFonts w:ascii="Arial" w:hAnsi="Arial" w:cs="Arial"/>
+          <w:b/>
+          <w:sz w:val="28"/>
+          <w:szCs w:val="28"/>
+          <w:lang w:val="en-US"/>
+        </w:rPr>
+      </w:pPr>
+      <w:r>
+        <w:rPr>
+          <w:rFonts w:ascii="Arial" w:hAnsi="Arial" w:cs="Arial"/>
+          <w:sz w:val="28"/>
+          <w:szCs w:val="28"/>
+          <w:lang w:val="en-US"/>
+        </w:rPr>
+        <w:t>ukBrojPoslova: INT</w:t>
+      </w:r>
+    </w:p>
+    <w:p>
+      <w:pPr>
+        <w:rPr>
+          <w:rFonts w:ascii="Arial" w:hAnsi="Arial" w:cs="Arial"/>
+          <w:sz w:val="28"/>
+          <w:szCs w:val="28"/>
+          <w:lang w:val="en-US"/>
+        </w:rPr>
+      </w:pPr>
+    </w:p>
+    <w:p>
+      <w:pPr>
+        <w:rPr>
+          <w:rFonts w:ascii="Arial" w:hAnsi="Arial" w:cs="Arial"/>
+          <w:sz w:val="28"/>
+          <w:szCs w:val="28"/>
+          <w:lang w:val="en-US"/>
+        </w:rPr>
+      </w:pPr>
+      <w:r>
+        <w:rPr>
+          <w:rFonts w:ascii="Arial" w:hAnsi="Arial" w:cs="Arial"/>
+          <w:sz w:val="28"/>
+          <w:szCs w:val="28"/>
+          <w:lang w:val="en-US"/>
+        </w:rPr>
+        <w:t>Entitet</w:t>
+      </w:r>
+      <w:r>
+        <w:rPr>
+          <w:rFonts w:ascii="Arial" w:hAnsi="Arial" w:cs="Arial"/>
+          <w:sz w:val="28"/>
+          <w:szCs w:val="28"/>
+          <w:lang w:val="en-US"/>
+        </w:rPr>
+        <w:t xml:space="preserve"> "S</w:t>
+      </w:r>
+      <w:r>
+        <w:rPr>
+          <w:rFonts w:ascii="Arial" w:hAnsi="Arial" w:cs="Arial"/>
+          <w:sz w:val="28"/>
+          <w:szCs w:val="28"/>
+          <w:lang w:val="en-US"/>
+        </w:rPr>
+        <w:t>ustavStatistika" pamti osnovne informacije o sustavu. Pamti se ukupan broj korisnika aplikacije i ukupan broj poslova u bazi podataka.</w:t>
+      </w:r>
+    </w:p>
+    <w:p>
+      <w:pPr>
+        <w:rPr>
+          <w:rFonts w:ascii="Arial" w:hAnsi="Arial" w:cs="Arial"/>
+          <w:sz w:val="28"/>
+          <w:szCs w:val="28"/>
+          <w:lang w:val="en-US"/>
+        </w:rPr>
+      </w:pPr>
+    </w:p>
+    <w:p>
+      <w:pPr>
+        <w:rPr>
+          <w:rFonts w:ascii="Arial" w:hAnsi="Arial" w:cs="Arial"/>
+          <w:sz w:val="28"/>
+          <w:szCs w:val="28"/>
+          <w:lang w:val="en-US"/>
+        </w:rPr>
+      </w:pPr>
+    </w:p>
+    <w:p>
+      <w:pPr>
+        <w:rPr>
+          <w:rFonts w:ascii="Arial" w:hAnsi="Arial" w:cs="Arial"/>
+          <w:sz w:val="28"/>
+          <w:szCs w:val="28"/>
+          <w:lang w:val="en-US"/>
+        </w:rPr>
+      </w:pPr>
     </w:p>
     <w:p>
       <w:pPr>
@@ -3913,24 +4394,16 @@
       <w:pPr>
         <w:rPr>
           <w:rFonts w:ascii="Arial" w:hAnsi="Arial" w:cs="Arial"/>
-          <w:sz w:val="28"/>
-          <w:szCs w:val="28"/>
-          <w:lang w:val="en-US"/>
-        </w:rPr>
-      </w:pPr>
-    </w:p>
-    <w:p>
-      <w:pPr>
-        <w:rPr>
-          <w:rFonts w:ascii="Arial" w:hAnsi="Arial" w:cs="Arial"/>
-          <w:sz w:val="28"/>
-          <w:szCs w:val="28"/>
-          <w:lang w:val="en-US"/>
-        </w:rPr>
-      </w:pPr>
-      <w:r>
-        <w:rPr>
-          <w:rFonts w:ascii="Arial" w:hAnsi="Arial" w:cs="Arial"/>
+          <w:b/>
+          <w:sz w:val="28"/>
+          <w:szCs w:val="28"/>
+          <w:lang w:val="en-US"/>
+        </w:rPr>
+      </w:pPr>
+      <w:r>
+        <w:rPr>
+          <w:rFonts w:ascii="Arial" w:hAnsi="Arial" w:cs="Arial"/>
+          <w:b/>
           <w:noProof/>
           <w:sz w:val="28"/>
           <w:szCs w:val="28"/>
@@ -4002,6 +4475,7 @@
       <w:r>
         <w:rPr>
           <w:rFonts w:ascii="Arial" w:hAnsi="Arial" w:cs="Arial"/>
+          <w:b/>
           <w:sz w:val="28"/>
           <w:szCs w:val="28"/>
           <w:lang w:val="en-US"/>
@@ -4022,6 +4496,232 @@
 <file path=word/numbering.xml><?xml version="1.0" encoding="utf-8"?>
 <w:numbering xmlns:wpc="http://schemas.microsoft.com/office/word/2010/wordprocessingCanvas" xmlns:mo="http://schemas.microsoft.com/office/mac/office/2008/main" xmlns:mc="http://schemas.openxmlformats.org/markup-compatibility/2006" xmlns:mv="urn:schemas-microsoft-com:mac:vml" xmlns:o="urn:schemas-microsoft-com:office:office" xmlns:r="http://schemas.openxmlformats.org/officeDocument/2006/relationships" xmlns:m="http://schemas.openxmlformats.org/officeDocument/2006/math" xmlns:v="urn:schemas-microsoft-com:vml" xmlns:wp14="http://schemas.microsoft.com/office/word/2010/wordprocessingDrawing" xmlns:wp="http://schemas.openxmlformats.org/drawingml/2006/wordprocessingDrawing" xmlns:w10="urn:schemas-microsoft-com:office:word" xmlns:w="http://schemas.openxmlformats.org/wordprocessingml/2006/main" xmlns:w14="http://schemas.microsoft.com/office/word/2010/wordml" xmlns:w15="http://schemas.microsoft.com/office/word/2012/wordml" xmlns:wpg="http://schemas.microsoft.com/office/word/2010/wordprocessingGroup" xmlns:wpi="http://schemas.microsoft.com/office/word/2010/wordprocessingInk" xmlns:wne="http://schemas.microsoft.com/office/word/2006/wordml" xmlns:wps="http://schemas.microsoft.com/office/word/2010/wordprocessingShape" mc:Ignorable="w14 w15 wp14">
   <w:abstractNum w:abstractNumId="0">
+    <w:nsid w:val="087E71D9"/>
+    <w:multiLevelType w:val="hybridMultilevel"/>
+    <w:tmpl w:val="E110AD5C"/>
+    <w:lvl w:ilvl="0" w:tplc="04090001">
+      <w:start w:val="1"/>
+      <w:numFmt w:val="bullet"/>
+      <w:lvlText w:val=""/>
+      <w:lvlJc w:val="left"/>
+      <w:pPr>
+        <w:ind w:left="720" w:hanging="360"/>
+      </w:pPr>
+      <w:rPr>
+        <w:rFonts w:ascii="Symbol" w:hAnsi="Symbol" w:hint="default"/>
+      </w:rPr>
+    </w:lvl>
+    <w:lvl w:ilvl="1" w:tplc="04090003" w:tentative="1">
+      <w:start w:val="1"/>
+      <w:numFmt w:val="bullet"/>
+      <w:lvlText w:val="o"/>
+      <w:lvlJc w:val="left"/>
+      <w:pPr>
+        <w:ind w:left="1440" w:hanging="360"/>
+      </w:pPr>
+      <w:rPr>
+        <w:rFonts w:ascii="Courier New" w:hAnsi="Courier New" w:cs="Courier New" w:hint="default"/>
+      </w:rPr>
+    </w:lvl>
+    <w:lvl w:ilvl="2" w:tplc="04090005" w:tentative="1">
+      <w:start w:val="1"/>
+      <w:numFmt w:val="bullet"/>
+      <w:lvlText w:val=""/>
+      <w:lvlJc w:val="left"/>
+      <w:pPr>
+        <w:ind w:left="2160" w:hanging="360"/>
+      </w:pPr>
+      <w:rPr>
+        <w:rFonts w:ascii="Wingdings" w:hAnsi="Wingdings" w:hint="default"/>
+      </w:rPr>
+    </w:lvl>
+    <w:lvl w:ilvl="3" w:tplc="04090001" w:tentative="1">
+      <w:start w:val="1"/>
+      <w:numFmt w:val="bullet"/>
+      <w:lvlText w:val=""/>
+      <w:lvlJc w:val="left"/>
+      <w:pPr>
+        <w:ind w:left="2880" w:hanging="360"/>
+      </w:pPr>
+      <w:rPr>
+        <w:rFonts w:ascii="Symbol" w:hAnsi="Symbol" w:hint="default"/>
+      </w:rPr>
+    </w:lvl>
+    <w:lvl w:ilvl="4" w:tplc="04090003" w:tentative="1">
+      <w:start w:val="1"/>
+      <w:numFmt w:val="bullet"/>
+      <w:lvlText w:val="o"/>
+      <w:lvlJc w:val="left"/>
+      <w:pPr>
+        <w:ind w:left="3600" w:hanging="360"/>
+      </w:pPr>
+      <w:rPr>
+        <w:rFonts w:ascii="Courier New" w:hAnsi="Courier New" w:cs="Courier New" w:hint="default"/>
+      </w:rPr>
+    </w:lvl>
+    <w:lvl w:ilvl="5" w:tplc="04090005" w:tentative="1">
+      <w:start w:val="1"/>
+      <w:numFmt w:val="bullet"/>
+      <w:lvlText w:val=""/>
+      <w:lvlJc w:val="left"/>
+      <w:pPr>
+        <w:ind w:left="4320" w:hanging="360"/>
+      </w:pPr>
+      <w:rPr>
+        <w:rFonts w:ascii="Wingdings" w:hAnsi="Wingdings" w:hint="default"/>
+      </w:rPr>
+    </w:lvl>
+    <w:lvl w:ilvl="6" w:tplc="04090001" w:tentative="1">
+      <w:start w:val="1"/>
+      <w:numFmt w:val="bullet"/>
+      <w:lvlText w:val=""/>
+      <w:lvlJc w:val="left"/>
+      <w:pPr>
+        <w:ind w:left="5040" w:hanging="360"/>
+      </w:pPr>
+      <w:rPr>
+        <w:rFonts w:ascii="Symbol" w:hAnsi="Symbol" w:hint="default"/>
+      </w:rPr>
+    </w:lvl>
+    <w:lvl w:ilvl="7" w:tplc="04090003" w:tentative="1">
+      <w:start w:val="1"/>
+      <w:numFmt w:val="bullet"/>
+      <w:lvlText w:val="o"/>
+      <w:lvlJc w:val="left"/>
+      <w:pPr>
+        <w:ind w:left="5760" w:hanging="360"/>
+      </w:pPr>
+      <w:rPr>
+        <w:rFonts w:ascii="Courier New" w:hAnsi="Courier New" w:cs="Courier New" w:hint="default"/>
+      </w:rPr>
+    </w:lvl>
+    <w:lvl w:ilvl="8" w:tplc="04090005" w:tentative="1">
+      <w:start w:val="1"/>
+      <w:numFmt w:val="bullet"/>
+      <w:lvlText w:val=""/>
+      <w:lvlJc w:val="left"/>
+      <w:pPr>
+        <w:ind w:left="6480" w:hanging="360"/>
+      </w:pPr>
+      <w:rPr>
+        <w:rFonts w:ascii="Wingdings" w:hAnsi="Wingdings" w:hint="default"/>
+      </w:rPr>
+    </w:lvl>
+  </w:abstractNum>
+  <w:abstractNum w:abstractNumId="1">
+    <w:nsid w:val="1B4019CA"/>
+    <w:multiLevelType w:val="hybridMultilevel"/>
+    <w:tmpl w:val="1B92330E"/>
+    <w:lvl w:ilvl="0" w:tplc="04090001">
+      <w:start w:val="1"/>
+      <w:numFmt w:val="bullet"/>
+      <w:lvlText w:val=""/>
+      <w:lvlJc w:val="left"/>
+      <w:pPr>
+        <w:ind w:left="720" w:hanging="360"/>
+      </w:pPr>
+      <w:rPr>
+        <w:rFonts w:ascii="Symbol" w:hAnsi="Symbol" w:hint="default"/>
+      </w:rPr>
+    </w:lvl>
+    <w:lvl w:ilvl="1" w:tplc="04090003" w:tentative="1">
+      <w:start w:val="1"/>
+      <w:numFmt w:val="bullet"/>
+      <w:lvlText w:val="o"/>
+      <w:lvlJc w:val="left"/>
+      <w:pPr>
+        <w:ind w:left="1440" w:hanging="360"/>
+      </w:pPr>
+      <w:rPr>
+        <w:rFonts w:ascii="Courier New" w:hAnsi="Courier New" w:cs="Courier New" w:hint="default"/>
+      </w:rPr>
+    </w:lvl>
+    <w:lvl w:ilvl="2" w:tplc="04090005" w:tentative="1">
+      <w:start w:val="1"/>
+      <w:numFmt w:val="bullet"/>
+      <w:lvlText w:val=""/>
+      <w:lvlJc w:val="left"/>
+      <w:pPr>
+        <w:ind w:left="2160" w:hanging="360"/>
+      </w:pPr>
+      <w:rPr>
+        <w:rFonts w:ascii="Wingdings" w:hAnsi="Wingdings" w:hint="default"/>
+      </w:rPr>
+    </w:lvl>
+    <w:lvl w:ilvl="3" w:tplc="04090001" w:tentative="1">
+      <w:start w:val="1"/>
+      <w:numFmt w:val="bullet"/>
+      <w:lvlText w:val=""/>
+      <w:lvlJc w:val="left"/>
+      <w:pPr>
+        <w:ind w:left="2880" w:hanging="360"/>
+      </w:pPr>
+      <w:rPr>
+        <w:rFonts w:ascii="Symbol" w:hAnsi="Symbol" w:hint="default"/>
+      </w:rPr>
+    </w:lvl>
+    <w:lvl w:ilvl="4" w:tplc="04090003" w:tentative="1">
+      <w:start w:val="1"/>
+      <w:numFmt w:val="bullet"/>
+      <w:lvlText w:val="o"/>
+      <w:lvlJc w:val="left"/>
+      <w:pPr>
+        <w:ind w:left="3600" w:hanging="360"/>
+      </w:pPr>
+      <w:rPr>
+        <w:rFonts w:ascii="Courier New" w:hAnsi="Courier New" w:cs="Courier New" w:hint="default"/>
+      </w:rPr>
+    </w:lvl>
+    <w:lvl w:ilvl="5" w:tplc="04090005" w:tentative="1">
+      <w:start w:val="1"/>
+      <w:numFmt w:val="bullet"/>
+      <w:lvlText w:val=""/>
+      <w:lvlJc w:val="left"/>
+      <w:pPr>
+        <w:ind w:left="4320" w:hanging="360"/>
+      </w:pPr>
+      <w:rPr>
+        <w:rFonts w:ascii="Wingdings" w:hAnsi="Wingdings" w:hint="default"/>
+      </w:rPr>
+    </w:lvl>
+    <w:lvl w:ilvl="6" w:tplc="04090001" w:tentative="1">
+      <w:start w:val="1"/>
+      <w:numFmt w:val="bullet"/>
+      <w:lvlText w:val=""/>
+      <w:lvlJc w:val="left"/>
+      <w:pPr>
+        <w:ind w:left="5040" w:hanging="360"/>
+      </w:pPr>
+      <w:rPr>
+        <w:rFonts w:ascii="Symbol" w:hAnsi="Symbol" w:hint="default"/>
+      </w:rPr>
+    </w:lvl>
+    <w:lvl w:ilvl="7" w:tplc="04090003" w:tentative="1">
+      <w:start w:val="1"/>
+      <w:numFmt w:val="bullet"/>
+      <w:lvlText w:val="o"/>
+      <w:lvlJc w:val="left"/>
+      <w:pPr>
+        <w:ind w:left="5760" w:hanging="360"/>
+      </w:pPr>
+      <w:rPr>
+        <w:rFonts w:ascii="Courier New" w:hAnsi="Courier New" w:cs="Courier New" w:hint="default"/>
+      </w:rPr>
+    </w:lvl>
+    <w:lvl w:ilvl="8" w:tplc="04090005" w:tentative="1">
+      <w:start w:val="1"/>
+      <w:numFmt w:val="bullet"/>
+      <w:lvlText w:val=""/>
+      <w:lvlJc w:val="left"/>
+      <w:pPr>
+        <w:ind w:left="6480" w:hanging="360"/>
+      </w:pPr>
+      <w:rPr>
+        <w:rFonts w:ascii="Wingdings" w:hAnsi="Wingdings" w:hint="default"/>
+      </w:rPr>
+    </w:lvl>
+  </w:abstractNum>
+  <w:abstractNum w:abstractNumId="2">
     <w:nsid w:val="3A286141"/>
     <w:multiLevelType w:val="hybridMultilevel"/>
     <w:tmpl w:val="69985510"/>
@@ -4134,7 +4834,7 @@
       </w:rPr>
     </w:lvl>
   </w:abstractNum>
-  <w:abstractNum w:abstractNumId="1">
+  <w:abstractNum w:abstractNumId="3">
     <w:nsid w:val="40302668"/>
     <w:multiLevelType w:val="hybridMultilevel"/>
     <w:tmpl w:val="281C2DF4"/>
@@ -4247,7 +4947,7 @@
       </w:rPr>
     </w:lvl>
   </w:abstractNum>
-  <w:abstractNum w:abstractNumId="2">
+  <w:abstractNum w:abstractNumId="4">
     <w:nsid w:val="42905797"/>
     <w:multiLevelType w:val="hybridMultilevel"/>
     <w:tmpl w:val="F212644C"/>
@@ -4360,7 +5060,7 @@
       </w:rPr>
     </w:lvl>
   </w:abstractNum>
-  <w:abstractNum w:abstractNumId="3">
+  <w:abstractNum w:abstractNumId="5">
     <w:nsid w:val="45370376"/>
     <w:multiLevelType w:val="hybridMultilevel"/>
     <w:tmpl w:val="E10663E2"/>
@@ -4473,7 +5173,7 @@
       </w:rPr>
     </w:lvl>
   </w:abstractNum>
-  <w:abstractNum w:abstractNumId="4">
+  <w:abstractNum w:abstractNumId="6">
     <w:nsid w:val="47D85AF5"/>
     <w:multiLevelType w:val="hybridMultilevel"/>
     <w:tmpl w:val="52A4EF48"/>
@@ -4586,7 +5286,7 @@
       </w:rPr>
     </w:lvl>
   </w:abstractNum>
-  <w:abstractNum w:abstractNumId="5">
+  <w:abstractNum w:abstractNumId="7">
     <w:nsid w:val="47EF5969"/>
     <w:multiLevelType w:val="hybridMultilevel"/>
     <w:tmpl w:val="B504F0CA"/>
@@ -4699,7 +5399,7 @@
       </w:rPr>
     </w:lvl>
   </w:abstractNum>
-  <w:abstractNum w:abstractNumId="6">
+  <w:abstractNum w:abstractNumId="8">
     <w:nsid w:val="4B717BDB"/>
     <w:multiLevelType w:val="hybridMultilevel"/>
     <w:tmpl w:val="AC78E6B2"/>
@@ -4812,7 +5512,7 @@
       </w:rPr>
     </w:lvl>
   </w:abstractNum>
-  <w:abstractNum w:abstractNumId="7">
+  <w:abstractNum w:abstractNumId="9">
     <w:nsid w:val="57A75C32"/>
     <w:multiLevelType w:val="hybridMultilevel"/>
     <w:tmpl w:val="4E162664"/>
@@ -4925,7 +5625,7 @@
       </w:rPr>
     </w:lvl>
   </w:abstractNum>
-  <w:abstractNum w:abstractNumId="8">
+  <w:abstractNum w:abstractNumId="10">
     <w:nsid w:val="588F35CE"/>
     <w:multiLevelType w:val="hybridMultilevel"/>
     <w:tmpl w:val="21AC4FD4"/>
@@ -5014,7 +5714,7 @@
       </w:pPr>
     </w:lvl>
   </w:abstractNum>
-  <w:abstractNum w:abstractNumId="9">
+  <w:abstractNum w:abstractNumId="11">
     <w:nsid w:val="5A2F06C6"/>
     <w:multiLevelType w:val="hybridMultilevel"/>
     <w:tmpl w:val="3154E9E0"/>
@@ -5127,7 +5827,7 @@
       </w:rPr>
     </w:lvl>
   </w:abstractNum>
-  <w:abstractNum w:abstractNumId="10">
+  <w:abstractNum w:abstractNumId="12">
     <w:nsid w:val="616E170C"/>
     <w:multiLevelType w:val="hybridMultilevel"/>
     <w:tmpl w:val="AC0CCEFE"/>
@@ -5241,37 +5941,43 @@
     </w:lvl>
   </w:abstractNum>
   <w:num w:numId="1">
+    <w:abstractNumId w:val="11"/>
+  </w:num>
+  <w:num w:numId="2">
+    <w:abstractNumId w:val="2"/>
+  </w:num>
+  <w:num w:numId="3">
     <w:abstractNumId w:val="9"/>
   </w:num>
-  <w:num w:numId="2">
+  <w:num w:numId="4">
+    <w:abstractNumId w:val="12"/>
+  </w:num>
+  <w:num w:numId="5">
+    <w:abstractNumId w:val="5"/>
+  </w:num>
+  <w:num w:numId="6">
+    <w:abstractNumId w:val="6"/>
+  </w:num>
+  <w:num w:numId="7">
+    <w:abstractNumId w:val="8"/>
+  </w:num>
+  <w:num w:numId="8">
+    <w:abstractNumId w:val="4"/>
+  </w:num>
+  <w:num w:numId="9">
+    <w:abstractNumId w:val="7"/>
+  </w:num>
+  <w:num w:numId="10">
+    <w:abstractNumId w:val="3"/>
+  </w:num>
+  <w:num w:numId="11">
+    <w:abstractNumId w:val="10"/>
+  </w:num>
+  <w:num w:numId="12">
     <w:abstractNumId w:val="0"/>
   </w:num>
-  <w:num w:numId="3">
-    <w:abstractNumId w:val="7"/>
-  </w:num>
-  <w:num w:numId="4">
-    <w:abstractNumId w:val="10"/>
-  </w:num>
-  <w:num w:numId="5">
-    <w:abstractNumId w:val="3"/>
-  </w:num>
-  <w:num w:numId="6">
-    <w:abstractNumId w:val="4"/>
-  </w:num>
-  <w:num w:numId="7">
-    <w:abstractNumId w:val="6"/>
-  </w:num>
-  <w:num w:numId="8">
-    <w:abstractNumId w:val="2"/>
-  </w:num>
-  <w:num w:numId="9">
-    <w:abstractNumId w:val="5"/>
-  </w:num>
-  <w:num w:numId="10">
+  <w:num w:numId="13">
     <w:abstractNumId w:val="1"/>
-  </w:num>
-  <w:num w:numId="11">
-    <w:abstractNumId w:val="8"/>
   </w:num>
 </w:numbering>
 </file>

</xml_diff>

<commit_message>
Opet ispravak grešaka u 6.1
</commit_message>
<xml_diff>
--- a/Arhitektura6.1.docx
+++ b/Arhitektura6.1.docx
@@ -751,27 +751,7 @@
           <w:szCs w:val="28"/>
           <w:lang w:val="en-US"/>
         </w:rPr>
-        <w:t xml:space="preserve">korisnikID: </w:t>
-      </w:r>
-      <w:proofErr w:type="gramStart"/>
-      <w:r>
-        <w:rPr>
-          <w:rFonts w:ascii="Arial" w:hAnsi="Arial" w:cs="Arial"/>
-          <w:sz w:val="28"/>
-          <w:szCs w:val="28"/>
-          <w:lang w:val="en-US"/>
-        </w:rPr>
-        <w:t>VARCHAR(</w:t>
-      </w:r>
-      <w:proofErr w:type="gramEnd"/>
-      <w:r>
-        <w:rPr>
-          <w:rFonts w:ascii="Arial" w:hAnsi="Arial" w:cs="Arial"/>
-          <w:sz w:val="28"/>
-          <w:szCs w:val="28"/>
-          <w:lang w:val="en-US"/>
-        </w:rPr>
-        <w:t>255) - autogenerirani primarni ključ korisnika</w:t>
+        <w:t>korisnikID: VARCHAR(255) - autogenerirani primarni ključ korisnika</w:t>
       </w:r>
     </w:p>
     <w:p>
@@ -796,27 +776,7 @@
           <w:szCs w:val="28"/>
           <w:lang w:val="en-US"/>
         </w:rPr>
-        <w:t xml:space="preserve">ime: </w:t>
-      </w:r>
-      <w:proofErr w:type="gramStart"/>
-      <w:r>
-        <w:rPr>
-          <w:rFonts w:ascii="Arial" w:hAnsi="Arial" w:cs="Arial"/>
-          <w:sz w:val="28"/>
-          <w:szCs w:val="28"/>
-          <w:lang w:val="en-US"/>
-        </w:rPr>
-        <w:t>VARCHAR(</w:t>
-      </w:r>
-      <w:proofErr w:type="gramEnd"/>
-      <w:r>
-        <w:rPr>
-          <w:rFonts w:ascii="Arial" w:hAnsi="Arial" w:cs="Arial"/>
-          <w:sz w:val="28"/>
-          <w:szCs w:val="28"/>
-          <w:lang w:val="en-US"/>
-        </w:rPr>
-        <w:t>255) - ime korisnika</w:t>
+        <w:t>ime: VARCHAR(255) - ime korisnika</w:t>
       </w:r>
     </w:p>
     <w:p>
@@ -841,27 +801,7 @@
           <w:szCs w:val="28"/>
           <w:lang w:val="en-US"/>
         </w:rPr>
-        <w:t xml:space="preserve">prezime: </w:t>
-      </w:r>
-      <w:proofErr w:type="gramStart"/>
-      <w:r>
-        <w:rPr>
-          <w:rFonts w:ascii="Arial" w:hAnsi="Arial" w:cs="Arial"/>
-          <w:sz w:val="28"/>
-          <w:szCs w:val="28"/>
-          <w:lang w:val="en-US"/>
-        </w:rPr>
-        <w:t>VARCHAR(</w:t>
-      </w:r>
-      <w:proofErr w:type="gramEnd"/>
-      <w:r>
-        <w:rPr>
-          <w:rFonts w:ascii="Arial" w:hAnsi="Arial" w:cs="Arial"/>
-          <w:sz w:val="28"/>
-          <w:szCs w:val="28"/>
-          <w:lang w:val="en-US"/>
-        </w:rPr>
-        <w:t>255)  - prezime korisnika</w:t>
+        <w:t>prezime: VARCHAR(255)  - prezime korisnika</w:t>
       </w:r>
     </w:p>
     <w:p>
@@ -886,27 +826,7 @@
           <w:szCs w:val="28"/>
           <w:lang w:val="en-US"/>
         </w:rPr>
-        <w:t xml:space="preserve">email: </w:t>
-      </w:r>
-      <w:proofErr w:type="gramStart"/>
-      <w:r>
-        <w:rPr>
-          <w:rFonts w:ascii="Arial" w:hAnsi="Arial" w:cs="Arial"/>
-          <w:sz w:val="28"/>
-          <w:szCs w:val="28"/>
-          <w:lang w:val="en-US"/>
-        </w:rPr>
-        <w:t>VARCHAR(</w:t>
-      </w:r>
-      <w:proofErr w:type="gramEnd"/>
-      <w:r>
-        <w:rPr>
-          <w:rFonts w:ascii="Arial" w:hAnsi="Arial" w:cs="Arial"/>
-          <w:sz w:val="28"/>
-          <w:szCs w:val="28"/>
-          <w:lang w:val="en-US"/>
-        </w:rPr>
-        <w:t>255) - email korisnika</w:t>
+        <w:t>email: VARCHAR(255) - email korisnika</w:t>
       </w:r>
     </w:p>
     <w:p>
@@ -931,27 +851,7 @@
           <w:szCs w:val="28"/>
           <w:lang w:val="en-US"/>
         </w:rPr>
-        <w:t xml:space="preserve">zaporkaHASH: </w:t>
-      </w:r>
-      <w:proofErr w:type="gramStart"/>
-      <w:r>
-        <w:rPr>
-          <w:rFonts w:ascii="Arial" w:hAnsi="Arial" w:cs="Arial"/>
-          <w:sz w:val="28"/>
-          <w:szCs w:val="28"/>
-          <w:lang w:val="en-US"/>
-        </w:rPr>
-        <w:t>VARCHAR(</w:t>
-      </w:r>
-      <w:proofErr w:type="gramEnd"/>
-      <w:r>
-        <w:rPr>
-          <w:rFonts w:ascii="Arial" w:hAnsi="Arial" w:cs="Arial"/>
-          <w:sz w:val="28"/>
-          <w:szCs w:val="28"/>
-          <w:lang w:val="en-US"/>
-        </w:rPr>
-        <w:t>255)</w:t>
+        <w:t>zaporkaHASH: VARCHAR(255)</w:t>
       </w:r>
       <w:r>
         <w:rPr>
@@ -985,27 +885,7 @@
           <w:szCs w:val="28"/>
           <w:lang w:val="en-US"/>
         </w:rPr>
-        <w:t xml:space="preserve">dob: </w:t>
-      </w:r>
-      <w:proofErr w:type="gramStart"/>
-      <w:r>
-        <w:rPr>
-          <w:rFonts w:ascii="Arial" w:hAnsi="Arial" w:cs="Arial"/>
-          <w:sz w:val="28"/>
-          <w:szCs w:val="28"/>
-          <w:lang w:val="en-US"/>
-        </w:rPr>
-        <w:t>SMALLINT(</w:t>
-      </w:r>
-      <w:proofErr w:type="gramEnd"/>
-      <w:r>
-        <w:rPr>
-          <w:rFonts w:ascii="Arial" w:hAnsi="Arial" w:cs="Arial"/>
-          <w:sz w:val="28"/>
-          <w:szCs w:val="28"/>
-          <w:lang w:val="en-US"/>
-        </w:rPr>
-        <w:t xml:space="preserve">127) </w:t>
+        <w:t xml:space="preserve">dob: SMALLINT(127) </w:t>
       </w:r>
       <w:r>
         <w:rPr>
@@ -1039,27 +919,7 @@
           <w:szCs w:val="28"/>
           <w:lang w:val="en-US"/>
         </w:rPr>
-        <w:t xml:space="preserve">slikaID: </w:t>
-      </w:r>
-      <w:proofErr w:type="gramStart"/>
-      <w:r>
-        <w:rPr>
-          <w:rFonts w:ascii="Arial" w:hAnsi="Arial" w:cs="Arial"/>
-          <w:sz w:val="28"/>
-          <w:szCs w:val="28"/>
-          <w:lang w:val="en-US"/>
-        </w:rPr>
-        <w:t>VARCHAR(</w:t>
-      </w:r>
-      <w:proofErr w:type="gramEnd"/>
-      <w:r>
-        <w:rPr>
-          <w:rFonts w:ascii="Arial" w:hAnsi="Arial" w:cs="Arial"/>
-          <w:sz w:val="28"/>
-          <w:szCs w:val="28"/>
-          <w:lang w:val="en-US"/>
-        </w:rPr>
-        <w:t>255)</w:t>
+        <w:t>slikaID: VARCHAR(255)</w:t>
       </w:r>
       <w:r>
         <w:rPr>
@@ -1093,27 +953,7 @@
           <w:szCs w:val="28"/>
           <w:lang w:val="en-US"/>
         </w:rPr>
-        <w:t xml:space="preserve">opis: </w:t>
-      </w:r>
-      <w:proofErr w:type="gramStart"/>
-      <w:r>
-        <w:rPr>
-          <w:rFonts w:ascii="Arial" w:hAnsi="Arial" w:cs="Arial"/>
-          <w:sz w:val="28"/>
-          <w:szCs w:val="28"/>
-          <w:lang w:val="en-US"/>
-        </w:rPr>
-        <w:t>VARCHAR(</w:t>
-      </w:r>
-      <w:proofErr w:type="gramEnd"/>
-      <w:r>
-        <w:rPr>
-          <w:rFonts w:ascii="Arial" w:hAnsi="Arial" w:cs="Arial"/>
-          <w:sz w:val="28"/>
-          <w:szCs w:val="28"/>
-          <w:lang w:val="en-US"/>
-        </w:rPr>
-        <w:t xml:space="preserve">255) </w:t>
+        <w:t xml:space="preserve">opis: VARCHAR(255) </w:t>
       </w:r>
       <w:r>
         <w:rPr>
@@ -1233,27 +1073,7 @@
           <w:szCs w:val="28"/>
           <w:lang w:val="en-US"/>
         </w:rPr>
-        <w:t xml:space="preserve">brojTelefona: </w:t>
-      </w:r>
-      <w:proofErr w:type="gramStart"/>
-      <w:r>
-        <w:rPr>
-          <w:rFonts w:ascii="Arial" w:hAnsi="Arial" w:cs="Arial"/>
-          <w:sz w:val="28"/>
-          <w:szCs w:val="28"/>
-          <w:lang w:val="en-US"/>
-        </w:rPr>
-        <w:t>VARCHAR(</w:t>
-      </w:r>
-      <w:proofErr w:type="gramEnd"/>
-      <w:r>
-        <w:rPr>
-          <w:rFonts w:ascii="Arial" w:hAnsi="Arial" w:cs="Arial"/>
-          <w:sz w:val="28"/>
-          <w:szCs w:val="28"/>
-          <w:lang w:val="en-US"/>
-        </w:rPr>
-        <w:t>15)</w:t>
+        <w:t>brojTelefona: VARCHAR(15)</w:t>
       </w:r>
       <w:r>
         <w:rPr>
@@ -1603,27 +1423,7 @@
           <w:szCs w:val="28"/>
           <w:lang w:val="en-US"/>
         </w:rPr>
-        <w:t xml:space="preserve">porukaID: </w:t>
-      </w:r>
-      <w:proofErr w:type="gramStart"/>
-      <w:r>
-        <w:rPr>
-          <w:rFonts w:ascii="Arial" w:hAnsi="Arial" w:cs="Arial"/>
-          <w:sz w:val="28"/>
-          <w:szCs w:val="28"/>
-          <w:lang w:val="en-US"/>
-        </w:rPr>
-        <w:t>VARCHAR(</w:t>
-      </w:r>
-      <w:proofErr w:type="gramEnd"/>
-      <w:r>
-        <w:rPr>
-          <w:rFonts w:ascii="Arial" w:hAnsi="Arial" w:cs="Arial"/>
-          <w:sz w:val="28"/>
-          <w:szCs w:val="28"/>
-          <w:lang w:val="en-US"/>
-        </w:rPr>
-        <w:t xml:space="preserve">255) - autogenerirani primarni ključ </w:t>
+        <w:t xml:space="preserve">porukaID: VARCHAR(255) - autogenerirani primarni ključ </w:t>
       </w:r>
       <w:r>
         <w:rPr>
@@ -1657,27 +1457,7 @@
           <w:szCs w:val="28"/>
           <w:lang w:val="en-US"/>
         </w:rPr>
-        <w:t xml:space="preserve">posiljateljID: </w:t>
-      </w:r>
-      <w:proofErr w:type="gramStart"/>
-      <w:r>
-        <w:rPr>
-          <w:rFonts w:ascii="Arial" w:hAnsi="Arial" w:cs="Arial"/>
-          <w:sz w:val="28"/>
-          <w:szCs w:val="28"/>
-          <w:lang w:val="en-US"/>
-        </w:rPr>
-        <w:t>VARCHAR(</w:t>
-      </w:r>
-      <w:proofErr w:type="gramEnd"/>
-      <w:r>
-        <w:rPr>
-          <w:rFonts w:ascii="Arial" w:hAnsi="Arial" w:cs="Arial"/>
-          <w:sz w:val="28"/>
-          <w:szCs w:val="28"/>
-          <w:lang w:val="en-US"/>
-        </w:rPr>
-        <w:t>255) - korisnikID korisnika koji je poslao poruku</w:t>
+        <w:t>posiljateljID: VARCHAR(255) - korisnikID korisnika koji je poslao poruku</w:t>
       </w:r>
     </w:p>
     <w:p>
@@ -1702,27 +1482,7 @@
           <w:szCs w:val="28"/>
           <w:lang w:val="en-US"/>
         </w:rPr>
-        <w:t xml:space="preserve">primateljID: </w:t>
-      </w:r>
-      <w:proofErr w:type="gramStart"/>
-      <w:r>
-        <w:rPr>
-          <w:rFonts w:ascii="Arial" w:hAnsi="Arial" w:cs="Arial"/>
-          <w:sz w:val="28"/>
-          <w:szCs w:val="28"/>
-          <w:lang w:val="en-US"/>
-        </w:rPr>
-        <w:t>VARCHAR(</w:t>
-      </w:r>
-      <w:proofErr w:type="gramEnd"/>
-      <w:r>
-        <w:rPr>
-          <w:rFonts w:ascii="Arial" w:hAnsi="Arial" w:cs="Arial"/>
-          <w:sz w:val="28"/>
-          <w:szCs w:val="28"/>
-          <w:lang w:val="en-US"/>
-        </w:rPr>
-        <w:t>255) - korisnikID korisnika koji je primio poruku</w:t>
+        <w:t>primateljID: VARCHAR(255) - korisnikID korisnika koji je primio poruku</w:t>
       </w:r>
     </w:p>
     <w:p>
@@ -1747,27 +1507,7 @@
           <w:szCs w:val="28"/>
           <w:lang w:val="en-US"/>
         </w:rPr>
-        <w:t xml:space="preserve">sadrzaj: </w:t>
-      </w:r>
-      <w:proofErr w:type="gramStart"/>
-      <w:r>
-        <w:rPr>
-          <w:rFonts w:ascii="Arial" w:hAnsi="Arial" w:cs="Arial"/>
-          <w:sz w:val="28"/>
-          <w:szCs w:val="28"/>
-          <w:lang w:val="en-US"/>
-        </w:rPr>
-        <w:t>VARCHAR(</w:t>
-      </w:r>
-      <w:proofErr w:type="gramEnd"/>
-      <w:r>
-        <w:rPr>
-          <w:rFonts w:ascii="Arial" w:hAnsi="Arial" w:cs="Arial"/>
-          <w:sz w:val="28"/>
-          <w:szCs w:val="28"/>
-          <w:lang w:val="en-US"/>
-        </w:rPr>
-        <w:t>255) - sadržaj poruke</w:t>
+        <w:t>sadrzaj: VARCHAR(255) - sadržaj poruke</w:t>
       </w:r>
     </w:p>
     <w:p>
@@ -1876,7 +1616,6 @@
         </w:rPr>
         <w:t>K {</w:t>
       </w:r>
-      <w:proofErr w:type="gramStart"/>
       <w:r>
         <w:rPr>
           <w:rFonts w:ascii="Arial" w:hAnsi="Arial" w:cs="Arial"/>
@@ -1895,7 +1634,6 @@
         </w:rPr>
         <w:t>ID</w:t>
       </w:r>
-      <w:proofErr w:type="gramEnd"/>
       <w:r>
         <w:rPr>
           <w:rFonts w:ascii="Arial" w:hAnsi="Arial" w:cs="Arial"/>
@@ -2029,25 +1767,14 @@
         </w:rPr>
         <w:t xml:space="preserve">: </w:t>
       </w:r>
-      <w:proofErr w:type="gramStart"/>
-      <w:r>
-        <w:rPr>
-          <w:rFonts w:ascii="Arial" w:hAnsi="Arial" w:cs="Arial"/>
-          <w:sz w:val="28"/>
-          <w:szCs w:val="28"/>
-          <w:lang w:val="en-US"/>
-        </w:rPr>
-        <w:t>VARCHAR(</w:t>
-      </w:r>
-      <w:proofErr w:type="gramEnd"/>
-      <w:r>
-        <w:rPr>
-          <w:rFonts w:ascii="Arial" w:hAnsi="Arial" w:cs="Arial"/>
-          <w:sz w:val="28"/>
-          <w:szCs w:val="28"/>
-          <w:lang w:val="en-US"/>
-        </w:rPr>
-        <w:t>255) - autogenerirani primarni ključ slike</w:t>
+      <w:r>
+        <w:rPr>
+          <w:rFonts w:ascii="Arial" w:hAnsi="Arial" w:cs="Arial"/>
+          <w:sz w:val="28"/>
+          <w:szCs w:val="28"/>
+          <w:lang w:val="en-US"/>
+        </w:rPr>
+        <w:t>VARCHAR(255) - autogenerirani primarni ključ slike</w:t>
       </w:r>
     </w:p>
     <w:p>
@@ -2235,27 +1962,7 @@
           <w:szCs w:val="28"/>
           <w:lang w:val="en-US"/>
         </w:rPr>
-        <w:t xml:space="preserve">korisnikID: </w:t>
-      </w:r>
-      <w:proofErr w:type="gramStart"/>
-      <w:r>
-        <w:rPr>
-          <w:rFonts w:ascii="Arial" w:hAnsi="Arial" w:cs="Arial"/>
-          <w:sz w:val="28"/>
-          <w:szCs w:val="28"/>
-          <w:lang w:val="en-US"/>
-        </w:rPr>
-        <w:t>VARCHAR(</w:t>
-      </w:r>
-      <w:proofErr w:type="gramEnd"/>
-      <w:r>
-        <w:rPr>
-          <w:rFonts w:ascii="Arial" w:hAnsi="Arial" w:cs="Arial"/>
-          <w:sz w:val="28"/>
-          <w:szCs w:val="28"/>
-          <w:lang w:val="en-US"/>
-        </w:rPr>
-        <w:t>255)-kljuc korisnika</w:t>
+        <w:t>korisnikID: VARCHAR(255)-kljuc korisnika</w:t>
       </w:r>
     </w:p>
     <w:p>
@@ -2633,27 +2340,7 @@
           <w:szCs w:val="28"/>
           <w:lang w:val="en-US"/>
         </w:rPr>
-        <w:t xml:space="preserve">posaoID: </w:t>
-      </w:r>
-      <w:proofErr w:type="gramStart"/>
-      <w:r>
-        <w:rPr>
-          <w:rFonts w:ascii="Arial" w:hAnsi="Arial" w:cs="Arial"/>
-          <w:sz w:val="28"/>
-          <w:szCs w:val="28"/>
-          <w:lang w:val="en-US"/>
-        </w:rPr>
-        <w:t>VARCHAR(</w:t>
-      </w:r>
-      <w:proofErr w:type="gramEnd"/>
-      <w:r>
-        <w:rPr>
-          <w:rFonts w:ascii="Arial" w:hAnsi="Arial" w:cs="Arial"/>
-          <w:sz w:val="28"/>
-          <w:szCs w:val="28"/>
-          <w:lang w:val="en-US"/>
-        </w:rPr>
-        <w:t>255) - autogenerirani primarni kljuc posla</w:t>
+        <w:t>posaoID: VARCHAR(255) - autogenerirani primarni kljuc posla</w:t>
       </w:r>
     </w:p>
     <w:p>
@@ -2678,27 +2365,7 @@
           <w:szCs w:val="28"/>
           <w:lang w:val="en-US"/>
         </w:rPr>
-        <w:t xml:space="preserve">naslov: </w:t>
-      </w:r>
-      <w:proofErr w:type="gramStart"/>
-      <w:r>
-        <w:rPr>
-          <w:rFonts w:ascii="Arial" w:hAnsi="Arial" w:cs="Arial"/>
-          <w:sz w:val="28"/>
-          <w:szCs w:val="28"/>
-          <w:lang w:val="en-US"/>
-        </w:rPr>
-        <w:t>VARCHAR(</w:t>
-      </w:r>
-      <w:proofErr w:type="gramEnd"/>
-      <w:r>
-        <w:rPr>
-          <w:rFonts w:ascii="Arial" w:hAnsi="Arial" w:cs="Arial"/>
-          <w:sz w:val="28"/>
-          <w:szCs w:val="28"/>
-          <w:lang w:val="en-US"/>
-        </w:rPr>
-        <w:t>255) -  naslov posla</w:t>
+        <w:t>naslov: VARCHAR(255) -  naslov posla</w:t>
       </w:r>
     </w:p>
     <w:p>
@@ -2723,27 +2390,7 @@
           <w:szCs w:val="28"/>
           <w:lang w:val="en-US"/>
         </w:rPr>
-        <w:t xml:space="preserve">opis: </w:t>
-      </w:r>
-      <w:proofErr w:type="gramStart"/>
-      <w:r>
-        <w:rPr>
-          <w:rFonts w:ascii="Arial" w:hAnsi="Arial" w:cs="Arial"/>
-          <w:sz w:val="28"/>
-          <w:szCs w:val="28"/>
-          <w:lang w:val="en-US"/>
-        </w:rPr>
-        <w:t>VARCHAR(</w:t>
-      </w:r>
-      <w:proofErr w:type="gramEnd"/>
-      <w:r>
-        <w:rPr>
-          <w:rFonts w:ascii="Arial" w:hAnsi="Arial" w:cs="Arial"/>
-          <w:sz w:val="28"/>
-          <w:szCs w:val="28"/>
-          <w:lang w:val="en-US"/>
-        </w:rPr>
-        <w:t>1023) - opis posla</w:t>
+        <w:t>opis: VARCHAR(1023) - opis posla</w:t>
       </w:r>
     </w:p>
     <w:p>
@@ -2768,27 +2415,7 @@
           <w:szCs w:val="28"/>
           <w:lang w:val="en-US"/>
         </w:rPr>
-        <w:t xml:space="preserve">lokacija: </w:t>
-      </w:r>
-      <w:proofErr w:type="gramStart"/>
-      <w:r>
-        <w:rPr>
-          <w:rFonts w:ascii="Arial" w:hAnsi="Arial" w:cs="Arial"/>
-          <w:sz w:val="28"/>
-          <w:szCs w:val="28"/>
-          <w:lang w:val="en-US"/>
-        </w:rPr>
-        <w:t>VARCHAR(</w:t>
-      </w:r>
-      <w:proofErr w:type="gramEnd"/>
-      <w:r>
-        <w:rPr>
-          <w:rFonts w:ascii="Arial" w:hAnsi="Arial" w:cs="Arial"/>
-          <w:sz w:val="28"/>
-          <w:szCs w:val="28"/>
-          <w:lang w:val="en-US"/>
-        </w:rPr>
-        <w:t xml:space="preserve">255) </w:t>
+        <w:t xml:space="preserve">lokacija: VARCHAR(255) </w:t>
       </w:r>
       <w:r>
         <w:rPr>
@@ -2831,27 +2458,7 @@
           <w:szCs w:val="28"/>
           <w:lang w:val="en-US"/>
         </w:rPr>
-        <w:t xml:space="preserve">vrijeme: </w:t>
-      </w:r>
-      <w:proofErr w:type="gramStart"/>
-      <w:r>
-        <w:rPr>
-          <w:rFonts w:ascii="Arial" w:hAnsi="Arial" w:cs="Arial"/>
-          <w:sz w:val="28"/>
-          <w:szCs w:val="28"/>
-          <w:lang w:val="en-US"/>
-        </w:rPr>
-        <w:t>TIMESTAMP(</w:t>
-      </w:r>
-      <w:proofErr w:type="gramEnd"/>
-      <w:r>
-        <w:rPr>
-          <w:rFonts w:ascii="Arial" w:hAnsi="Arial" w:cs="Arial"/>
-          <w:sz w:val="28"/>
-          <w:szCs w:val="28"/>
-          <w:lang w:val="en-US"/>
-        </w:rPr>
-        <w:t>255)</w:t>
+        <w:t>vrijeme: TIMESTAMP(255)</w:t>
       </w:r>
       <w:r>
         <w:rPr>
@@ -3059,27 +2666,7 @@
           <w:szCs w:val="28"/>
           <w:lang w:val="en-US"/>
         </w:rPr>
-        <w:t xml:space="preserve">kategorijaID: </w:t>
-      </w:r>
-      <w:proofErr w:type="gramStart"/>
-      <w:r>
-        <w:rPr>
-          <w:rFonts w:ascii="Arial" w:hAnsi="Arial" w:cs="Arial"/>
-          <w:sz w:val="28"/>
-          <w:szCs w:val="28"/>
-          <w:lang w:val="en-US"/>
-        </w:rPr>
-        <w:t>VARCHAR(</w:t>
-      </w:r>
-      <w:proofErr w:type="gramEnd"/>
-      <w:r>
-        <w:rPr>
-          <w:rFonts w:ascii="Arial" w:hAnsi="Arial" w:cs="Arial"/>
-          <w:sz w:val="28"/>
-          <w:szCs w:val="28"/>
-          <w:lang w:val="en-US"/>
-        </w:rPr>
-        <w:t>255) - kljuc za kategoriju u koju spada posao</w:t>
+        <w:t>kategorijaID: VARCHAR(255) - kljuc za kategoriju u koju spada posao</w:t>
       </w:r>
     </w:p>
     <w:p>
@@ -3200,27 +2787,7 @@
           <w:szCs w:val="28"/>
           <w:lang w:val="en-US"/>
         </w:rPr>
-        <w:t xml:space="preserve">Entitet "Posao" opisuje svaki posao. Entitet PosaoID je primarni ključ entiteta i generira se pri izradi svakog posla. Svaki posao ima </w:t>
-      </w:r>
-      <w:proofErr w:type="gramStart"/>
-      <w:r>
-        <w:rPr>
-          <w:rFonts w:ascii="Arial" w:hAnsi="Arial" w:cs="Arial"/>
-          <w:sz w:val="28"/>
-          <w:szCs w:val="28"/>
-          <w:lang w:val="en-US"/>
-        </w:rPr>
-        <w:t>naslov,opis</w:t>
-      </w:r>
-      <w:proofErr w:type="gramEnd"/>
-      <w:r>
-        <w:rPr>
-          <w:rFonts w:ascii="Arial" w:hAnsi="Arial" w:cs="Arial"/>
-          <w:sz w:val="28"/>
-          <w:szCs w:val="28"/>
-          <w:lang w:val="en-US"/>
-        </w:rPr>
-        <w:t xml:space="preserve"> posla,lokaciju gdje se održava,vrijeme kad će se posao odraditi, okvirno vrijeme trajanja posla, ponuđeni novac za odradu posla, zastavicu je li posao već odrađen i kategoriju u koju </w:t>
+        <w:t xml:space="preserve">Entitet "Posao" opisuje svaki posao. Entitet PosaoID je primarni ključ entiteta i generira se pri izradi svakog posla. Svaki posao ima naslov,opis posla,lokaciju gdje se održava,vrijeme kad će se posao odraditi, okvirno vrijeme trajanja posla, ponuđeni novac za odradu posla, zastavicu je li posao već odrađen i kategoriju u koju </w:t>
       </w:r>
       <w:r>
         <w:rPr>
@@ -3295,27 +2862,7 @@
           <w:szCs w:val="28"/>
           <w:lang w:val="en-US"/>
         </w:rPr>
-        <w:t xml:space="preserve">kategorijaID: </w:t>
-      </w:r>
-      <w:proofErr w:type="gramStart"/>
-      <w:r>
-        <w:rPr>
-          <w:rFonts w:ascii="Arial" w:hAnsi="Arial" w:cs="Arial"/>
-          <w:sz w:val="28"/>
-          <w:szCs w:val="28"/>
-          <w:lang w:val="en-US"/>
-        </w:rPr>
-        <w:t>VARCHAR(</w:t>
-      </w:r>
-      <w:proofErr w:type="gramEnd"/>
-      <w:r>
-        <w:rPr>
-          <w:rFonts w:ascii="Arial" w:hAnsi="Arial" w:cs="Arial"/>
-          <w:sz w:val="28"/>
-          <w:szCs w:val="28"/>
-          <w:lang w:val="en-US"/>
-        </w:rPr>
-        <w:t>255)  - primarni ključ kategorije</w:t>
+        <w:t>kategorijaID: VARCHAR(255)  - primarni ključ kategorije</w:t>
       </w:r>
     </w:p>
     <w:p>
@@ -3340,27 +2887,7 @@
           <w:szCs w:val="28"/>
           <w:lang w:val="en-US"/>
         </w:rPr>
-        <w:t xml:space="preserve">naziv: </w:t>
-      </w:r>
-      <w:proofErr w:type="gramStart"/>
-      <w:r>
-        <w:rPr>
-          <w:rFonts w:ascii="Arial" w:hAnsi="Arial" w:cs="Arial"/>
-          <w:sz w:val="28"/>
-          <w:szCs w:val="28"/>
-          <w:lang w:val="en-US"/>
-        </w:rPr>
-        <w:t>VARCHAR(</w:t>
-      </w:r>
-      <w:proofErr w:type="gramEnd"/>
-      <w:r>
-        <w:rPr>
-          <w:rFonts w:ascii="Arial" w:hAnsi="Arial" w:cs="Arial"/>
-          <w:sz w:val="28"/>
-          <w:szCs w:val="28"/>
-          <w:lang w:val="en-US"/>
-        </w:rPr>
-        <w:t>255) - naziv kategorije</w:t>
+        <w:t>naziv: VARCHAR(255) - naziv kategorije</w:t>
       </w:r>
     </w:p>
     <w:p>
@@ -3385,27 +2912,7 @@
           <w:szCs w:val="28"/>
           <w:lang w:val="en-US"/>
         </w:rPr>
-        <w:t xml:space="preserve">opis: </w:t>
-      </w:r>
-      <w:proofErr w:type="gramStart"/>
-      <w:r>
-        <w:rPr>
-          <w:rFonts w:ascii="Arial" w:hAnsi="Arial" w:cs="Arial"/>
-          <w:sz w:val="28"/>
-          <w:szCs w:val="28"/>
-          <w:lang w:val="en-US"/>
-        </w:rPr>
-        <w:t>VARCHAR(</w:t>
-      </w:r>
-      <w:proofErr w:type="gramEnd"/>
-      <w:r>
-        <w:rPr>
-          <w:rFonts w:ascii="Arial" w:hAnsi="Arial" w:cs="Arial"/>
-          <w:sz w:val="28"/>
-          <w:szCs w:val="28"/>
-          <w:lang w:val="en-US"/>
-        </w:rPr>
-        <w:t>255) - opširan opis što sve kategorija podrazum</w:t>
+        <w:t>opis: VARCHAR(255) - opširan opis što sve kategorija podrazum</w:t>
       </w:r>
       <w:r>
         <w:rPr>
@@ -3570,27 +3077,7 @@
           <w:szCs w:val="28"/>
           <w:lang w:val="en-US"/>
         </w:rPr>
-        <w:t xml:space="preserve">posaoID: </w:t>
-      </w:r>
-      <w:proofErr w:type="gramStart"/>
-      <w:r>
-        <w:rPr>
-          <w:rFonts w:ascii="Arial" w:hAnsi="Arial" w:cs="Arial"/>
-          <w:sz w:val="28"/>
-          <w:szCs w:val="28"/>
-          <w:lang w:val="en-US"/>
-        </w:rPr>
-        <w:t>VARCHAR(</w:t>
-      </w:r>
-      <w:proofErr w:type="gramEnd"/>
-      <w:r>
-        <w:rPr>
-          <w:rFonts w:ascii="Arial" w:hAnsi="Arial" w:cs="Arial"/>
-          <w:sz w:val="28"/>
-          <w:szCs w:val="28"/>
-          <w:lang w:val="en-US"/>
-        </w:rPr>
-        <w:t>255) - posaoID posla</w:t>
+        <w:t>posaoID: VARCHAR(255) - posaoID posla</w:t>
       </w:r>
     </w:p>
     <w:p>
@@ -3615,27 +3102,7 @@
           <w:szCs w:val="28"/>
           <w:lang w:val="en-US"/>
         </w:rPr>
-        <w:t xml:space="preserve">poslodavacID: </w:t>
-      </w:r>
-      <w:proofErr w:type="gramStart"/>
-      <w:r>
-        <w:rPr>
-          <w:rFonts w:ascii="Arial" w:hAnsi="Arial" w:cs="Arial"/>
-          <w:sz w:val="28"/>
-          <w:szCs w:val="28"/>
-          <w:lang w:val="en-US"/>
-        </w:rPr>
-        <w:t>VARCHAR(</w:t>
-      </w:r>
-      <w:proofErr w:type="gramEnd"/>
-      <w:r>
-        <w:rPr>
-          <w:rFonts w:ascii="Arial" w:hAnsi="Arial" w:cs="Arial"/>
-          <w:sz w:val="28"/>
-          <w:szCs w:val="28"/>
-          <w:lang w:val="en-US"/>
-        </w:rPr>
-        <w:t>255) - korisnikD korisnika koji je ponudio posao</w:t>
+        <w:t>poslodavacID: VARCHAR(255) - korisnikD korisnika koji je ponudio posao</w:t>
       </w:r>
     </w:p>
     <w:p>
@@ -3660,27 +3127,7 @@
           <w:szCs w:val="28"/>
           <w:lang w:val="en-US"/>
         </w:rPr>
-        <w:t xml:space="preserve">posloprimacID: </w:t>
-      </w:r>
-      <w:proofErr w:type="gramStart"/>
-      <w:r>
-        <w:rPr>
-          <w:rFonts w:ascii="Arial" w:hAnsi="Arial" w:cs="Arial"/>
-          <w:sz w:val="28"/>
-          <w:szCs w:val="28"/>
-          <w:lang w:val="en-US"/>
-        </w:rPr>
-        <w:t>VARCHAR(</w:t>
-      </w:r>
-      <w:proofErr w:type="gramEnd"/>
-      <w:r>
-        <w:rPr>
-          <w:rFonts w:ascii="Arial" w:hAnsi="Arial" w:cs="Arial"/>
-          <w:sz w:val="28"/>
-          <w:szCs w:val="28"/>
-          <w:lang w:val="en-US"/>
-        </w:rPr>
-        <w:t>255) - korisnikID korisnika koji je odradio posao</w:t>
+        <w:t>posloprimacID: VARCHAR(255) - korisnikID korisnika koji je odradio posao</w:t>
       </w:r>
     </w:p>
     <w:p>
@@ -3820,7 +3267,6 @@
         </w:rPr>
         <w:t>FK {</w:t>
       </w:r>
-      <w:proofErr w:type="gramStart"/>
       <w:r>
         <w:rPr>
           <w:rFonts w:ascii="Arial" w:hAnsi="Arial" w:cs="Arial"/>
@@ -3830,7 +3276,6 @@
         </w:rPr>
         <w:t>poslodavacID,posloprimacID</w:t>
       </w:r>
-      <w:proofErr w:type="gramEnd"/>
       <w:r>
         <w:rPr>
           <w:rFonts w:ascii="Arial" w:hAnsi="Arial" w:cs="Arial"/>
@@ -3979,27 +3424,7 @@
           <w:szCs w:val="28"/>
           <w:lang w:val="en-US"/>
         </w:rPr>
-        <w:t xml:space="preserve">korisnikDaoID: </w:t>
-      </w:r>
-      <w:proofErr w:type="gramStart"/>
-      <w:r>
-        <w:rPr>
-          <w:rFonts w:ascii="Arial" w:hAnsi="Arial" w:cs="Arial"/>
-          <w:sz w:val="28"/>
-          <w:szCs w:val="28"/>
-          <w:lang w:val="en-US"/>
-        </w:rPr>
-        <w:t>VARCHAR(</w:t>
-      </w:r>
-      <w:proofErr w:type="gramEnd"/>
-      <w:r>
-        <w:rPr>
-          <w:rFonts w:ascii="Arial" w:hAnsi="Arial" w:cs="Arial"/>
-          <w:sz w:val="28"/>
-          <w:szCs w:val="28"/>
-          <w:lang w:val="en-US"/>
-        </w:rPr>
-        <w:t xml:space="preserve">255) </w:t>
+        <w:t xml:space="preserve">korisnikDaoID: VARCHAR(255) </w:t>
       </w:r>
     </w:p>
     <w:p>
@@ -4024,27 +3449,7 @@
           <w:szCs w:val="28"/>
           <w:lang w:val="en-US"/>
         </w:rPr>
-        <w:t xml:space="preserve">korisnikPrimioID: </w:t>
-      </w:r>
-      <w:proofErr w:type="gramStart"/>
-      <w:r>
-        <w:rPr>
-          <w:rFonts w:ascii="Arial" w:hAnsi="Arial" w:cs="Arial"/>
-          <w:sz w:val="28"/>
-          <w:szCs w:val="28"/>
-          <w:lang w:val="en-US"/>
-        </w:rPr>
-        <w:t>VARCHAR(</w:t>
-      </w:r>
-      <w:proofErr w:type="gramEnd"/>
-      <w:r>
-        <w:rPr>
-          <w:rFonts w:ascii="Arial" w:hAnsi="Arial" w:cs="Arial"/>
-          <w:sz w:val="28"/>
-          <w:szCs w:val="28"/>
-          <w:lang w:val="en-US"/>
-        </w:rPr>
-        <w:t>255)</w:t>
+        <w:t>korisnikPrimioID: VARCHAR(255)</w:t>
       </w:r>
     </w:p>
     <w:p>
@@ -4069,27 +3474,7 @@
           <w:szCs w:val="28"/>
           <w:lang w:val="en-US"/>
         </w:rPr>
-        <w:t xml:space="preserve">posaoID: </w:t>
-      </w:r>
-      <w:proofErr w:type="gramStart"/>
-      <w:r>
-        <w:rPr>
-          <w:rFonts w:ascii="Arial" w:hAnsi="Arial" w:cs="Arial"/>
-          <w:sz w:val="28"/>
-          <w:szCs w:val="28"/>
-          <w:lang w:val="en-US"/>
-        </w:rPr>
-        <w:t>VARCHAR(</w:t>
-      </w:r>
-      <w:proofErr w:type="gramEnd"/>
-      <w:r>
-        <w:rPr>
-          <w:rFonts w:ascii="Arial" w:hAnsi="Arial" w:cs="Arial"/>
-          <w:sz w:val="28"/>
-          <w:szCs w:val="28"/>
-          <w:lang w:val="en-US"/>
-        </w:rPr>
-        <w:t xml:space="preserve">255) </w:t>
+        <w:t xml:space="preserve">posaoID: VARCHAR(255) </w:t>
       </w:r>
     </w:p>
     <w:p>
@@ -4114,27 +3499,7 @@
           <w:szCs w:val="28"/>
           <w:lang w:val="en-US"/>
         </w:rPr>
-        <w:t xml:space="preserve">ocjena: </w:t>
-      </w:r>
-      <w:proofErr w:type="gramStart"/>
-      <w:r>
-        <w:rPr>
-          <w:rFonts w:ascii="Arial" w:hAnsi="Arial" w:cs="Arial"/>
-          <w:sz w:val="28"/>
-          <w:szCs w:val="28"/>
-          <w:lang w:val="en-US"/>
-        </w:rPr>
-        <w:t>SMALLINT(</w:t>
-      </w:r>
-      <w:proofErr w:type="gramEnd"/>
-      <w:r>
-        <w:rPr>
-          <w:rFonts w:ascii="Arial" w:hAnsi="Arial" w:cs="Arial"/>
-          <w:sz w:val="28"/>
-          <w:szCs w:val="28"/>
-          <w:lang w:val="en-US"/>
-        </w:rPr>
-        <w:t xml:space="preserve">5) </w:t>
+        <w:t xml:space="preserve">ocjena: SMALLINT(5) </w:t>
       </w:r>
     </w:p>
     <w:p>
@@ -4177,6 +3542,68 @@
       <w:pPr>
         <w:rPr>
           <w:rFonts w:ascii="Arial" w:hAnsi="Arial" w:cs="Arial"/>
+          <w:b/>
+          <w:sz w:val="28"/>
+          <w:szCs w:val="28"/>
+          <w:lang w:val="en-US"/>
+        </w:rPr>
+      </w:pPr>
+      <w:r>
+        <w:rPr>
+          <w:rFonts w:ascii="Arial" w:hAnsi="Arial" w:cs="Arial"/>
+          <w:b/>
+          <w:sz w:val="28"/>
+          <w:szCs w:val="28"/>
+          <w:lang w:val="en-US"/>
+        </w:rPr>
+        <w:t>PK{</w:t>
+      </w:r>
+      <w:r>
+        <w:rPr>
+          <w:rFonts w:ascii="Arial" w:hAnsi="Arial" w:cs="Arial"/>
+          <w:sz w:val="28"/>
+          <w:szCs w:val="28"/>
+          <w:lang w:val="en-US"/>
+        </w:rPr>
+        <w:t>korisnikDao</w:t>
+      </w:r>
+      <w:bookmarkStart w:id="0" w:name="_GoBack"/>
+      <w:bookmarkEnd w:id="0"/>
+      <w:r>
+        <w:rPr>
+          <w:rFonts w:ascii="Arial" w:hAnsi="Arial" w:cs="Arial"/>
+          <w:sz w:val="28"/>
+          <w:szCs w:val="28"/>
+          <w:lang w:val="en-US"/>
+        </w:rPr>
+        <w:t>ID,korisnikPrimioID,posaoID</w:t>
+      </w:r>
+      <w:r>
+        <w:rPr>
+          <w:rFonts w:ascii="Arial" w:hAnsi="Arial" w:cs="Arial"/>
+          <w:b/>
+          <w:sz w:val="28"/>
+          <w:szCs w:val="28"/>
+          <w:lang w:val="en-US"/>
+        </w:rPr>
+        <w:t>}</w:t>
+      </w:r>
+    </w:p>
+    <w:p>
+      <w:pPr>
+        <w:rPr>
+          <w:rFonts w:ascii="Arial" w:hAnsi="Arial" w:cs="Arial"/>
+          <w:b/>
+          <w:sz w:val="28"/>
+          <w:szCs w:val="28"/>
+          <w:lang w:val="en-US"/>
+        </w:rPr>
+      </w:pPr>
+    </w:p>
+    <w:p>
+      <w:pPr>
+        <w:rPr>
+          <w:rFonts w:ascii="Arial" w:hAnsi="Arial" w:cs="Arial"/>
           <w:sz w:val="28"/>
           <w:szCs w:val="28"/>
           <w:lang w:val="en-US"/>
@@ -4387,8 +3814,6 @@
           <w:lang w:val="en-US"/>
         </w:rPr>
       </w:pPr>
-      <w:bookmarkStart w:id="0" w:name="_GoBack"/>
-      <w:bookmarkEnd w:id="0"/>
     </w:p>
     <w:p>
       <w:pPr>
@@ -4611,7 +4036,7 @@
   <w:abstractNum w:abstractNumId="1">
     <w:nsid w:val="1B4019CA"/>
     <w:multiLevelType w:val="hybridMultilevel"/>
-    <w:tmpl w:val="1B92330E"/>
+    <w:tmpl w:val="CE0AE138"/>
     <w:lvl w:ilvl="0" w:tplc="04090001">
       <w:start w:val="1"/>
       <w:numFmt w:val="bullet"/>

</xml_diff>